<commit_message>
Update resume after 6 months at SWA
</commit_message>
<xml_diff>
--- a/Resumes_CVs/resume.docx
+++ b/Resumes_CVs/resume.docx
@@ -1,6 +1,6 @@
 
 <file path=word/document.xml><?xml version="1.0" encoding="utf-8"?>
-<w:document xmlns:wpc="http://schemas.microsoft.com/office/word/2010/wordprocessingCanvas" xmlns:cx="http://schemas.microsoft.com/office/drawing/2014/chartex" xmlns:cx1="http://schemas.microsoft.com/office/drawing/2015/9/8/chartex" xmlns:cx2="http://schemas.microsoft.com/office/drawing/2015/10/21/chartex" xmlns:cx3="http://schemas.microsoft.com/office/drawing/2016/5/9/chartex" xmlns:cx4="http://schemas.microsoft.com/office/drawing/2016/5/10/chartex" xmlns:cx5="http://schemas.microsoft.com/office/drawing/2016/5/11/chartex" xmlns:cx6="http://schemas.microsoft.com/office/drawing/2016/5/12/chartex" xmlns:cx7="http://schemas.microsoft.com/office/drawing/2016/5/13/chartex" xmlns:cx8="http://schemas.microsoft.com/office/drawing/2016/5/14/chartex" xmlns:mc="http://schemas.openxmlformats.org/markup-compatibility/2006" xmlns:aink="http://schemas.microsoft.com/office/drawing/2016/ink" xmlns:am3d="http://schemas.microsoft.com/office/drawing/2017/model3d" xmlns:o="urn:schemas-microsoft-com:office:office" xmlns:oel="http://schemas.microsoft.com/office/2019/extlst" xmlns:r="http://schemas.openxmlformats.org/officeDocument/2006/relationships" xmlns:m="http://schemas.openxmlformats.org/officeDocument/2006/math" xmlns:v="urn:schemas-microsoft-com:vml" xmlns:wp14="http://schemas.microsoft.com/office/word/2010/wordprocessingDrawing" xmlns:wp="http://schemas.openxmlformats.org/drawingml/2006/wordprocessingDrawing" xmlns:w10="urn:schemas-microsoft-com:office:word" xmlns:w="http://schemas.openxmlformats.org/wordprocessingml/2006/main" xmlns:w14="http://schemas.microsoft.com/office/word/2010/wordml" xmlns:w15="http://schemas.microsoft.com/office/word/2012/wordml" xmlns:w16cex="http://schemas.microsoft.com/office/word/2018/wordml/cex" xmlns:w16cid="http://schemas.microsoft.com/office/word/2016/wordml/cid" xmlns:w16="http://schemas.microsoft.com/office/word/2018/wordml" xmlns:w16du="http://schemas.microsoft.com/office/word/2023/wordml/word16du" xmlns:w16sdtdh="http://schemas.microsoft.com/office/word/2020/wordml/sdtdatahash" xmlns:w16se="http://schemas.microsoft.com/office/word/2015/wordml/symex" xmlns:wpg="http://schemas.microsoft.com/office/word/2010/wordprocessingGroup" xmlns:wpi="http://schemas.microsoft.com/office/word/2010/wordprocessingInk" xmlns:wne="http://schemas.microsoft.com/office/word/2006/wordml" xmlns:wps="http://schemas.microsoft.com/office/word/2010/wordprocessingShape" mc:Ignorable="w14 w15 w16se w16cid w16 w16cex w16sdtdh wp14">
+<w:document xmlns:wpc="http://schemas.microsoft.com/office/word/2010/wordprocessingCanvas" xmlns:cx="http://schemas.microsoft.com/office/drawing/2014/chartex" xmlns:cx1="http://schemas.microsoft.com/office/drawing/2015/9/8/chartex" xmlns:cx2="http://schemas.microsoft.com/office/drawing/2015/10/21/chartex" xmlns:cx3="http://schemas.microsoft.com/office/drawing/2016/5/9/chartex" xmlns:cx4="http://schemas.microsoft.com/office/drawing/2016/5/10/chartex" xmlns:cx5="http://schemas.microsoft.com/office/drawing/2016/5/11/chartex" xmlns:cx6="http://schemas.microsoft.com/office/drawing/2016/5/12/chartex" xmlns:cx7="http://schemas.microsoft.com/office/drawing/2016/5/13/chartex" xmlns:cx8="http://schemas.microsoft.com/office/drawing/2016/5/14/chartex" xmlns:mc="http://schemas.openxmlformats.org/markup-compatibility/2006" xmlns:aink="http://schemas.microsoft.com/office/drawing/2016/ink" xmlns:am3d="http://schemas.microsoft.com/office/drawing/2017/model3d" xmlns:o="urn:schemas-microsoft-com:office:office" xmlns:oel="http://schemas.microsoft.com/office/2019/extlst" xmlns:r="http://schemas.openxmlformats.org/officeDocument/2006/relationships" xmlns:m="http://schemas.openxmlformats.org/officeDocument/2006/math" xmlns:v="urn:schemas-microsoft-com:vml" xmlns:wp14="http://schemas.microsoft.com/office/word/2010/wordprocessingDrawing" xmlns:wp="http://schemas.openxmlformats.org/drawingml/2006/wordprocessingDrawing" xmlns:w10="urn:schemas-microsoft-com:office:word" xmlns:w="http://schemas.openxmlformats.org/wordprocessingml/2006/main" xmlns:w14="http://schemas.microsoft.com/office/word/2010/wordml" xmlns:w15="http://schemas.microsoft.com/office/word/2012/wordml" xmlns:w16cex="http://schemas.microsoft.com/office/word/2018/wordml/cex" xmlns:w16cid="http://schemas.microsoft.com/office/word/2016/wordml/cid" xmlns:w16="http://schemas.microsoft.com/office/word/2018/wordml" xmlns:w16sdtdh="http://schemas.microsoft.com/office/word/2020/wordml/sdtdatahash" xmlns:w16se="http://schemas.microsoft.com/office/word/2015/wordml/symex" xmlns:wpg="http://schemas.microsoft.com/office/word/2010/wordprocessingGroup" xmlns:wpi="http://schemas.microsoft.com/office/word/2010/wordprocessingInk" xmlns:wne="http://schemas.microsoft.com/office/word/2006/wordml" xmlns:wps="http://schemas.microsoft.com/office/word/2010/wordprocessingShape" mc:Ignorable="w14 w15 w16se w16cid w16 w16cex w16sdtdh wp14">
   <w:body>
     <w:p>
       <w:pPr>
@@ -57,7 +57,25 @@
           <w:color w:val="70AD47" w:themeColor="accent6"/>
           <w:sz w:val="24"/>
         </w:rPr>
-        <w:t xml:space="preserve">and adaptable </w:t>
+        <w:t>and adaptable</w:t>
+      </w:r>
+      <w:r>
+        <w:rPr>
+          <w:rFonts w:ascii="Arial" w:hAnsi="Arial" w:cs="Arial"/>
+          <w:bCs/>
+          <w:color w:val="70AD47" w:themeColor="accent6"/>
+          <w:sz w:val="24"/>
+        </w:rPr>
+        <w:t xml:space="preserve"> user</w:t>
+      </w:r>
+      <w:r>
+        <w:rPr>
+          <w:rFonts w:ascii="Arial" w:hAnsi="Arial" w:cs="Arial"/>
+          <w:bCs/>
+          <w:color w:val="70AD47" w:themeColor="accent6"/>
+          <w:sz w:val="24"/>
+        </w:rPr>
+        <w:t xml:space="preserve"> </w:t>
       </w:r>
       <w:r>
         <w:rPr>
@@ -67,6 +85,15 @@
           <w:sz w:val="24"/>
         </w:rPr>
         <w:t>researcher</w:t>
+      </w:r>
+      <w:r>
+        <w:rPr>
+          <w:rFonts w:ascii="Arial" w:hAnsi="Arial" w:cs="Arial"/>
+          <w:bCs/>
+          <w:color w:val="70AD47" w:themeColor="accent6"/>
+          <w:sz w:val="24"/>
+        </w:rPr>
+        <w:t xml:space="preserve"> with a background in computer science</w:t>
       </w:r>
       <w:r>
         <w:rPr>
@@ -148,8 +175,6 @@
         <w:t xml:space="preserve"> | </w:t>
       </w:r>
       <w:hyperlink r:id="rId9" w:history="1">
-        <w:proofErr w:type="spellStart"/>
-        <w:proofErr w:type="gramStart"/>
         <w:r>
           <w:rPr>
             <w:rStyle w:val="Hyperlink"/>
@@ -161,8 +186,6 @@
           </w:rPr>
           <w:t>tee.codes</w:t>
         </w:r>
-        <w:proofErr w:type="spellEnd"/>
-        <w:proofErr w:type="gramEnd"/>
       </w:hyperlink>
     </w:p>
     <w:p>
@@ -231,37 +254,17 @@
           <w:sz w:val="24"/>
           <w:szCs w:val="24"/>
         </w:rPr>
-        <w:t>Human Factors Engineer</w:t>
-      </w:r>
-      <w:r>
-        <w:rPr>
-          <w:rFonts w:ascii="Arial" w:hAnsi="Arial" w:cs="Arial"/>
-          <w:b/>
-          <w:color w:val="70AD47" w:themeColor="accent6"/>
-          <w:sz w:val="24"/>
-          <w:szCs w:val="24"/>
-        </w:rPr>
-        <w:t xml:space="preserve"> </w:t>
-      </w:r>
-      <w:r>
-        <w:rPr>
-          <w:rFonts w:ascii="Arial" w:hAnsi="Arial" w:cs="Arial"/>
-          <w:b/>
-          <w:color w:val="3B3838" w:themeColor="background2" w:themeShade="40"/>
-          <w:sz w:val="24"/>
-          <w:szCs w:val="24"/>
-        </w:rPr>
-        <w:t xml:space="preserve">| </w:t>
-      </w:r>
-      <w:r>
-        <w:rPr>
-          <w:rFonts w:ascii="Arial" w:hAnsi="Arial" w:cs="Arial"/>
-          <w:b/>
-          <w:color w:val="3B3838" w:themeColor="background2" w:themeShade="40"/>
-          <w:sz w:val="24"/>
-          <w:szCs w:val="24"/>
-        </w:rPr>
-        <w:t>Southwest Airlines</w:t>
+        <w:t xml:space="preserve">Human Factors Engineer </w:t>
+      </w:r>
+      <w:r>
+        <w:rPr>
+          <w:rFonts w:ascii="Arial" w:hAnsi="Arial" w:cs="Arial"/>
+          <w:b/>
+          <w:color w:val="3B3838" w:themeColor="background2" w:themeShade="40"/>
+          <w:sz w:val="24"/>
+          <w:szCs w:val="24"/>
+        </w:rPr>
+        <w:t>| Southwest Airlines</w:t>
       </w:r>
       <w:r>
         <w:rPr>
@@ -313,77 +316,17 @@
           <w:szCs w:val="24"/>
         </w:rPr>
         <w:tab/>
-        <w:t xml:space="preserve">  </w:t>
-      </w:r>
-      <w:r>
-        <w:rPr>
-          <w:rFonts w:ascii="Arial" w:hAnsi="Arial" w:cs="Arial"/>
-          <w:b/>
-          <w:color w:val="3B3838" w:themeColor="background2" w:themeShade="40"/>
-          <w:sz w:val="24"/>
-          <w:szCs w:val="24"/>
-        </w:rPr>
-        <w:t xml:space="preserve"> </w:t>
-      </w:r>
-      <w:r>
-        <w:rPr>
-          <w:rFonts w:ascii="Arial" w:hAnsi="Arial" w:cs="Arial"/>
-          <w:bCs/>
-          <w:color w:val="3B3838" w:themeColor="background2" w:themeShade="40"/>
-          <w:sz w:val="24"/>
-          <w:szCs w:val="24"/>
-        </w:rPr>
-        <w:t>0</w:t>
-      </w:r>
-      <w:r>
-        <w:rPr>
-          <w:rFonts w:ascii="Arial" w:hAnsi="Arial" w:cs="Arial"/>
-          <w:bCs/>
-          <w:color w:val="3B3838" w:themeColor="background2" w:themeShade="40"/>
-          <w:sz w:val="24"/>
-          <w:szCs w:val="24"/>
-        </w:rPr>
-        <w:t>3</w:t>
-      </w:r>
-      <w:r>
-        <w:rPr>
-          <w:rFonts w:ascii="Arial" w:hAnsi="Arial" w:cs="Arial"/>
-          <w:bCs/>
-          <w:color w:val="3B3838" w:themeColor="background2" w:themeShade="40"/>
-          <w:sz w:val="24"/>
-          <w:szCs w:val="24"/>
-        </w:rPr>
-        <w:t>/202</w:t>
-      </w:r>
-      <w:r>
-        <w:rPr>
-          <w:rFonts w:ascii="Arial" w:hAnsi="Arial" w:cs="Arial"/>
-          <w:bCs/>
-          <w:color w:val="3B3838" w:themeColor="background2" w:themeShade="40"/>
-          <w:sz w:val="24"/>
-          <w:szCs w:val="24"/>
-        </w:rPr>
-        <w:t>3</w:t>
-      </w:r>
-      <w:r>
-        <w:rPr>
-          <w:rFonts w:ascii="Arial" w:hAnsi="Arial" w:cs="Arial"/>
-          <w:bCs/>
-          <w:color w:val="3B3838" w:themeColor="background2" w:themeShade="40"/>
-          <w:sz w:val="24"/>
-          <w:szCs w:val="24"/>
-        </w:rPr>
-        <w:t xml:space="preserve"> – </w:t>
-      </w:r>
-      <w:r>
-        <w:rPr>
-          <w:rFonts w:ascii="Arial" w:hAnsi="Arial" w:cs="Arial"/>
-          <w:bCs/>
-          <w:color w:val="3B3838" w:themeColor="background2" w:themeShade="40"/>
-          <w:sz w:val="24"/>
-          <w:szCs w:val="24"/>
-        </w:rPr>
-        <w:t>present</w:t>
+        <w:t xml:space="preserve">   </w:t>
+      </w:r>
+      <w:r>
+        <w:rPr>
+          <w:rFonts w:ascii="Arial" w:hAnsi="Arial" w:cs="Arial"/>
+          <w:bCs/>
+          <w:color w:val="3B3838" w:themeColor="background2" w:themeShade="40"/>
+          <w:sz w:val="24"/>
+          <w:szCs w:val="24"/>
+        </w:rPr>
+        <w:t>03/2023 – present</w:t>
       </w:r>
     </w:p>
     <w:p>
@@ -409,20 +352,88 @@
           <w:sz w:val="24"/>
           <w:szCs w:val="24"/>
         </w:rPr>
-        <w:t xml:space="preserve">Analyze flight data and crew reports to understand causes and contributing factors to flight </w:t>
-      </w:r>
-      <w:proofErr w:type="gramStart"/>
-      <w:r>
-        <w:rPr>
-          <w:rFonts w:ascii="Arial" w:hAnsi="Arial" w:cs="Arial"/>
-          <w:bCs/>
-          <w:color w:val="3B3838" w:themeColor="background2" w:themeShade="40"/>
-          <w:sz w:val="24"/>
-          <w:szCs w:val="24"/>
-        </w:rPr>
-        <w:t>incidents</w:t>
-      </w:r>
-      <w:proofErr w:type="gramEnd"/>
+        <w:t xml:space="preserve">Lead </w:t>
+      </w:r>
+      <w:r>
+        <w:rPr>
+          <w:rFonts w:ascii="Arial" w:hAnsi="Arial" w:cs="Arial"/>
+          <w:bCs/>
+          <w:color w:val="3B3838" w:themeColor="background2" w:themeShade="40"/>
+          <w:sz w:val="24"/>
+          <w:szCs w:val="24"/>
+        </w:rPr>
+        <w:t>mixed-methods research projects from start to finish</w:t>
+      </w:r>
+      <w:r>
+        <w:rPr>
+          <w:rFonts w:ascii="Arial" w:hAnsi="Arial" w:cs="Arial"/>
+          <w:bCs/>
+          <w:color w:val="3B3838" w:themeColor="background2" w:themeShade="40"/>
+          <w:sz w:val="24"/>
+          <w:szCs w:val="24"/>
+        </w:rPr>
+        <w:t xml:space="preserve"> in collaboration with </w:t>
+      </w:r>
+      <w:r>
+        <w:rPr>
+          <w:rFonts w:ascii="Arial" w:hAnsi="Arial" w:cs="Arial"/>
+          <w:bCs/>
+          <w:color w:val="3B3838" w:themeColor="background2" w:themeShade="40"/>
+          <w:sz w:val="24"/>
+          <w:szCs w:val="24"/>
+        </w:rPr>
+        <w:t xml:space="preserve">stakeholders in </w:t>
+      </w:r>
+      <w:r>
+        <w:rPr>
+          <w:rFonts w:ascii="Arial" w:hAnsi="Arial" w:cs="Arial"/>
+          <w:bCs/>
+          <w:color w:val="3B3838" w:themeColor="background2" w:themeShade="40"/>
+          <w:sz w:val="24"/>
+          <w:szCs w:val="24"/>
+        </w:rPr>
+        <w:t xml:space="preserve">other departments </w:t>
+      </w:r>
+      <w:r>
+        <w:rPr>
+          <w:rFonts w:ascii="Arial" w:hAnsi="Arial" w:cs="Arial"/>
+          <w:bCs/>
+          <w:color w:val="3B3838" w:themeColor="background2" w:themeShade="40"/>
+          <w:sz w:val="24"/>
+          <w:szCs w:val="24"/>
+        </w:rPr>
+        <w:t>to investigate</w:t>
+      </w:r>
+      <w:r>
+        <w:rPr>
+          <w:rFonts w:ascii="Arial" w:hAnsi="Arial" w:cs="Arial"/>
+          <w:bCs/>
+          <w:color w:val="3B3838" w:themeColor="background2" w:themeShade="40"/>
+          <w:sz w:val="24"/>
+          <w:szCs w:val="24"/>
+        </w:rPr>
+        <w:t xml:space="preserve"> problems affecting </w:t>
+      </w:r>
+      <w:r>
+        <w:rPr>
+          <w:rFonts w:ascii="Arial" w:hAnsi="Arial" w:cs="Arial"/>
+          <w:bCs/>
+          <w:color w:val="3B3838" w:themeColor="background2" w:themeShade="40"/>
+          <w:sz w:val="24"/>
+          <w:szCs w:val="24"/>
+        </w:rPr>
+        <w:t xml:space="preserve">Southwest and </w:t>
+      </w:r>
+      <w:r>
+        <w:rPr>
+          <w:rFonts w:ascii="Arial" w:hAnsi="Arial" w:cs="Arial"/>
+          <w:bCs/>
+          <w:color w:val="3B3838" w:themeColor="background2" w:themeShade="40"/>
+          <w:sz w:val="24"/>
+          <w:szCs w:val="24"/>
+        </w:rPr>
+        <w:t>the entire aviation industry</w:t>
+      </w:r>
     </w:p>
     <w:p>
       <w:pPr>
@@ -447,29 +458,27 @@
           <w:sz w:val="24"/>
           <w:szCs w:val="24"/>
         </w:rPr>
-        <w:t xml:space="preserve">Design and execute Human Factors research studies, develop and validate metrics, and conduct comprehensive data </w:t>
-      </w:r>
-      <w:proofErr w:type="gramStart"/>
-      <w:r>
-        <w:rPr>
-          <w:rFonts w:ascii="Arial" w:hAnsi="Arial" w:cs="Arial"/>
-          <w:bCs/>
-          <w:color w:val="3B3838" w:themeColor="background2" w:themeShade="40"/>
-          <w:sz w:val="24"/>
-          <w:szCs w:val="24"/>
-        </w:rPr>
-        <w:t>analyses</w:t>
-      </w:r>
-      <w:proofErr w:type="gramEnd"/>
-      <w:r>
-        <w:rPr>
-          <w:rFonts w:ascii="Arial" w:hAnsi="Arial" w:cs="Arial"/>
-          <w:bCs/>
-          <w:color w:val="3B3838" w:themeColor="background2" w:themeShade="40"/>
-          <w:sz w:val="24"/>
-          <w:szCs w:val="24"/>
-        </w:rPr>
-        <w:t xml:space="preserve"> </w:t>
+        <w:t>Conduct crew interviews and a</w:t>
+      </w:r>
+      <w:r>
+        <w:rPr>
+          <w:rFonts w:ascii="Arial" w:hAnsi="Arial" w:cs="Arial"/>
+          <w:bCs/>
+          <w:color w:val="3B3838" w:themeColor="background2" w:themeShade="40"/>
+          <w:sz w:val="24"/>
+          <w:szCs w:val="24"/>
+        </w:rPr>
+        <w:t>nalyze flight data to understand contributing factors to flight incidents</w:t>
+      </w:r>
+      <w:r>
+        <w:rPr>
+          <w:rFonts w:ascii="Arial" w:hAnsi="Arial" w:cs="Arial"/>
+          <w:bCs/>
+          <w:color w:val="3B3838" w:themeColor="background2" w:themeShade="40"/>
+          <w:sz w:val="24"/>
+          <w:szCs w:val="24"/>
+        </w:rPr>
+        <w:t xml:space="preserve"> and recommend changes impacting training and working environments</w:t>
       </w:r>
     </w:p>
     <w:p>
@@ -495,9 +504,68 @@
           <w:sz w:val="24"/>
           <w:szCs w:val="24"/>
         </w:rPr>
-        <w:t xml:space="preserve">Present actionable research insights to stakeholders to drive procedure </w:t>
-      </w:r>
-      <w:proofErr w:type="gramStart"/>
+        <w:t xml:space="preserve">Present actionable research insights to stakeholders </w:t>
+      </w:r>
+      <w:r>
+        <w:rPr>
+          <w:rFonts w:ascii="Arial" w:hAnsi="Arial" w:cs="Arial"/>
+          <w:bCs/>
+          <w:color w:val="3B3838" w:themeColor="background2" w:themeShade="40"/>
+          <w:sz w:val="24"/>
+          <w:szCs w:val="24"/>
+        </w:rPr>
+        <w:t xml:space="preserve">in </w:t>
+      </w:r>
+      <w:r>
+        <w:rPr>
+          <w:rFonts w:ascii="Arial" w:hAnsi="Arial" w:cs="Arial"/>
+          <w:bCs/>
+          <w:color w:val="3B3838" w:themeColor="background2" w:themeShade="40"/>
+          <w:sz w:val="24"/>
+          <w:szCs w:val="24"/>
+        </w:rPr>
+        <w:t xml:space="preserve">organizations such as </w:t>
+      </w:r>
+      <w:r>
+        <w:rPr>
+          <w:rFonts w:ascii="Arial" w:hAnsi="Arial" w:cs="Arial"/>
+          <w:bCs/>
+          <w:color w:val="3B3838" w:themeColor="background2" w:themeShade="40"/>
+          <w:sz w:val="24"/>
+          <w:szCs w:val="24"/>
+        </w:rPr>
+        <w:t>Flight Operations, Organizational Health, and Ground Operations</w:t>
+      </w:r>
+      <w:r>
+        <w:rPr>
+          <w:rFonts w:ascii="Arial" w:hAnsi="Arial" w:cs="Arial"/>
+          <w:bCs/>
+          <w:color w:val="3B3838" w:themeColor="background2" w:themeShade="40"/>
+          <w:sz w:val="24"/>
+          <w:szCs w:val="24"/>
+        </w:rPr>
+        <w:t xml:space="preserve"> </w:t>
+      </w:r>
+      <w:r>
+        <w:rPr>
+          <w:rFonts w:ascii="Arial" w:hAnsi="Arial" w:cs="Arial"/>
+          <w:bCs/>
+          <w:color w:val="3B3838" w:themeColor="background2" w:themeShade="40"/>
+          <w:sz w:val="24"/>
+          <w:szCs w:val="24"/>
+        </w:rPr>
+        <w:t xml:space="preserve">to drive procedure </w:t>
+      </w:r>
+      <w:r>
+        <w:rPr>
+          <w:rFonts w:ascii="Arial" w:hAnsi="Arial" w:cs="Arial"/>
+          <w:bCs/>
+          <w:color w:val="3B3838" w:themeColor="background2" w:themeShade="40"/>
+          <w:sz w:val="24"/>
+          <w:szCs w:val="24"/>
+        </w:rPr>
+        <w:t xml:space="preserve">and work environment </w:t>
+      </w:r>
       <w:r>
         <w:rPr>
           <w:rFonts w:ascii="Arial" w:hAnsi="Arial" w:cs="Arial"/>
@@ -508,7 +576,16 @@
         </w:rPr>
         <w:t>changes</w:t>
       </w:r>
-      <w:proofErr w:type="gramEnd"/>
+      <w:r>
+        <w:rPr>
+          <w:rFonts w:ascii="Arial" w:hAnsi="Arial" w:cs="Arial"/>
+          <w:bCs/>
+          <w:color w:val="3B3838" w:themeColor="background2" w:themeShade="40"/>
+          <w:sz w:val="24"/>
+          <w:szCs w:val="24"/>
+        </w:rPr>
+        <w:t xml:space="preserve"> within the company</w:t>
+      </w:r>
     </w:p>
     <w:p>
       <w:pPr>
@@ -533,195 +610,7 @@
           <w:sz w:val="24"/>
           <w:szCs w:val="24"/>
         </w:rPr>
-        <w:t xml:space="preserve">Develop business case to integrate virtual reality into pilot training </w:t>
-      </w:r>
-      <w:proofErr w:type="gramStart"/>
-      <w:r>
-        <w:rPr>
-          <w:rFonts w:ascii="Arial" w:hAnsi="Arial" w:cs="Arial"/>
-          <w:bCs/>
-          <w:color w:val="3B3838" w:themeColor="background2" w:themeShade="40"/>
-          <w:sz w:val="24"/>
-          <w:szCs w:val="24"/>
-        </w:rPr>
-        <w:t>curriculum</w:t>
-      </w:r>
-      <w:proofErr w:type="gramEnd"/>
-    </w:p>
-    <w:p>
-      <w:pPr>
-        <w:rPr>
-          <w:rFonts w:ascii="Arial" w:hAnsi="Arial" w:cs="Arial"/>
-          <w:bCs/>
-          <w:color w:val="3B3838" w:themeColor="background2" w:themeShade="40"/>
-          <w:sz w:val="24"/>
-          <w:szCs w:val="24"/>
-        </w:rPr>
-      </w:pPr>
-      <w:r>
-        <w:rPr>
-          <w:rFonts w:ascii="Arial" w:hAnsi="Arial" w:cs="Arial"/>
-          <w:b/>
-          <w:color w:val="70AD47" w:themeColor="accent6"/>
-          <w:sz w:val="24"/>
-          <w:szCs w:val="24"/>
-        </w:rPr>
-        <w:t xml:space="preserve">UX Research Intern </w:t>
-      </w:r>
-      <w:r>
-        <w:rPr>
-          <w:rFonts w:ascii="Arial" w:hAnsi="Arial" w:cs="Arial"/>
-          <w:b/>
-          <w:color w:val="3B3838" w:themeColor="background2" w:themeShade="40"/>
-          <w:sz w:val="24"/>
-          <w:szCs w:val="24"/>
-        </w:rPr>
-        <w:t>| Meta</w:t>
-      </w:r>
-      <w:r>
-        <w:rPr>
-          <w:rFonts w:ascii="Arial" w:hAnsi="Arial" w:cs="Arial"/>
-          <w:b/>
-          <w:color w:val="3B3838" w:themeColor="background2" w:themeShade="40"/>
-          <w:sz w:val="24"/>
-          <w:szCs w:val="24"/>
-        </w:rPr>
-        <w:t xml:space="preserve">, </w:t>
-      </w:r>
-      <w:r>
-        <w:rPr>
-          <w:rFonts w:ascii="Arial" w:hAnsi="Arial" w:cs="Arial"/>
-          <w:bCs/>
-          <w:color w:val="3B3838" w:themeColor="background2" w:themeShade="40"/>
-          <w:sz w:val="24"/>
-          <w:szCs w:val="24"/>
-        </w:rPr>
-        <w:t>Seattle, WA</w:t>
-      </w:r>
-      <w:r>
-        <w:rPr>
-          <w:rFonts w:ascii="Arial" w:hAnsi="Arial" w:cs="Arial"/>
-          <w:b/>
-          <w:color w:val="3B3838" w:themeColor="background2" w:themeShade="40"/>
-          <w:sz w:val="24"/>
-          <w:szCs w:val="24"/>
-        </w:rPr>
-        <w:tab/>
-      </w:r>
-      <w:r>
-        <w:rPr>
-          <w:rFonts w:ascii="Arial" w:hAnsi="Arial" w:cs="Arial"/>
-          <w:b/>
-          <w:color w:val="3B3838" w:themeColor="background2" w:themeShade="40"/>
-          <w:sz w:val="24"/>
-          <w:szCs w:val="24"/>
-        </w:rPr>
-        <w:tab/>
-        <w:t xml:space="preserve">   </w:t>
-      </w:r>
-      <w:r>
-        <w:rPr>
-          <w:rFonts w:ascii="Arial" w:hAnsi="Arial" w:cs="Arial"/>
-          <w:b/>
-          <w:color w:val="3B3838" w:themeColor="background2" w:themeShade="40"/>
-          <w:sz w:val="24"/>
-          <w:szCs w:val="24"/>
-        </w:rPr>
-        <w:tab/>
-      </w:r>
-      <w:r>
-        <w:rPr>
-          <w:rFonts w:ascii="Arial" w:hAnsi="Arial" w:cs="Arial"/>
-          <w:b/>
-          <w:color w:val="3B3838" w:themeColor="background2" w:themeShade="40"/>
-          <w:sz w:val="24"/>
-          <w:szCs w:val="24"/>
-        </w:rPr>
-        <w:tab/>
-        <w:t xml:space="preserve">  </w:t>
-      </w:r>
-      <w:r>
-        <w:rPr>
-          <w:rFonts w:ascii="Arial" w:hAnsi="Arial" w:cs="Arial"/>
-          <w:b/>
-          <w:color w:val="3B3838" w:themeColor="background2" w:themeShade="40"/>
-          <w:sz w:val="24"/>
-          <w:szCs w:val="24"/>
-        </w:rPr>
-        <w:t xml:space="preserve"> </w:t>
-      </w:r>
-      <w:proofErr w:type="gramStart"/>
-      <w:r>
-        <w:rPr>
-          <w:rFonts w:ascii="Arial" w:hAnsi="Arial" w:cs="Arial"/>
-          <w:b/>
-          <w:color w:val="3B3838" w:themeColor="background2" w:themeShade="40"/>
-          <w:sz w:val="24"/>
-          <w:szCs w:val="24"/>
-        </w:rPr>
-        <w:tab/>
-        <w:t xml:space="preserve">  </w:t>
-      </w:r>
-      <w:r>
-        <w:rPr>
-          <w:rFonts w:ascii="Arial" w:hAnsi="Arial" w:cs="Arial"/>
-          <w:bCs/>
-          <w:color w:val="3B3838" w:themeColor="background2" w:themeShade="40"/>
-          <w:sz w:val="24"/>
-          <w:szCs w:val="24"/>
-        </w:rPr>
-        <w:t>05</w:t>
-      </w:r>
-      <w:proofErr w:type="gramEnd"/>
-      <w:r>
-        <w:rPr>
-          <w:rFonts w:ascii="Arial" w:hAnsi="Arial" w:cs="Arial"/>
-          <w:bCs/>
-          <w:color w:val="3B3838" w:themeColor="background2" w:themeShade="40"/>
-          <w:sz w:val="24"/>
-          <w:szCs w:val="24"/>
-        </w:rPr>
-        <w:t>/</w:t>
-      </w:r>
-      <w:r>
-        <w:rPr>
-          <w:rFonts w:ascii="Arial" w:hAnsi="Arial" w:cs="Arial"/>
-          <w:bCs/>
-          <w:color w:val="3B3838" w:themeColor="background2" w:themeShade="40"/>
-          <w:sz w:val="24"/>
-          <w:szCs w:val="24"/>
-        </w:rPr>
-        <w:t xml:space="preserve">2022 – </w:t>
-      </w:r>
-      <w:r>
-        <w:rPr>
-          <w:rFonts w:ascii="Arial" w:hAnsi="Arial" w:cs="Arial"/>
-          <w:bCs/>
-          <w:color w:val="3B3838" w:themeColor="background2" w:themeShade="40"/>
-          <w:sz w:val="24"/>
-          <w:szCs w:val="24"/>
-        </w:rPr>
-        <w:t>08</w:t>
-      </w:r>
-      <w:r>
-        <w:rPr>
-          <w:rFonts w:ascii="Arial" w:hAnsi="Arial" w:cs="Arial"/>
-          <w:bCs/>
-          <w:color w:val="3B3838" w:themeColor="background2" w:themeShade="40"/>
-          <w:sz w:val="24"/>
-          <w:szCs w:val="24"/>
-        </w:rPr>
-        <w:t>/</w:t>
-      </w:r>
-      <w:r>
-        <w:rPr>
-          <w:rFonts w:ascii="Arial" w:hAnsi="Arial" w:cs="Arial"/>
-          <w:bCs/>
-          <w:color w:val="3B3838" w:themeColor="background2" w:themeShade="40"/>
-          <w:sz w:val="24"/>
-          <w:szCs w:val="24"/>
-        </w:rPr>
-        <w:t>2022</w:t>
+        <w:t>Create and lead workshops on Python for the Human Factors Engineering team</w:t>
       </w:r>
     </w:p>
     <w:p>
@@ -747,37 +636,181 @@
           <w:sz w:val="24"/>
           <w:szCs w:val="24"/>
         </w:rPr>
-        <w:t>Work</w:t>
-      </w:r>
-      <w:r>
-        <w:rPr>
-          <w:rFonts w:ascii="Arial" w:hAnsi="Arial" w:cs="Arial"/>
-          <w:bCs/>
-          <w:color w:val="3B3838" w:themeColor="background2" w:themeShade="40"/>
-          <w:sz w:val="24"/>
-          <w:szCs w:val="24"/>
-        </w:rPr>
-        <w:t>ed</w:t>
-      </w:r>
-      <w:r>
-        <w:rPr>
-          <w:rFonts w:ascii="Arial" w:hAnsi="Arial" w:cs="Arial"/>
-          <w:bCs/>
-          <w:color w:val="3B3838" w:themeColor="background2" w:themeShade="40"/>
-          <w:sz w:val="24"/>
-          <w:szCs w:val="24"/>
-        </w:rPr>
-        <w:t xml:space="preserve"> closely with cross-functional team to scope and prioritize research questions</w:t>
-      </w:r>
-      <w:r>
-        <w:rPr>
-          <w:rFonts w:ascii="Arial" w:hAnsi="Arial" w:cs="Arial"/>
-          <w:bCs/>
-          <w:color w:val="3B3838" w:themeColor="background2" w:themeShade="40"/>
-          <w:sz w:val="24"/>
-          <w:szCs w:val="24"/>
-        </w:rPr>
-        <w:t xml:space="preserve"> in a rapidly changing environment</w:t>
+        <w:t>Mentor and teach analysts in the team on data collection and analysis</w:t>
+      </w:r>
+    </w:p>
+    <w:p>
+      <w:pPr>
+        <w:rPr>
+          <w:rFonts w:ascii="Arial" w:hAnsi="Arial" w:cs="Arial"/>
+          <w:bCs/>
+          <w:color w:val="3B3838" w:themeColor="background2" w:themeShade="40"/>
+          <w:sz w:val="24"/>
+          <w:szCs w:val="24"/>
+        </w:rPr>
+      </w:pPr>
+      <w:r>
+        <w:rPr>
+          <w:rFonts w:ascii="Arial" w:hAnsi="Arial" w:cs="Arial"/>
+          <w:b/>
+          <w:color w:val="70AD47" w:themeColor="accent6"/>
+          <w:sz w:val="24"/>
+          <w:szCs w:val="24"/>
+        </w:rPr>
+        <w:t xml:space="preserve">UX Research Intern </w:t>
+      </w:r>
+      <w:r>
+        <w:rPr>
+          <w:rFonts w:ascii="Arial" w:hAnsi="Arial" w:cs="Arial"/>
+          <w:b/>
+          <w:color w:val="3B3838" w:themeColor="background2" w:themeShade="40"/>
+          <w:sz w:val="24"/>
+          <w:szCs w:val="24"/>
+        </w:rPr>
+        <w:t>| Meta</w:t>
+      </w:r>
+      <w:r>
+        <w:rPr>
+          <w:rFonts w:ascii="Arial" w:hAnsi="Arial" w:cs="Arial"/>
+          <w:b/>
+          <w:color w:val="3B3838" w:themeColor="background2" w:themeShade="40"/>
+          <w:sz w:val="24"/>
+          <w:szCs w:val="24"/>
+        </w:rPr>
+        <w:t xml:space="preserve">, </w:t>
+      </w:r>
+      <w:r>
+        <w:rPr>
+          <w:rFonts w:ascii="Arial" w:hAnsi="Arial" w:cs="Arial"/>
+          <w:bCs/>
+          <w:color w:val="3B3838" w:themeColor="background2" w:themeShade="40"/>
+          <w:sz w:val="24"/>
+          <w:szCs w:val="24"/>
+        </w:rPr>
+        <w:t>Seattle, WA</w:t>
+      </w:r>
+      <w:r>
+        <w:rPr>
+          <w:rFonts w:ascii="Arial" w:hAnsi="Arial" w:cs="Arial"/>
+          <w:b/>
+          <w:color w:val="3B3838" w:themeColor="background2" w:themeShade="40"/>
+          <w:sz w:val="24"/>
+          <w:szCs w:val="24"/>
+        </w:rPr>
+        <w:tab/>
+      </w:r>
+      <w:r>
+        <w:rPr>
+          <w:rFonts w:ascii="Arial" w:hAnsi="Arial" w:cs="Arial"/>
+          <w:b/>
+          <w:color w:val="3B3838" w:themeColor="background2" w:themeShade="40"/>
+          <w:sz w:val="24"/>
+          <w:szCs w:val="24"/>
+        </w:rPr>
+        <w:tab/>
+        <w:t xml:space="preserve">   </w:t>
+      </w:r>
+      <w:r>
+        <w:rPr>
+          <w:rFonts w:ascii="Arial" w:hAnsi="Arial" w:cs="Arial"/>
+          <w:b/>
+          <w:color w:val="3B3838" w:themeColor="background2" w:themeShade="40"/>
+          <w:sz w:val="24"/>
+          <w:szCs w:val="24"/>
+        </w:rPr>
+        <w:tab/>
+      </w:r>
+      <w:r>
+        <w:rPr>
+          <w:rFonts w:ascii="Arial" w:hAnsi="Arial" w:cs="Arial"/>
+          <w:b/>
+          <w:color w:val="3B3838" w:themeColor="background2" w:themeShade="40"/>
+          <w:sz w:val="24"/>
+          <w:szCs w:val="24"/>
+        </w:rPr>
+        <w:tab/>
+        <w:t xml:space="preserve">  </w:t>
+      </w:r>
+      <w:r>
+        <w:rPr>
+          <w:rFonts w:ascii="Arial" w:hAnsi="Arial" w:cs="Arial"/>
+          <w:b/>
+          <w:color w:val="3B3838" w:themeColor="background2" w:themeShade="40"/>
+          <w:sz w:val="24"/>
+          <w:szCs w:val="24"/>
+        </w:rPr>
+        <w:t xml:space="preserve"> </w:t>
+      </w:r>
+      <w:r>
+        <w:rPr>
+          <w:rFonts w:ascii="Arial" w:hAnsi="Arial" w:cs="Arial"/>
+          <w:b/>
+          <w:color w:val="3B3838" w:themeColor="background2" w:themeShade="40"/>
+          <w:sz w:val="24"/>
+          <w:szCs w:val="24"/>
+        </w:rPr>
+        <w:tab/>
+        <w:t xml:space="preserve">  </w:t>
+      </w:r>
+      <w:r>
+        <w:rPr>
+          <w:rFonts w:ascii="Arial" w:hAnsi="Arial" w:cs="Arial"/>
+          <w:bCs/>
+          <w:color w:val="3B3838" w:themeColor="background2" w:themeShade="40"/>
+          <w:sz w:val="24"/>
+          <w:szCs w:val="24"/>
+        </w:rPr>
+        <w:t>05</w:t>
+      </w:r>
+      <w:r>
+        <w:rPr>
+          <w:rFonts w:ascii="Arial" w:hAnsi="Arial" w:cs="Arial"/>
+          <w:bCs/>
+          <w:color w:val="3B3838" w:themeColor="background2" w:themeShade="40"/>
+          <w:sz w:val="24"/>
+          <w:szCs w:val="24"/>
+        </w:rPr>
+        <w:t>/</w:t>
+      </w:r>
+      <w:r>
+        <w:rPr>
+          <w:rFonts w:ascii="Arial" w:hAnsi="Arial" w:cs="Arial"/>
+          <w:bCs/>
+          <w:color w:val="3B3838" w:themeColor="background2" w:themeShade="40"/>
+          <w:sz w:val="24"/>
+          <w:szCs w:val="24"/>
+        </w:rPr>
+        <w:t xml:space="preserve">2022 – </w:t>
+      </w:r>
+      <w:r>
+        <w:rPr>
+          <w:rFonts w:ascii="Arial" w:hAnsi="Arial" w:cs="Arial"/>
+          <w:bCs/>
+          <w:color w:val="3B3838" w:themeColor="background2" w:themeShade="40"/>
+          <w:sz w:val="24"/>
+          <w:szCs w:val="24"/>
+        </w:rPr>
+        <w:t>08</w:t>
+      </w:r>
+      <w:r>
+        <w:rPr>
+          <w:rFonts w:ascii="Arial" w:hAnsi="Arial" w:cs="Arial"/>
+          <w:bCs/>
+          <w:color w:val="3B3838" w:themeColor="background2" w:themeShade="40"/>
+          <w:sz w:val="24"/>
+          <w:szCs w:val="24"/>
+        </w:rPr>
+        <w:t>/</w:t>
+      </w:r>
+      <w:r>
+        <w:rPr>
+          <w:rFonts w:ascii="Arial" w:hAnsi="Arial" w:cs="Arial"/>
+          <w:bCs/>
+          <w:color w:val="3B3838" w:themeColor="background2" w:themeShade="40"/>
+          <w:sz w:val="24"/>
+          <w:szCs w:val="24"/>
+        </w:rPr>
+        <w:t>2022</w:t>
       </w:r>
     </w:p>
     <w:p>
@@ -803,27 +836,37 @@
           <w:sz w:val="24"/>
           <w:szCs w:val="24"/>
         </w:rPr>
-        <w:t>Conducted two qualitative studies</w:t>
-      </w:r>
-      <w:r>
-        <w:rPr>
-          <w:rFonts w:ascii="Arial" w:hAnsi="Arial" w:cs="Arial"/>
-          <w:bCs/>
-          <w:color w:val="3B3838" w:themeColor="background2" w:themeShade="40"/>
-          <w:sz w:val="24"/>
-          <w:szCs w:val="24"/>
-        </w:rPr>
-        <w:t xml:space="preserve"> with 18 </w:t>
-      </w:r>
-      <w:r>
-        <w:rPr>
-          <w:rFonts w:ascii="Arial" w:hAnsi="Arial" w:cs="Arial"/>
-          <w:bCs/>
-          <w:color w:val="3B3838" w:themeColor="background2" w:themeShade="40"/>
-          <w:sz w:val="24"/>
-          <w:szCs w:val="24"/>
-        </w:rPr>
-        <w:t>shoppers to improve their ad conversion experience</w:t>
+        <w:t>Work</w:t>
+      </w:r>
+      <w:r>
+        <w:rPr>
+          <w:rFonts w:ascii="Arial" w:hAnsi="Arial" w:cs="Arial"/>
+          <w:bCs/>
+          <w:color w:val="3B3838" w:themeColor="background2" w:themeShade="40"/>
+          <w:sz w:val="24"/>
+          <w:szCs w:val="24"/>
+        </w:rPr>
+        <w:t>ed</w:t>
+      </w:r>
+      <w:r>
+        <w:rPr>
+          <w:rFonts w:ascii="Arial" w:hAnsi="Arial" w:cs="Arial"/>
+          <w:bCs/>
+          <w:color w:val="3B3838" w:themeColor="background2" w:themeShade="40"/>
+          <w:sz w:val="24"/>
+          <w:szCs w:val="24"/>
+        </w:rPr>
+        <w:t xml:space="preserve"> closely with cross-functional team to scope and prioritize research questions</w:t>
+      </w:r>
+      <w:r>
+        <w:rPr>
+          <w:rFonts w:ascii="Arial" w:hAnsi="Arial" w:cs="Arial"/>
+          <w:bCs/>
+          <w:color w:val="3B3838" w:themeColor="background2" w:themeShade="40"/>
+          <w:sz w:val="24"/>
+          <w:szCs w:val="24"/>
+        </w:rPr>
+        <w:t xml:space="preserve"> in a rapidly changing environment</w:t>
       </w:r>
     </w:p>
     <w:p>
@@ -849,37 +892,27 @@
           <w:sz w:val="24"/>
           <w:szCs w:val="24"/>
         </w:rPr>
-        <w:t>Presented findings to stakeholders to drive decision-making</w:t>
-      </w:r>
-      <w:r>
-        <w:rPr>
-          <w:rFonts w:ascii="Arial" w:hAnsi="Arial" w:cs="Arial"/>
-          <w:bCs/>
-          <w:color w:val="3B3838" w:themeColor="background2" w:themeShade="40"/>
-          <w:sz w:val="24"/>
-          <w:szCs w:val="24"/>
-        </w:rPr>
-        <w:t xml:space="preserve">, which </w:t>
-      </w:r>
-      <w:r>
-        <w:rPr>
-          <w:rFonts w:ascii="Arial" w:hAnsi="Arial" w:cs="Arial"/>
-          <w:bCs/>
-          <w:color w:val="3B3838" w:themeColor="background2" w:themeShade="40"/>
-          <w:sz w:val="24"/>
-          <w:szCs w:val="24"/>
-        </w:rPr>
-        <w:t>impacted</w:t>
-      </w:r>
-      <w:r>
-        <w:rPr>
-          <w:rFonts w:ascii="Arial" w:hAnsi="Arial" w:cs="Arial"/>
-          <w:bCs/>
-          <w:color w:val="3B3838" w:themeColor="background2" w:themeShade="40"/>
-          <w:sz w:val="24"/>
-          <w:szCs w:val="24"/>
-        </w:rPr>
-        <w:t xml:space="preserve"> the investment and naming of a product</w:t>
+        <w:t>Conducted two qualitative studies</w:t>
+      </w:r>
+      <w:r>
+        <w:rPr>
+          <w:rFonts w:ascii="Arial" w:hAnsi="Arial" w:cs="Arial"/>
+          <w:bCs/>
+          <w:color w:val="3B3838" w:themeColor="background2" w:themeShade="40"/>
+          <w:sz w:val="24"/>
+          <w:szCs w:val="24"/>
+        </w:rPr>
+        <w:t xml:space="preserve"> with 18 </w:t>
+      </w:r>
+      <w:r>
+        <w:rPr>
+          <w:rFonts w:ascii="Arial" w:hAnsi="Arial" w:cs="Arial"/>
+          <w:bCs/>
+          <w:color w:val="3B3838" w:themeColor="background2" w:themeShade="40"/>
+          <w:sz w:val="24"/>
+          <w:szCs w:val="24"/>
+        </w:rPr>
+        <w:t>shoppers to improve their ad conversion experience</w:t>
       </w:r>
     </w:p>
     <w:p>
@@ -905,172 +938,37 @@
           <w:sz w:val="24"/>
           <w:szCs w:val="24"/>
         </w:rPr>
-        <w:t>Led design workshops with XFN team to determine next steps for product</w:t>
-      </w:r>
-    </w:p>
-    <w:p>
-      <w:pPr>
-        <w:rPr>
-          <w:rFonts w:ascii="Arial" w:hAnsi="Arial" w:cs="Arial"/>
-          <w:bCs/>
-          <w:color w:val="3B3838" w:themeColor="background2" w:themeShade="40"/>
-          <w:sz w:val="24"/>
-          <w:szCs w:val="24"/>
-        </w:rPr>
-      </w:pPr>
-      <w:r>
-        <w:rPr>
-          <w:rFonts w:ascii="Arial" w:hAnsi="Arial" w:cs="Arial"/>
-          <w:b/>
-          <w:color w:val="70AD47" w:themeColor="accent6"/>
-          <w:sz w:val="24"/>
-          <w:szCs w:val="24"/>
-        </w:rPr>
-        <w:t xml:space="preserve">UX Research Intern </w:t>
-      </w:r>
-      <w:r>
-        <w:rPr>
-          <w:rFonts w:ascii="Arial" w:hAnsi="Arial" w:cs="Arial"/>
-          <w:b/>
-          <w:sz w:val="24"/>
-          <w:szCs w:val="24"/>
-        </w:rPr>
-        <w:t xml:space="preserve">| </w:t>
-      </w:r>
-      <w:r>
-        <w:rPr>
-          <w:rFonts w:ascii="Arial" w:hAnsi="Arial" w:cs="Arial"/>
-          <w:b/>
-          <w:color w:val="3B3838" w:themeColor="background2" w:themeShade="40"/>
-          <w:sz w:val="24"/>
-          <w:szCs w:val="24"/>
-        </w:rPr>
-        <w:t>Facebook</w:t>
-      </w:r>
-      <w:r>
-        <w:rPr>
-          <w:rFonts w:ascii="Arial" w:hAnsi="Arial" w:cs="Arial"/>
-          <w:b/>
-          <w:color w:val="3B3838" w:themeColor="background2" w:themeShade="40"/>
-          <w:sz w:val="24"/>
-          <w:szCs w:val="24"/>
-        </w:rPr>
-        <w:t>,</w:t>
-      </w:r>
-      <w:r>
-        <w:rPr>
-          <w:rFonts w:ascii="Arial" w:hAnsi="Arial" w:cs="Arial"/>
-          <w:b/>
-          <w:i/>
-          <w:iCs/>
-          <w:color w:val="3B3838" w:themeColor="background2" w:themeShade="40"/>
-          <w:sz w:val="24"/>
-          <w:szCs w:val="24"/>
-        </w:rPr>
-        <w:t xml:space="preserve"> </w:t>
-      </w:r>
-      <w:r>
-        <w:rPr>
-          <w:rFonts w:ascii="Arial" w:hAnsi="Arial" w:cs="Arial"/>
-          <w:bCs/>
-          <w:color w:val="3B3838" w:themeColor="background2" w:themeShade="40"/>
-          <w:sz w:val="24"/>
-          <w:szCs w:val="24"/>
-        </w:rPr>
-        <w:t>Remote</w:t>
-      </w:r>
-      <w:r>
-        <w:rPr>
-          <w:rFonts w:ascii="Arial" w:hAnsi="Arial" w:cs="Arial"/>
-          <w:bCs/>
-          <w:color w:val="3B3838" w:themeColor="background2" w:themeShade="40"/>
-          <w:sz w:val="24"/>
-          <w:szCs w:val="24"/>
-        </w:rPr>
-        <w:tab/>
-      </w:r>
-      <w:r>
-        <w:rPr>
-          <w:rFonts w:ascii="Arial" w:hAnsi="Arial" w:cs="Arial"/>
-          <w:bCs/>
-          <w:color w:val="3B3838" w:themeColor="background2" w:themeShade="40"/>
-          <w:sz w:val="24"/>
-          <w:szCs w:val="24"/>
-        </w:rPr>
-        <w:tab/>
-      </w:r>
-      <w:r>
-        <w:rPr>
-          <w:rFonts w:ascii="Arial" w:hAnsi="Arial" w:cs="Arial"/>
-          <w:bCs/>
-          <w:color w:val="3B3838" w:themeColor="background2" w:themeShade="40"/>
-          <w:sz w:val="24"/>
-          <w:szCs w:val="24"/>
-        </w:rPr>
-        <w:tab/>
-      </w:r>
-      <w:r>
-        <w:rPr>
-          <w:rFonts w:ascii="Arial" w:hAnsi="Arial" w:cs="Arial"/>
-          <w:bCs/>
-          <w:color w:val="3B3838" w:themeColor="background2" w:themeShade="40"/>
-          <w:sz w:val="24"/>
-          <w:szCs w:val="24"/>
-        </w:rPr>
-        <w:tab/>
-      </w:r>
-      <w:proofErr w:type="gramStart"/>
-      <w:r>
-        <w:rPr>
-          <w:rFonts w:ascii="Arial" w:hAnsi="Arial" w:cs="Arial"/>
-          <w:bCs/>
-          <w:color w:val="3B3838" w:themeColor="background2" w:themeShade="40"/>
-          <w:sz w:val="24"/>
-          <w:szCs w:val="24"/>
-        </w:rPr>
-        <w:tab/>
-        <w:t xml:space="preserve">  06</w:t>
-      </w:r>
-      <w:proofErr w:type="gramEnd"/>
-      <w:r>
-        <w:rPr>
-          <w:rFonts w:ascii="Arial" w:hAnsi="Arial" w:cs="Arial"/>
-          <w:bCs/>
-          <w:color w:val="3B3838" w:themeColor="background2" w:themeShade="40"/>
-          <w:sz w:val="24"/>
-          <w:szCs w:val="24"/>
-        </w:rPr>
-        <w:t>/</w:t>
-      </w:r>
-      <w:r>
-        <w:rPr>
-          <w:rFonts w:ascii="Arial" w:hAnsi="Arial" w:cs="Arial"/>
-          <w:bCs/>
-          <w:color w:val="3B3838" w:themeColor="background2" w:themeShade="40"/>
-          <w:sz w:val="24"/>
-          <w:szCs w:val="24"/>
-        </w:rPr>
-        <w:t>2021 – 08</w:t>
-      </w:r>
-      <w:r>
-        <w:rPr>
-          <w:rFonts w:ascii="Arial" w:hAnsi="Arial" w:cs="Arial"/>
-          <w:bCs/>
-          <w:color w:val="3B3838" w:themeColor="background2" w:themeShade="40"/>
-          <w:sz w:val="24"/>
-          <w:szCs w:val="24"/>
-        </w:rPr>
-        <w:t>/</w:t>
-      </w:r>
-      <w:r>
-        <w:rPr>
-          <w:rFonts w:ascii="Arial" w:hAnsi="Arial" w:cs="Arial"/>
-          <w:bCs/>
-          <w:color w:val="3B3838" w:themeColor="background2" w:themeShade="40"/>
-          <w:sz w:val="24"/>
-          <w:szCs w:val="24"/>
-        </w:rPr>
-        <w:t>2021</w:t>
+        <w:t>Presented findings to stakeholders to drive decision-making</w:t>
+      </w:r>
+      <w:r>
+        <w:rPr>
+          <w:rFonts w:ascii="Arial" w:hAnsi="Arial" w:cs="Arial"/>
+          <w:bCs/>
+          <w:color w:val="3B3838" w:themeColor="background2" w:themeShade="40"/>
+          <w:sz w:val="24"/>
+          <w:szCs w:val="24"/>
+        </w:rPr>
+        <w:t xml:space="preserve">, which </w:t>
+      </w:r>
+      <w:r>
+        <w:rPr>
+          <w:rFonts w:ascii="Arial" w:hAnsi="Arial" w:cs="Arial"/>
+          <w:bCs/>
+          <w:color w:val="3B3838" w:themeColor="background2" w:themeShade="40"/>
+          <w:sz w:val="24"/>
+          <w:szCs w:val="24"/>
+        </w:rPr>
+        <w:t>impacted</w:t>
+      </w:r>
+      <w:r>
+        <w:rPr>
+          <w:rFonts w:ascii="Arial" w:hAnsi="Arial" w:cs="Arial"/>
+          <w:bCs/>
+          <w:color w:val="3B3838" w:themeColor="background2" w:themeShade="40"/>
+          <w:sz w:val="24"/>
+          <w:szCs w:val="24"/>
+        </w:rPr>
+        <w:t xml:space="preserve"> the investment and naming of a product</w:t>
       </w:r>
     </w:p>
     <w:p>
@@ -1096,52 +994,84 @@
           <w:sz w:val="24"/>
           <w:szCs w:val="24"/>
         </w:rPr>
-        <w:t xml:space="preserve">Interviewed 12 </w:t>
-      </w:r>
-      <w:r>
-        <w:rPr>
-          <w:rFonts w:ascii="Arial" w:hAnsi="Arial" w:cs="Arial"/>
-          <w:bCs/>
-          <w:color w:val="3B3838" w:themeColor="background2" w:themeShade="40"/>
-          <w:sz w:val="24"/>
-          <w:szCs w:val="24"/>
-        </w:rPr>
-        <w:t xml:space="preserve">content creators </w:t>
-      </w:r>
-      <w:r>
-        <w:rPr>
-          <w:rFonts w:ascii="Arial" w:hAnsi="Arial" w:cs="Arial"/>
-          <w:bCs/>
-          <w:color w:val="3B3838" w:themeColor="background2" w:themeShade="40"/>
-          <w:sz w:val="24"/>
-          <w:szCs w:val="24"/>
-        </w:rPr>
-        <w:t xml:space="preserve">to </w:t>
-      </w:r>
-      <w:r>
-        <w:rPr>
-          <w:rFonts w:ascii="Arial" w:hAnsi="Arial" w:cs="Arial"/>
-          <w:bCs/>
-          <w:color w:val="3B3838" w:themeColor="background2" w:themeShade="40"/>
-          <w:sz w:val="24"/>
-          <w:szCs w:val="24"/>
-        </w:rPr>
-        <w:t>investigat</w:t>
-      </w:r>
-      <w:r>
-        <w:rPr>
-          <w:rFonts w:ascii="Arial" w:hAnsi="Arial" w:cs="Arial"/>
-          <w:bCs/>
-          <w:color w:val="3B3838" w:themeColor="background2" w:themeShade="40"/>
-          <w:sz w:val="24"/>
-          <w:szCs w:val="24"/>
-        </w:rPr>
-        <w:t>e</w:t>
-      </w:r>
-      <w:r>
-        <w:rPr>
-          <w:rFonts w:ascii="Arial" w:hAnsi="Arial" w:cs="Arial"/>
-          <w:bCs/>
+        <w:t xml:space="preserve">Led design workshops with </w:t>
+      </w:r>
+      <w:r>
+        <w:rPr>
+          <w:rFonts w:ascii="Arial" w:hAnsi="Arial" w:cs="Arial"/>
+          <w:bCs/>
+          <w:color w:val="3B3838" w:themeColor="background2" w:themeShade="40"/>
+          <w:sz w:val="24"/>
+          <w:szCs w:val="24"/>
+        </w:rPr>
+        <w:t>cross-functional</w:t>
+      </w:r>
+      <w:r>
+        <w:rPr>
+          <w:rFonts w:ascii="Arial" w:hAnsi="Arial" w:cs="Arial"/>
+          <w:bCs/>
+          <w:color w:val="3B3838" w:themeColor="background2" w:themeShade="40"/>
+          <w:sz w:val="24"/>
+          <w:szCs w:val="24"/>
+        </w:rPr>
+        <w:t xml:space="preserve"> team to determine next steps for product</w:t>
+      </w:r>
+    </w:p>
+    <w:p>
+      <w:pPr>
+        <w:rPr>
+          <w:rFonts w:ascii="Arial" w:hAnsi="Arial" w:cs="Arial"/>
+          <w:bCs/>
+          <w:color w:val="3B3838" w:themeColor="background2" w:themeShade="40"/>
+          <w:sz w:val="24"/>
+          <w:szCs w:val="24"/>
+        </w:rPr>
+      </w:pPr>
+      <w:r>
+        <w:rPr>
+          <w:rFonts w:ascii="Arial" w:hAnsi="Arial" w:cs="Arial"/>
+          <w:b/>
+          <w:color w:val="70AD47" w:themeColor="accent6"/>
+          <w:sz w:val="24"/>
+          <w:szCs w:val="24"/>
+        </w:rPr>
+        <w:t xml:space="preserve">UX Research Intern </w:t>
+      </w:r>
+      <w:r>
+        <w:rPr>
+          <w:rFonts w:ascii="Arial" w:hAnsi="Arial" w:cs="Arial"/>
+          <w:b/>
+          <w:sz w:val="24"/>
+          <w:szCs w:val="24"/>
+        </w:rPr>
+        <w:t xml:space="preserve">| </w:t>
+      </w:r>
+      <w:r>
+        <w:rPr>
+          <w:rFonts w:ascii="Arial" w:hAnsi="Arial" w:cs="Arial"/>
+          <w:b/>
+          <w:color w:val="3B3838" w:themeColor="background2" w:themeShade="40"/>
+          <w:sz w:val="24"/>
+          <w:szCs w:val="24"/>
+        </w:rPr>
+        <w:t>Facebook</w:t>
+      </w:r>
+      <w:r>
+        <w:rPr>
+          <w:rFonts w:ascii="Arial" w:hAnsi="Arial" w:cs="Arial"/>
+          <w:b/>
+          <w:color w:val="3B3838" w:themeColor="background2" w:themeShade="40"/>
+          <w:sz w:val="24"/>
+          <w:szCs w:val="24"/>
+        </w:rPr>
+        <w:t>,</w:t>
+      </w:r>
+      <w:r>
+        <w:rPr>
+          <w:rFonts w:ascii="Arial" w:hAnsi="Arial" w:cs="Arial"/>
+          <w:b/>
+          <w:i/>
+          <w:iCs/>
           <w:color w:val="3B3838" w:themeColor="background2" w:themeShade="40"/>
           <w:sz w:val="24"/>
           <w:szCs w:val="24"/>
@@ -1156,47 +1086,98 @@
           <w:sz w:val="24"/>
           <w:szCs w:val="24"/>
         </w:rPr>
-        <w:t>their</w:t>
-      </w:r>
-      <w:r>
-        <w:rPr>
-          <w:rFonts w:ascii="Arial" w:hAnsi="Arial" w:cs="Arial"/>
-          <w:bCs/>
-          <w:color w:val="3B3838" w:themeColor="background2" w:themeShade="40"/>
-          <w:sz w:val="24"/>
-          <w:szCs w:val="24"/>
-        </w:rPr>
-        <w:t xml:space="preserve"> pain p</w:t>
-      </w:r>
-      <w:r>
-        <w:rPr>
-          <w:rFonts w:ascii="Arial" w:hAnsi="Arial" w:cs="Arial"/>
-          <w:bCs/>
-          <w:color w:val="3B3838" w:themeColor="background2" w:themeShade="40"/>
-          <w:sz w:val="24"/>
-          <w:szCs w:val="24"/>
-        </w:rPr>
-        <w:t>o</w:t>
-      </w:r>
-      <w:r>
-        <w:rPr>
-          <w:rFonts w:ascii="Arial" w:hAnsi="Arial" w:cs="Arial"/>
-          <w:bCs/>
-          <w:color w:val="3B3838" w:themeColor="background2" w:themeShade="40"/>
-          <w:sz w:val="24"/>
-          <w:szCs w:val="24"/>
-        </w:rPr>
-        <w:t xml:space="preserve">ints in </w:t>
-      </w:r>
-      <w:r>
-        <w:rPr>
-          <w:rFonts w:ascii="Arial" w:hAnsi="Arial" w:cs="Arial"/>
-          <w:bCs/>
-          <w:color w:val="3B3838" w:themeColor="background2" w:themeShade="40"/>
-          <w:sz w:val="24"/>
-          <w:szCs w:val="24"/>
-        </w:rPr>
-        <w:t>monetizing their content</w:t>
+        <w:t>Remote</w:t>
+      </w:r>
+      <w:r>
+        <w:rPr>
+          <w:rFonts w:ascii="Arial" w:hAnsi="Arial" w:cs="Arial"/>
+          <w:bCs/>
+          <w:color w:val="3B3838" w:themeColor="background2" w:themeShade="40"/>
+          <w:sz w:val="24"/>
+          <w:szCs w:val="24"/>
+        </w:rPr>
+        <w:tab/>
+      </w:r>
+      <w:r>
+        <w:rPr>
+          <w:rFonts w:ascii="Arial" w:hAnsi="Arial" w:cs="Arial"/>
+          <w:bCs/>
+          <w:color w:val="3B3838" w:themeColor="background2" w:themeShade="40"/>
+          <w:sz w:val="24"/>
+          <w:szCs w:val="24"/>
+        </w:rPr>
+        <w:tab/>
+      </w:r>
+      <w:r>
+        <w:rPr>
+          <w:rFonts w:ascii="Arial" w:hAnsi="Arial" w:cs="Arial"/>
+          <w:bCs/>
+          <w:color w:val="3B3838" w:themeColor="background2" w:themeShade="40"/>
+          <w:sz w:val="24"/>
+          <w:szCs w:val="24"/>
+        </w:rPr>
+        <w:tab/>
+      </w:r>
+      <w:r>
+        <w:rPr>
+          <w:rFonts w:ascii="Arial" w:hAnsi="Arial" w:cs="Arial"/>
+          <w:bCs/>
+          <w:color w:val="3B3838" w:themeColor="background2" w:themeShade="40"/>
+          <w:sz w:val="24"/>
+          <w:szCs w:val="24"/>
+        </w:rPr>
+        <w:tab/>
+      </w:r>
+      <w:r>
+        <w:rPr>
+          <w:rFonts w:ascii="Arial" w:hAnsi="Arial" w:cs="Arial"/>
+          <w:bCs/>
+          <w:color w:val="3B3838" w:themeColor="background2" w:themeShade="40"/>
+          <w:sz w:val="24"/>
+          <w:szCs w:val="24"/>
+        </w:rPr>
+        <w:tab/>
+        <w:t xml:space="preserve">  06</w:t>
+      </w:r>
+      <w:r>
+        <w:rPr>
+          <w:rFonts w:ascii="Arial" w:hAnsi="Arial" w:cs="Arial"/>
+          <w:bCs/>
+          <w:color w:val="3B3838" w:themeColor="background2" w:themeShade="40"/>
+          <w:sz w:val="24"/>
+          <w:szCs w:val="24"/>
+        </w:rPr>
+        <w:t>/</w:t>
+      </w:r>
+      <w:r>
+        <w:rPr>
+          <w:rFonts w:ascii="Arial" w:hAnsi="Arial" w:cs="Arial"/>
+          <w:bCs/>
+          <w:color w:val="3B3838" w:themeColor="background2" w:themeShade="40"/>
+          <w:sz w:val="24"/>
+          <w:szCs w:val="24"/>
+        </w:rPr>
+        <w:t>2021 – 08</w:t>
+      </w:r>
+      <w:r>
+        <w:rPr>
+          <w:rFonts w:ascii="Arial" w:hAnsi="Arial" w:cs="Arial"/>
+          <w:bCs/>
+          <w:color w:val="3B3838" w:themeColor="background2" w:themeShade="40"/>
+          <w:sz w:val="24"/>
+          <w:szCs w:val="24"/>
+        </w:rPr>
+        <w:t>/</w:t>
+      </w:r>
+      <w:r>
+        <w:rPr>
+          <w:rFonts w:ascii="Arial" w:hAnsi="Arial" w:cs="Arial"/>
+          <w:bCs/>
+          <w:color w:val="3B3838" w:themeColor="background2" w:themeShade="40"/>
+          <w:sz w:val="24"/>
+          <w:szCs w:val="24"/>
+        </w:rPr>
+        <w:t>2021</w:t>
       </w:r>
     </w:p>
     <w:p>
@@ -1222,27 +1203,67 @@
           <w:sz w:val="24"/>
           <w:szCs w:val="24"/>
         </w:rPr>
-        <w:t>Communicated findings to leadership which drove impact through expanding the reach</w:t>
-      </w:r>
-      <w:r>
-        <w:rPr>
-          <w:rFonts w:ascii="Arial" w:hAnsi="Arial" w:cs="Arial"/>
-          <w:bCs/>
-          <w:color w:val="3B3838" w:themeColor="background2" w:themeShade="40"/>
-          <w:sz w:val="24"/>
-          <w:szCs w:val="24"/>
-        </w:rPr>
-        <w:t xml:space="preserve"> and audience</w:t>
-      </w:r>
-      <w:r>
-        <w:rPr>
-          <w:rFonts w:ascii="Arial" w:hAnsi="Arial" w:cs="Arial"/>
-          <w:bCs/>
-          <w:color w:val="3B3838" w:themeColor="background2" w:themeShade="40"/>
-          <w:sz w:val="24"/>
-          <w:szCs w:val="24"/>
-        </w:rPr>
-        <w:t xml:space="preserve"> of the product</w:t>
+        <w:t xml:space="preserve">Interviewed 12 </w:t>
+      </w:r>
+      <w:r>
+        <w:rPr>
+          <w:rFonts w:ascii="Arial" w:hAnsi="Arial" w:cs="Arial"/>
+          <w:bCs/>
+          <w:color w:val="3B3838" w:themeColor="background2" w:themeShade="40"/>
+          <w:sz w:val="24"/>
+          <w:szCs w:val="24"/>
+        </w:rPr>
+        <w:t xml:space="preserve">content creators </w:t>
+      </w:r>
+      <w:r>
+        <w:rPr>
+          <w:rFonts w:ascii="Arial" w:hAnsi="Arial" w:cs="Arial"/>
+          <w:bCs/>
+          <w:color w:val="3B3838" w:themeColor="background2" w:themeShade="40"/>
+          <w:sz w:val="24"/>
+          <w:szCs w:val="24"/>
+        </w:rPr>
+        <w:t xml:space="preserve">to </w:t>
+      </w:r>
+      <w:r>
+        <w:rPr>
+          <w:rFonts w:ascii="Arial" w:hAnsi="Arial" w:cs="Arial"/>
+          <w:bCs/>
+          <w:color w:val="3B3838" w:themeColor="background2" w:themeShade="40"/>
+          <w:sz w:val="24"/>
+          <w:szCs w:val="24"/>
+        </w:rPr>
+        <w:t>investigat</w:t>
+      </w:r>
+      <w:r>
+        <w:rPr>
+          <w:rFonts w:ascii="Arial" w:hAnsi="Arial" w:cs="Arial"/>
+          <w:bCs/>
+          <w:color w:val="3B3838" w:themeColor="background2" w:themeShade="40"/>
+          <w:sz w:val="24"/>
+          <w:szCs w:val="24"/>
+        </w:rPr>
+        <w:t>e</w:t>
+      </w:r>
+      <w:r>
+        <w:rPr>
+          <w:rFonts w:ascii="Arial" w:hAnsi="Arial" w:cs="Arial"/>
+          <w:bCs/>
+          <w:color w:val="3B3838" w:themeColor="background2" w:themeShade="40"/>
+          <w:sz w:val="24"/>
+          <w:szCs w:val="24"/>
+        </w:rPr>
+        <w:t xml:space="preserve"> </w:t>
+      </w:r>
+      <w:r>
+        <w:rPr>
+          <w:rFonts w:ascii="Arial" w:hAnsi="Arial" w:cs="Arial"/>
+          <w:bCs/>
+          <w:color w:val="3B3838" w:themeColor="background2" w:themeShade="40"/>
+          <w:sz w:val="24"/>
+          <w:szCs w:val="24"/>
+        </w:rPr>
+        <w:t>content monetization pain points</w:t>
       </w:r>
     </w:p>
     <w:p>
@@ -1268,7 +1289,27 @@
           <w:sz w:val="24"/>
           <w:szCs w:val="24"/>
         </w:rPr>
-        <w:t>As the sole UX researcher in a hackathon, quickly conducted research that informed the design of a new Instagram feature</w:t>
+        <w:t>Communicated findings to leadership which drove impact through expanding the reach</w:t>
+      </w:r>
+      <w:r>
+        <w:rPr>
+          <w:rFonts w:ascii="Arial" w:hAnsi="Arial" w:cs="Arial"/>
+          <w:bCs/>
+          <w:color w:val="3B3838" w:themeColor="background2" w:themeShade="40"/>
+          <w:sz w:val="24"/>
+          <w:szCs w:val="24"/>
+        </w:rPr>
+        <w:t xml:space="preserve"> and audience</w:t>
+      </w:r>
+      <w:r>
+        <w:rPr>
+          <w:rFonts w:ascii="Arial" w:hAnsi="Arial" w:cs="Arial"/>
+          <w:bCs/>
+          <w:color w:val="3B3838" w:themeColor="background2" w:themeShade="40"/>
+          <w:sz w:val="24"/>
+          <w:szCs w:val="24"/>
+        </w:rPr>
+        <w:t xml:space="preserve"> of the product</w:t>
       </w:r>
     </w:p>
     <w:p>
@@ -1294,212 +1335,7 @@
           <w:sz w:val="24"/>
           <w:szCs w:val="24"/>
         </w:rPr>
-        <w:t>Wrote technical documentation for the UX research organization</w:t>
-      </w:r>
-    </w:p>
-    <w:p>
-      <w:pPr>
-        <w:rPr>
-          <w:rFonts w:ascii="Arial" w:hAnsi="Arial" w:cs="Arial"/>
-          <w:bCs/>
-          <w:color w:val="3B3838" w:themeColor="background2" w:themeShade="40"/>
-          <w:sz w:val="24"/>
-          <w:szCs w:val="24"/>
-        </w:rPr>
-      </w:pPr>
-      <w:r>
-        <w:rPr>
-          <w:rFonts w:ascii="Arial" w:hAnsi="Arial" w:cs="Arial"/>
-          <w:b/>
-          <w:color w:val="70AD47" w:themeColor="accent6"/>
-          <w:sz w:val="24"/>
-          <w:szCs w:val="24"/>
-        </w:rPr>
-        <w:t>UX Researcher</w:t>
-      </w:r>
-      <w:r>
-        <w:rPr>
-          <w:rFonts w:ascii="Arial" w:hAnsi="Arial" w:cs="Arial"/>
-          <w:b/>
-          <w:color w:val="70AD47" w:themeColor="accent6"/>
-          <w:sz w:val="24"/>
-          <w:szCs w:val="24"/>
-        </w:rPr>
-        <w:t xml:space="preserve"> (Volunteer)</w:t>
-      </w:r>
-      <w:r>
-        <w:rPr>
-          <w:rFonts w:ascii="Arial" w:hAnsi="Arial" w:cs="Arial"/>
-          <w:b/>
-          <w:color w:val="70AD47" w:themeColor="accent6"/>
-          <w:sz w:val="24"/>
-          <w:szCs w:val="24"/>
-        </w:rPr>
-        <w:t xml:space="preserve"> </w:t>
-      </w:r>
-      <w:r>
-        <w:rPr>
-          <w:rFonts w:ascii="Arial" w:hAnsi="Arial" w:cs="Arial"/>
-          <w:b/>
-          <w:color w:val="3B3838" w:themeColor="background2" w:themeShade="40"/>
-          <w:sz w:val="24"/>
-          <w:szCs w:val="24"/>
-        </w:rPr>
-        <w:t xml:space="preserve">| </w:t>
-      </w:r>
-      <w:r>
-        <w:rPr>
-          <w:rFonts w:ascii="Arial" w:hAnsi="Arial" w:cs="Arial"/>
-          <w:b/>
-          <w:color w:val="3B3838" w:themeColor="background2" w:themeShade="40"/>
-          <w:sz w:val="24"/>
-          <w:szCs w:val="24"/>
-        </w:rPr>
-        <w:t>Transverse,</w:t>
-      </w:r>
-      <w:r>
-        <w:rPr>
-          <w:rFonts w:ascii="Arial" w:hAnsi="Arial" w:cs="Arial"/>
-          <w:b/>
-          <w:i/>
-          <w:iCs/>
-          <w:color w:val="3B3838" w:themeColor="background2" w:themeShade="40"/>
-          <w:sz w:val="24"/>
-          <w:szCs w:val="24"/>
-        </w:rPr>
-        <w:t xml:space="preserve"> </w:t>
-      </w:r>
-      <w:r>
-        <w:rPr>
-          <w:rFonts w:ascii="Arial" w:hAnsi="Arial" w:cs="Arial"/>
-          <w:bCs/>
-          <w:color w:val="3B3838" w:themeColor="background2" w:themeShade="40"/>
-          <w:sz w:val="24"/>
-          <w:szCs w:val="24"/>
-        </w:rPr>
-        <w:t>Mishawaka, I</w:t>
-      </w:r>
-      <w:r>
-        <w:rPr>
-          <w:rFonts w:ascii="Arial" w:hAnsi="Arial" w:cs="Arial"/>
-          <w:bCs/>
-          <w:color w:val="3B3838" w:themeColor="background2" w:themeShade="40"/>
-          <w:sz w:val="24"/>
-          <w:szCs w:val="24"/>
-        </w:rPr>
-        <w:t>N</w:t>
-      </w:r>
-      <w:r>
-        <w:rPr>
-          <w:rFonts w:ascii="Arial" w:hAnsi="Arial" w:cs="Arial"/>
-          <w:bCs/>
-          <w:color w:val="3B3838" w:themeColor="background2" w:themeShade="40"/>
-          <w:sz w:val="24"/>
-          <w:szCs w:val="24"/>
-        </w:rPr>
-        <w:tab/>
-      </w:r>
-      <w:r>
-        <w:rPr>
-          <w:rFonts w:ascii="Arial" w:hAnsi="Arial" w:cs="Arial"/>
-          <w:bCs/>
-          <w:color w:val="3B3838" w:themeColor="background2" w:themeShade="40"/>
-          <w:sz w:val="24"/>
-          <w:szCs w:val="24"/>
-        </w:rPr>
-        <w:tab/>
-      </w:r>
-      <w:proofErr w:type="gramStart"/>
-      <w:r>
-        <w:rPr>
-          <w:rFonts w:ascii="Arial" w:hAnsi="Arial" w:cs="Arial"/>
-          <w:bCs/>
-          <w:color w:val="3B3838" w:themeColor="background2" w:themeShade="40"/>
-          <w:sz w:val="24"/>
-          <w:szCs w:val="24"/>
-        </w:rPr>
-        <w:tab/>
-      </w:r>
-      <w:r>
-        <w:rPr>
-          <w:rFonts w:ascii="Arial" w:hAnsi="Arial" w:cs="Arial"/>
-          <w:bCs/>
-          <w:color w:val="3B3838" w:themeColor="background2" w:themeShade="40"/>
-          <w:sz w:val="24"/>
-          <w:szCs w:val="24"/>
-        </w:rPr>
-        <w:t xml:space="preserve">  </w:t>
-      </w:r>
-      <w:r>
-        <w:rPr>
-          <w:rFonts w:ascii="Arial" w:hAnsi="Arial" w:cs="Arial"/>
-          <w:bCs/>
-          <w:color w:val="3B3838" w:themeColor="background2" w:themeShade="40"/>
-          <w:sz w:val="24"/>
-          <w:szCs w:val="24"/>
-        </w:rPr>
-        <w:t>04</w:t>
-      </w:r>
-      <w:proofErr w:type="gramEnd"/>
-      <w:r>
-        <w:rPr>
-          <w:rFonts w:ascii="Arial" w:hAnsi="Arial" w:cs="Arial"/>
-          <w:bCs/>
-          <w:color w:val="3B3838" w:themeColor="background2" w:themeShade="40"/>
-          <w:sz w:val="24"/>
-          <w:szCs w:val="24"/>
-        </w:rPr>
-        <w:t>/</w:t>
-      </w:r>
-      <w:r>
-        <w:rPr>
-          <w:rFonts w:ascii="Arial" w:hAnsi="Arial" w:cs="Arial"/>
-          <w:bCs/>
-          <w:color w:val="3B3838" w:themeColor="background2" w:themeShade="40"/>
-          <w:sz w:val="24"/>
-          <w:szCs w:val="24"/>
-        </w:rPr>
-        <w:t>2019</w:t>
-      </w:r>
-      <w:r>
-        <w:rPr>
-          <w:rFonts w:ascii="Arial" w:hAnsi="Arial" w:cs="Arial"/>
-          <w:bCs/>
-          <w:color w:val="3B3838" w:themeColor="background2" w:themeShade="40"/>
-          <w:sz w:val="24"/>
-          <w:szCs w:val="24"/>
-        </w:rPr>
-        <w:t xml:space="preserve"> </w:t>
-      </w:r>
-      <w:r>
-        <w:rPr>
-          <w:rFonts w:ascii="Arial" w:hAnsi="Arial" w:cs="Arial"/>
-          <w:bCs/>
-          <w:color w:val="3B3838" w:themeColor="background2" w:themeShade="40"/>
-          <w:sz w:val="24"/>
-          <w:szCs w:val="24"/>
-        </w:rPr>
-        <w:t>–</w:t>
-      </w:r>
-      <w:r>
-        <w:rPr>
-          <w:rFonts w:ascii="Arial" w:hAnsi="Arial" w:cs="Arial"/>
-          <w:bCs/>
-          <w:color w:val="3B3838" w:themeColor="background2" w:themeShade="40"/>
-          <w:sz w:val="24"/>
-          <w:szCs w:val="24"/>
-        </w:rPr>
-        <w:t xml:space="preserve"> </w:t>
-      </w:r>
-      <w:r>
-        <w:rPr>
-          <w:rFonts w:ascii="Arial" w:hAnsi="Arial" w:cs="Arial"/>
-          <w:bCs/>
-          <w:color w:val="3B3838" w:themeColor="background2" w:themeShade="40"/>
-          <w:sz w:val="24"/>
-          <w:szCs w:val="24"/>
-        </w:rPr>
-        <w:t>12/2022</w:t>
+        <w:t>As the sole UX researcher in a hackathon, quickly conducted research that informed the design of a new Instagram feature</w:t>
       </w:r>
     </w:p>
     <w:p>
@@ -1525,33 +1361,44 @@
           <w:sz w:val="24"/>
           <w:szCs w:val="24"/>
         </w:rPr>
-        <w:t>Designed</w:t>
-      </w:r>
-      <w:r>
-        <w:rPr>
-          <w:rFonts w:ascii="Arial" w:hAnsi="Arial" w:cs="Arial"/>
-          <w:bCs/>
-          <w:color w:val="3B3838" w:themeColor="background2" w:themeShade="40"/>
-          <w:sz w:val="24"/>
-          <w:szCs w:val="24"/>
-        </w:rPr>
-        <w:t xml:space="preserve"> and evaluate</w:t>
-      </w:r>
-      <w:r>
-        <w:rPr>
-          <w:rFonts w:ascii="Arial" w:hAnsi="Arial" w:cs="Arial"/>
-          <w:bCs/>
-          <w:color w:val="3B3838" w:themeColor="background2" w:themeShade="40"/>
-          <w:sz w:val="24"/>
-          <w:szCs w:val="24"/>
-        </w:rPr>
-        <w:t>d</w:t>
-      </w:r>
-      <w:r>
-        <w:rPr>
-          <w:rFonts w:ascii="Arial" w:hAnsi="Arial" w:cs="Arial"/>
-          <w:bCs/>
-          <w:color w:val="3B3838" w:themeColor="background2" w:themeShade="40"/>
+        <w:t>Wrote technical documentation for the UX research organization</w:t>
+      </w:r>
+    </w:p>
+    <w:p>
+      <w:pPr>
+        <w:rPr>
+          <w:rFonts w:ascii="Arial" w:hAnsi="Arial" w:cs="Arial"/>
+          <w:bCs/>
+          <w:color w:val="3B3838" w:themeColor="background2" w:themeShade="40"/>
+          <w:sz w:val="24"/>
+          <w:szCs w:val="24"/>
+        </w:rPr>
+      </w:pPr>
+      <w:r>
+        <w:rPr>
+          <w:rFonts w:ascii="Arial" w:hAnsi="Arial" w:cs="Arial"/>
+          <w:b/>
+          <w:color w:val="70AD47" w:themeColor="accent6"/>
+          <w:sz w:val="24"/>
+          <w:szCs w:val="24"/>
+        </w:rPr>
+        <w:t>UX Researcher</w:t>
+      </w:r>
+      <w:r>
+        <w:rPr>
+          <w:rFonts w:ascii="Arial" w:hAnsi="Arial" w:cs="Arial"/>
+          <w:b/>
+          <w:color w:val="70AD47" w:themeColor="accent6"/>
+          <w:sz w:val="24"/>
+          <w:szCs w:val="24"/>
+        </w:rPr>
+        <w:t xml:space="preserve"> (Volunteer)</w:t>
+      </w:r>
+      <w:r>
+        <w:rPr>
+          <w:rFonts w:ascii="Arial" w:hAnsi="Arial" w:cs="Arial"/>
+          <w:b/>
+          <w:color w:val="70AD47" w:themeColor="accent6"/>
           <w:sz w:val="24"/>
           <w:szCs w:val="24"/>
         </w:rPr>
@@ -1560,22 +1407,164 @@
       <w:r>
         <w:rPr>
           <w:rFonts w:ascii="Arial" w:hAnsi="Arial" w:cs="Arial"/>
-          <w:bCs/>
-          <w:color w:val="3B3838" w:themeColor="background2" w:themeShade="40"/>
-          <w:sz w:val="24"/>
-          <w:szCs w:val="24"/>
-        </w:rPr>
-        <w:t xml:space="preserve">user interface </w:t>
-      </w:r>
-      <w:r>
-        <w:rPr>
-          <w:rFonts w:ascii="Arial" w:hAnsi="Arial" w:cs="Arial"/>
-          <w:bCs/>
-          <w:color w:val="3B3838" w:themeColor="background2" w:themeShade="40"/>
-          <w:sz w:val="24"/>
-          <w:szCs w:val="24"/>
-        </w:rPr>
-        <w:t>prototypes using Figma and Maze</w:t>
+          <w:b/>
+          <w:color w:val="3B3838" w:themeColor="background2" w:themeShade="40"/>
+          <w:sz w:val="24"/>
+          <w:szCs w:val="24"/>
+        </w:rPr>
+        <w:t xml:space="preserve">| </w:t>
+      </w:r>
+      <w:r>
+        <w:rPr>
+          <w:rFonts w:ascii="Arial" w:hAnsi="Arial" w:cs="Arial"/>
+          <w:b/>
+          <w:color w:val="3B3838" w:themeColor="background2" w:themeShade="40"/>
+          <w:sz w:val="24"/>
+          <w:szCs w:val="24"/>
+        </w:rPr>
+        <w:t>Transverse,</w:t>
+      </w:r>
+      <w:r>
+        <w:rPr>
+          <w:rFonts w:ascii="Arial" w:hAnsi="Arial" w:cs="Arial"/>
+          <w:b/>
+          <w:i/>
+          <w:iCs/>
+          <w:color w:val="3B3838" w:themeColor="background2" w:themeShade="40"/>
+          <w:sz w:val="24"/>
+          <w:szCs w:val="24"/>
+        </w:rPr>
+        <w:t xml:space="preserve"> </w:t>
+      </w:r>
+      <w:r>
+        <w:rPr>
+          <w:rFonts w:ascii="Arial" w:hAnsi="Arial" w:cs="Arial"/>
+          <w:bCs/>
+          <w:color w:val="3B3838" w:themeColor="background2" w:themeShade="40"/>
+          <w:sz w:val="24"/>
+          <w:szCs w:val="24"/>
+        </w:rPr>
+        <w:t>Mishawaka, I</w:t>
+      </w:r>
+      <w:r>
+        <w:rPr>
+          <w:rFonts w:ascii="Arial" w:hAnsi="Arial" w:cs="Arial"/>
+          <w:bCs/>
+          <w:color w:val="3B3838" w:themeColor="background2" w:themeShade="40"/>
+          <w:sz w:val="24"/>
+          <w:szCs w:val="24"/>
+        </w:rPr>
+        <w:t>N</w:t>
+      </w:r>
+      <w:r>
+        <w:rPr>
+          <w:rFonts w:ascii="Arial" w:hAnsi="Arial" w:cs="Arial"/>
+          <w:bCs/>
+          <w:color w:val="3B3838" w:themeColor="background2" w:themeShade="40"/>
+          <w:sz w:val="24"/>
+          <w:szCs w:val="24"/>
+        </w:rPr>
+        <w:tab/>
+      </w:r>
+      <w:r>
+        <w:rPr>
+          <w:rFonts w:ascii="Arial" w:hAnsi="Arial" w:cs="Arial"/>
+          <w:bCs/>
+          <w:color w:val="3B3838" w:themeColor="background2" w:themeShade="40"/>
+          <w:sz w:val="24"/>
+          <w:szCs w:val="24"/>
+        </w:rPr>
+        <w:tab/>
+      </w:r>
+      <w:r>
+        <w:rPr>
+          <w:rFonts w:ascii="Arial" w:hAnsi="Arial" w:cs="Arial"/>
+          <w:bCs/>
+          <w:color w:val="3B3838" w:themeColor="background2" w:themeShade="40"/>
+          <w:sz w:val="24"/>
+          <w:szCs w:val="24"/>
+        </w:rPr>
+        <w:tab/>
+      </w:r>
+      <w:r>
+        <w:rPr>
+          <w:rFonts w:ascii="Arial" w:hAnsi="Arial" w:cs="Arial"/>
+          <w:bCs/>
+          <w:color w:val="3B3838" w:themeColor="background2" w:themeShade="40"/>
+          <w:sz w:val="24"/>
+          <w:szCs w:val="24"/>
+        </w:rPr>
+        <w:t xml:space="preserve">  </w:t>
+      </w:r>
+      <w:r>
+        <w:rPr>
+          <w:rFonts w:ascii="Arial" w:hAnsi="Arial" w:cs="Arial"/>
+          <w:bCs/>
+          <w:color w:val="3B3838" w:themeColor="background2" w:themeShade="40"/>
+          <w:sz w:val="24"/>
+          <w:szCs w:val="24"/>
+        </w:rPr>
+        <w:t>04</w:t>
+      </w:r>
+      <w:r>
+        <w:rPr>
+          <w:rFonts w:ascii="Arial" w:hAnsi="Arial" w:cs="Arial"/>
+          <w:bCs/>
+          <w:color w:val="3B3838" w:themeColor="background2" w:themeShade="40"/>
+          <w:sz w:val="24"/>
+          <w:szCs w:val="24"/>
+        </w:rPr>
+        <w:t>/</w:t>
+      </w:r>
+      <w:r>
+        <w:rPr>
+          <w:rFonts w:ascii="Arial" w:hAnsi="Arial" w:cs="Arial"/>
+          <w:bCs/>
+          <w:color w:val="3B3838" w:themeColor="background2" w:themeShade="40"/>
+          <w:sz w:val="24"/>
+          <w:szCs w:val="24"/>
+        </w:rPr>
+        <w:t>2019</w:t>
+      </w:r>
+      <w:r>
+        <w:rPr>
+          <w:rFonts w:ascii="Arial" w:hAnsi="Arial" w:cs="Arial"/>
+          <w:bCs/>
+          <w:color w:val="3B3838" w:themeColor="background2" w:themeShade="40"/>
+          <w:sz w:val="24"/>
+          <w:szCs w:val="24"/>
+        </w:rPr>
+        <w:t xml:space="preserve"> </w:t>
+      </w:r>
+      <w:r>
+        <w:rPr>
+          <w:rFonts w:ascii="Arial" w:hAnsi="Arial" w:cs="Arial"/>
+          <w:bCs/>
+          <w:color w:val="3B3838" w:themeColor="background2" w:themeShade="40"/>
+          <w:sz w:val="24"/>
+          <w:szCs w:val="24"/>
+        </w:rPr>
+        <w:t>–</w:t>
+      </w:r>
+      <w:r>
+        <w:rPr>
+          <w:rFonts w:ascii="Arial" w:hAnsi="Arial" w:cs="Arial"/>
+          <w:bCs/>
+          <w:color w:val="3B3838" w:themeColor="background2" w:themeShade="40"/>
+          <w:sz w:val="24"/>
+          <w:szCs w:val="24"/>
+        </w:rPr>
+        <w:t xml:space="preserve"> </w:t>
+      </w:r>
+      <w:r>
+        <w:rPr>
+          <w:rFonts w:ascii="Arial" w:hAnsi="Arial" w:cs="Arial"/>
+          <w:bCs/>
+          <w:color w:val="3B3838" w:themeColor="background2" w:themeShade="40"/>
+          <w:sz w:val="24"/>
+          <w:szCs w:val="24"/>
+        </w:rPr>
+        <w:t>12/2022</w:t>
       </w:r>
     </w:p>
     <w:p>
@@ -1601,17 +1590,67 @@
           <w:sz w:val="24"/>
           <w:szCs w:val="24"/>
         </w:rPr>
-        <w:t>Developed</w:t>
-      </w:r>
-      <w:r>
-        <w:rPr>
-          <w:rFonts w:ascii="Arial" w:hAnsi="Arial" w:cs="Arial"/>
-          <w:bCs/>
-          <w:color w:val="3B3838" w:themeColor="background2" w:themeShade="40"/>
-          <w:sz w:val="24"/>
-          <w:szCs w:val="24"/>
-        </w:rPr>
-        <w:t xml:space="preserve"> Android application for mental health management for transgender individuals</w:t>
+        <w:t>Designed</w:t>
+      </w:r>
+      <w:r>
+        <w:rPr>
+          <w:rFonts w:ascii="Arial" w:hAnsi="Arial" w:cs="Arial"/>
+          <w:bCs/>
+          <w:color w:val="3B3838" w:themeColor="background2" w:themeShade="40"/>
+          <w:sz w:val="24"/>
+          <w:szCs w:val="24"/>
+        </w:rPr>
+        <w:t xml:space="preserve"> and evaluate</w:t>
+      </w:r>
+      <w:r>
+        <w:rPr>
+          <w:rFonts w:ascii="Arial" w:hAnsi="Arial" w:cs="Arial"/>
+          <w:bCs/>
+          <w:color w:val="3B3838" w:themeColor="background2" w:themeShade="40"/>
+          <w:sz w:val="24"/>
+          <w:szCs w:val="24"/>
+        </w:rPr>
+        <w:t>d</w:t>
+      </w:r>
+      <w:r>
+        <w:rPr>
+          <w:rFonts w:ascii="Arial" w:hAnsi="Arial" w:cs="Arial"/>
+          <w:bCs/>
+          <w:color w:val="3B3838" w:themeColor="background2" w:themeShade="40"/>
+          <w:sz w:val="24"/>
+          <w:szCs w:val="24"/>
+        </w:rPr>
+        <w:t xml:space="preserve"> </w:t>
+      </w:r>
+      <w:r>
+        <w:rPr>
+          <w:rFonts w:ascii="Arial" w:hAnsi="Arial" w:cs="Arial"/>
+          <w:bCs/>
+          <w:color w:val="3B3838" w:themeColor="background2" w:themeShade="40"/>
+          <w:sz w:val="24"/>
+          <w:szCs w:val="24"/>
+        </w:rPr>
+        <w:t xml:space="preserve">user interface </w:t>
+      </w:r>
+      <w:r>
+        <w:rPr>
+          <w:rFonts w:ascii="Arial" w:hAnsi="Arial" w:cs="Arial"/>
+          <w:bCs/>
+          <w:color w:val="3B3838" w:themeColor="background2" w:themeShade="40"/>
+          <w:sz w:val="24"/>
+          <w:szCs w:val="24"/>
+        </w:rPr>
+        <w:t>using Figma and Maze</w:t>
+      </w:r>
+      <w:r>
+        <w:rPr>
+          <w:rFonts w:ascii="Arial" w:hAnsi="Arial" w:cs="Arial"/>
+          <w:bCs/>
+          <w:color w:val="3B3838" w:themeColor="background2" w:themeShade="40"/>
+          <w:sz w:val="24"/>
+          <w:szCs w:val="24"/>
+        </w:rPr>
+        <w:t xml:space="preserve"> with end-users</w:t>
       </w:r>
     </w:p>
     <w:p>
@@ -1637,44 +1676,13 @@
           <w:sz w:val="24"/>
           <w:szCs w:val="24"/>
         </w:rPr>
-        <w:t>Led meetings and coordinate organizational operation</w:t>
-      </w:r>
-      <w:r>
-        <w:rPr>
-          <w:rFonts w:ascii="Arial" w:hAnsi="Arial" w:cs="Arial"/>
-          <w:bCs/>
-          <w:color w:val="3B3838" w:themeColor="background2" w:themeShade="40"/>
-          <w:sz w:val="24"/>
-          <w:szCs w:val="24"/>
-        </w:rPr>
-        <w:t>s</w:t>
-      </w:r>
-    </w:p>
-    <w:p>
-      <w:pPr>
-        <w:rPr>
-          <w:rFonts w:ascii="Arial" w:hAnsi="Arial" w:cs="Arial"/>
-          <w:bCs/>
-          <w:color w:val="3B3838" w:themeColor="background2" w:themeShade="40"/>
-          <w:sz w:val="24"/>
-          <w:szCs w:val="24"/>
-        </w:rPr>
-      </w:pPr>
-      <w:r>
-        <w:rPr>
-          <w:rFonts w:ascii="Arial" w:hAnsi="Arial" w:cs="Arial"/>
-          <w:b/>
-          <w:color w:val="70AD47" w:themeColor="accent6"/>
-          <w:sz w:val="24"/>
-          <w:szCs w:val="24"/>
-        </w:rPr>
-        <w:t>Graduate</w:t>
-      </w:r>
-      <w:r>
-        <w:rPr>
-          <w:rFonts w:ascii="Arial" w:hAnsi="Arial" w:cs="Arial"/>
-          <w:b/>
-          <w:color w:val="70AD47" w:themeColor="accent6"/>
+        <w:t>Developed</w:t>
+      </w:r>
+      <w:r>
+        <w:rPr>
+          <w:rFonts w:ascii="Arial" w:hAnsi="Arial" w:cs="Arial"/>
+          <w:bCs/>
+          <w:color w:val="3B3838" w:themeColor="background2" w:themeShade="40"/>
           <w:sz w:val="24"/>
           <w:szCs w:val="24"/>
         </w:rPr>
@@ -1683,156 +1691,22 @@
       <w:r>
         <w:rPr>
           <w:rFonts w:ascii="Arial" w:hAnsi="Arial" w:cs="Arial"/>
-          <w:b/>
-          <w:color w:val="70AD47" w:themeColor="accent6"/>
-          <w:sz w:val="24"/>
-          <w:szCs w:val="24"/>
-        </w:rPr>
-        <w:t>Research</w:t>
-      </w:r>
-      <w:r>
-        <w:rPr>
-          <w:rFonts w:ascii="Arial" w:hAnsi="Arial" w:cs="Arial"/>
-          <w:b/>
-          <w:color w:val="70AD47" w:themeColor="accent6"/>
-          <w:sz w:val="24"/>
-          <w:szCs w:val="24"/>
-        </w:rPr>
-        <w:t xml:space="preserve">er </w:t>
-      </w:r>
-      <w:r>
-        <w:rPr>
-          <w:rFonts w:ascii="Arial" w:hAnsi="Arial" w:cs="Arial"/>
-          <w:b/>
-          <w:sz w:val="24"/>
-          <w:szCs w:val="24"/>
-        </w:rPr>
-        <w:t xml:space="preserve">| </w:t>
-      </w:r>
-      <w:r>
-        <w:rPr>
-          <w:rFonts w:ascii="Arial" w:hAnsi="Arial" w:cs="Arial"/>
-          <w:b/>
-          <w:color w:val="3B3838" w:themeColor="background2" w:themeShade="40"/>
-          <w:sz w:val="24"/>
-          <w:szCs w:val="24"/>
-        </w:rPr>
-        <w:t>University of Notre Dame,</w:t>
-      </w:r>
-      <w:r>
-        <w:rPr>
-          <w:rFonts w:ascii="Arial" w:hAnsi="Arial" w:cs="Arial"/>
-          <w:b/>
-          <w:i/>
-          <w:iCs/>
-          <w:color w:val="3B3838" w:themeColor="background2" w:themeShade="40"/>
-          <w:sz w:val="24"/>
-          <w:szCs w:val="24"/>
-        </w:rPr>
-        <w:t xml:space="preserve"> </w:t>
-      </w:r>
-      <w:r>
-        <w:rPr>
-          <w:rFonts w:ascii="Arial" w:hAnsi="Arial" w:cs="Arial"/>
-          <w:bCs/>
-          <w:color w:val="3B3838" w:themeColor="background2" w:themeShade="40"/>
-          <w:sz w:val="24"/>
-          <w:szCs w:val="24"/>
-        </w:rPr>
-        <w:t>Notre Dame, I</w:t>
-      </w:r>
-      <w:r>
-        <w:rPr>
-          <w:rFonts w:ascii="Arial" w:hAnsi="Arial" w:cs="Arial"/>
-          <w:bCs/>
-          <w:color w:val="3B3838" w:themeColor="background2" w:themeShade="40"/>
-          <w:sz w:val="24"/>
-          <w:szCs w:val="24"/>
-        </w:rPr>
-        <w:t>N</w:t>
-      </w:r>
-      <w:proofErr w:type="gramStart"/>
-      <w:r>
-        <w:rPr>
-          <w:rFonts w:ascii="Arial" w:hAnsi="Arial" w:cs="Arial"/>
-          <w:bCs/>
-          <w:color w:val="3B3838" w:themeColor="background2" w:themeShade="40"/>
-          <w:sz w:val="24"/>
-          <w:szCs w:val="24"/>
-        </w:rPr>
-        <w:tab/>
-        <w:t xml:space="preserve">  </w:t>
-      </w:r>
-      <w:r>
-        <w:rPr>
-          <w:rFonts w:ascii="Arial" w:hAnsi="Arial" w:cs="Arial"/>
-          <w:bCs/>
-          <w:color w:val="3B3838" w:themeColor="background2" w:themeShade="40"/>
-          <w:sz w:val="24"/>
-          <w:szCs w:val="24"/>
-        </w:rPr>
-        <w:t>08</w:t>
-      </w:r>
-      <w:proofErr w:type="gramEnd"/>
-      <w:r>
-        <w:rPr>
-          <w:rFonts w:ascii="Arial" w:hAnsi="Arial" w:cs="Arial"/>
-          <w:bCs/>
-          <w:color w:val="3B3838" w:themeColor="background2" w:themeShade="40"/>
-          <w:sz w:val="24"/>
-          <w:szCs w:val="24"/>
-        </w:rPr>
-        <w:t>/</w:t>
-      </w:r>
-      <w:r>
-        <w:rPr>
-          <w:rFonts w:ascii="Arial" w:hAnsi="Arial" w:cs="Arial"/>
-          <w:bCs/>
-          <w:color w:val="3B3838" w:themeColor="background2" w:themeShade="40"/>
-          <w:sz w:val="24"/>
-          <w:szCs w:val="24"/>
-        </w:rPr>
-        <w:t>2018</w:t>
-      </w:r>
-      <w:r>
-        <w:rPr>
-          <w:rFonts w:ascii="Arial" w:hAnsi="Arial" w:cs="Arial"/>
-          <w:bCs/>
-          <w:color w:val="3B3838" w:themeColor="background2" w:themeShade="40"/>
-          <w:sz w:val="24"/>
-          <w:szCs w:val="24"/>
-        </w:rPr>
-        <w:t xml:space="preserve"> </w:t>
-      </w:r>
-      <w:r>
-        <w:rPr>
-          <w:rFonts w:ascii="Arial" w:hAnsi="Arial" w:cs="Arial"/>
-          <w:bCs/>
-          <w:color w:val="3B3838" w:themeColor="background2" w:themeShade="40"/>
-          <w:sz w:val="24"/>
-          <w:szCs w:val="24"/>
-        </w:rPr>
-        <w:t>–</w:t>
-      </w:r>
-      <w:r>
-        <w:rPr>
-          <w:rFonts w:ascii="Arial" w:hAnsi="Arial" w:cs="Arial"/>
-          <w:bCs/>
-          <w:color w:val="3B3838" w:themeColor="background2" w:themeShade="40"/>
-          <w:sz w:val="24"/>
-          <w:szCs w:val="24"/>
-        </w:rPr>
-        <w:t xml:space="preserve"> </w:t>
-      </w:r>
-      <w:r>
-        <w:rPr>
-          <w:rFonts w:ascii="Arial" w:hAnsi="Arial" w:cs="Arial"/>
-          <w:bCs/>
-          <w:color w:val="3B3838" w:themeColor="background2" w:themeShade="40"/>
-          <w:sz w:val="24"/>
-          <w:szCs w:val="24"/>
-        </w:rPr>
-        <w:t>05/2023</w:t>
+          <w:bCs/>
+          <w:color w:val="3B3838" w:themeColor="background2" w:themeShade="40"/>
+          <w:sz w:val="24"/>
+          <w:szCs w:val="24"/>
+        </w:rPr>
+        <w:t>mobile</w:t>
+      </w:r>
+      <w:r>
+        <w:rPr>
+          <w:rFonts w:ascii="Arial" w:hAnsi="Arial" w:cs="Arial"/>
+          <w:bCs/>
+          <w:color w:val="3B3838" w:themeColor="background2" w:themeShade="40"/>
+          <w:sz w:val="24"/>
+          <w:szCs w:val="24"/>
+        </w:rPr>
+        <w:t xml:space="preserve"> app for mental health management for transgender individuals</w:t>
       </w:r>
     </w:p>
     <w:p>
@@ -1858,60 +1732,201 @@
           <w:sz w:val="24"/>
           <w:szCs w:val="24"/>
         </w:rPr>
-        <w:t>Conduct</w:t>
-      </w:r>
-      <w:r>
-        <w:rPr>
-          <w:rFonts w:ascii="Arial" w:hAnsi="Arial" w:cs="Arial"/>
-          <w:bCs/>
-          <w:color w:val="3B3838" w:themeColor="background2" w:themeShade="40"/>
-          <w:sz w:val="24"/>
-          <w:szCs w:val="24"/>
-        </w:rPr>
-        <w:t>ed</w:t>
-      </w:r>
-      <w:r>
-        <w:rPr>
-          <w:rFonts w:ascii="Arial" w:hAnsi="Arial" w:cs="Arial"/>
-          <w:bCs/>
-          <w:color w:val="3B3838" w:themeColor="background2" w:themeShade="40"/>
-          <w:sz w:val="24"/>
-          <w:szCs w:val="24"/>
-        </w:rPr>
-        <w:t xml:space="preserve"> semi-structured interview</w:t>
-      </w:r>
-      <w:r>
-        <w:rPr>
-          <w:rFonts w:ascii="Arial" w:hAnsi="Arial" w:cs="Arial"/>
-          <w:bCs/>
-          <w:color w:val="3B3838" w:themeColor="background2" w:themeShade="40"/>
-          <w:sz w:val="24"/>
-          <w:szCs w:val="24"/>
-        </w:rPr>
-        <w:t xml:space="preserve"> studies</w:t>
-      </w:r>
-      <w:r>
-        <w:rPr>
-          <w:rFonts w:ascii="Arial" w:hAnsi="Arial" w:cs="Arial"/>
-          <w:bCs/>
-          <w:color w:val="3B3838" w:themeColor="background2" w:themeShade="40"/>
-          <w:sz w:val="24"/>
-          <w:szCs w:val="24"/>
-        </w:rPr>
-        <w:t xml:space="preserve"> and participatory design </w:t>
-      </w:r>
-      <w:proofErr w:type="gramStart"/>
-      <w:r>
-        <w:rPr>
-          <w:rFonts w:ascii="Arial" w:hAnsi="Arial" w:cs="Arial"/>
-          <w:bCs/>
-          <w:color w:val="3B3838" w:themeColor="background2" w:themeShade="40"/>
-          <w:sz w:val="24"/>
-          <w:szCs w:val="24"/>
-        </w:rPr>
-        <w:t>workshops</w:t>
-      </w:r>
-      <w:proofErr w:type="gramEnd"/>
+        <w:t>Led meetings and coordinate organizational operation</w:t>
+      </w:r>
+      <w:r>
+        <w:rPr>
+          <w:rFonts w:ascii="Arial" w:hAnsi="Arial" w:cs="Arial"/>
+          <w:bCs/>
+          <w:color w:val="3B3838" w:themeColor="background2" w:themeShade="40"/>
+          <w:sz w:val="24"/>
+          <w:szCs w:val="24"/>
+        </w:rPr>
+        <w:t>s</w:t>
+      </w:r>
+    </w:p>
+    <w:p>
+      <w:pPr>
+        <w:rPr>
+          <w:rFonts w:ascii="Arial" w:hAnsi="Arial" w:cs="Arial"/>
+          <w:bCs/>
+          <w:color w:val="3B3838" w:themeColor="background2" w:themeShade="40"/>
+          <w:sz w:val="24"/>
+          <w:szCs w:val="24"/>
+        </w:rPr>
+      </w:pPr>
+      <w:r>
+        <w:rPr>
+          <w:rFonts w:ascii="Arial" w:hAnsi="Arial" w:cs="Arial"/>
+          <w:b/>
+          <w:color w:val="70AD47" w:themeColor="accent6"/>
+          <w:sz w:val="24"/>
+          <w:szCs w:val="24"/>
+        </w:rPr>
+        <w:t>Graduate</w:t>
+      </w:r>
+      <w:r>
+        <w:rPr>
+          <w:rFonts w:ascii="Arial" w:hAnsi="Arial" w:cs="Arial"/>
+          <w:b/>
+          <w:color w:val="70AD47" w:themeColor="accent6"/>
+          <w:sz w:val="24"/>
+          <w:szCs w:val="24"/>
+        </w:rPr>
+        <w:t xml:space="preserve"> </w:t>
+      </w:r>
+      <w:r>
+        <w:rPr>
+          <w:rFonts w:ascii="Arial" w:hAnsi="Arial" w:cs="Arial"/>
+          <w:b/>
+          <w:color w:val="70AD47" w:themeColor="accent6"/>
+          <w:sz w:val="24"/>
+          <w:szCs w:val="24"/>
+        </w:rPr>
+        <w:t>Research</w:t>
+      </w:r>
+      <w:r>
+        <w:rPr>
+          <w:rFonts w:ascii="Arial" w:hAnsi="Arial" w:cs="Arial"/>
+          <w:b/>
+          <w:color w:val="70AD47" w:themeColor="accent6"/>
+          <w:sz w:val="24"/>
+          <w:szCs w:val="24"/>
+        </w:rPr>
+        <w:t xml:space="preserve">er </w:t>
+      </w:r>
+      <w:r>
+        <w:rPr>
+          <w:rFonts w:ascii="Arial" w:hAnsi="Arial" w:cs="Arial"/>
+          <w:b/>
+          <w:sz w:val="24"/>
+          <w:szCs w:val="24"/>
+        </w:rPr>
+        <w:t xml:space="preserve">| </w:t>
+      </w:r>
+      <w:r>
+        <w:rPr>
+          <w:rFonts w:ascii="Arial" w:hAnsi="Arial" w:cs="Arial"/>
+          <w:b/>
+          <w:color w:val="3B3838" w:themeColor="background2" w:themeShade="40"/>
+          <w:sz w:val="24"/>
+          <w:szCs w:val="24"/>
+        </w:rPr>
+        <w:t>University of Notre Dame,</w:t>
+      </w:r>
+      <w:r>
+        <w:rPr>
+          <w:rFonts w:ascii="Arial" w:hAnsi="Arial" w:cs="Arial"/>
+          <w:b/>
+          <w:i/>
+          <w:iCs/>
+          <w:color w:val="3B3838" w:themeColor="background2" w:themeShade="40"/>
+          <w:sz w:val="24"/>
+          <w:szCs w:val="24"/>
+        </w:rPr>
+        <w:t xml:space="preserve"> </w:t>
+      </w:r>
+      <w:r>
+        <w:rPr>
+          <w:rFonts w:ascii="Arial" w:hAnsi="Arial" w:cs="Arial"/>
+          <w:bCs/>
+          <w:color w:val="3B3838" w:themeColor="background2" w:themeShade="40"/>
+          <w:sz w:val="24"/>
+          <w:szCs w:val="24"/>
+        </w:rPr>
+        <w:t>Notre Dame, I</w:t>
+      </w:r>
+      <w:r>
+        <w:rPr>
+          <w:rFonts w:ascii="Arial" w:hAnsi="Arial" w:cs="Arial"/>
+          <w:bCs/>
+          <w:color w:val="3B3838" w:themeColor="background2" w:themeShade="40"/>
+          <w:sz w:val="24"/>
+          <w:szCs w:val="24"/>
+        </w:rPr>
+        <w:t>N</w:t>
+      </w:r>
+      <w:r>
+        <w:rPr>
+          <w:rFonts w:ascii="Arial" w:hAnsi="Arial" w:cs="Arial"/>
+          <w:bCs/>
+          <w:color w:val="3B3838" w:themeColor="background2" w:themeShade="40"/>
+          <w:sz w:val="24"/>
+          <w:szCs w:val="24"/>
+        </w:rPr>
+        <w:tab/>
+        <w:t xml:space="preserve">  </w:t>
+      </w:r>
+      <w:r>
+        <w:rPr>
+          <w:rFonts w:ascii="Arial" w:hAnsi="Arial" w:cs="Arial"/>
+          <w:bCs/>
+          <w:color w:val="3B3838" w:themeColor="background2" w:themeShade="40"/>
+          <w:sz w:val="24"/>
+          <w:szCs w:val="24"/>
+        </w:rPr>
+        <w:t>08</w:t>
+      </w:r>
+      <w:r>
+        <w:rPr>
+          <w:rFonts w:ascii="Arial" w:hAnsi="Arial" w:cs="Arial"/>
+          <w:bCs/>
+          <w:color w:val="3B3838" w:themeColor="background2" w:themeShade="40"/>
+          <w:sz w:val="24"/>
+          <w:szCs w:val="24"/>
+        </w:rPr>
+        <w:t>/</w:t>
+      </w:r>
+      <w:r>
+        <w:rPr>
+          <w:rFonts w:ascii="Arial" w:hAnsi="Arial" w:cs="Arial"/>
+          <w:bCs/>
+          <w:color w:val="3B3838" w:themeColor="background2" w:themeShade="40"/>
+          <w:sz w:val="24"/>
+          <w:szCs w:val="24"/>
+        </w:rPr>
+        <w:t>2018</w:t>
+      </w:r>
+      <w:r>
+        <w:rPr>
+          <w:rFonts w:ascii="Arial" w:hAnsi="Arial" w:cs="Arial"/>
+          <w:bCs/>
+          <w:color w:val="3B3838" w:themeColor="background2" w:themeShade="40"/>
+          <w:sz w:val="24"/>
+          <w:szCs w:val="24"/>
+        </w:rPr>
+        <w:t xml:space="preserve"> </w:t>
+      </w:r>
+      <w:r>
+        <w:rPr>
+          <w:rFonts w:ascii="Arial" w:hAnsi="Arial" w:cs="Arial"/>
+          <w:bCs/>
+          <w:color w:val="3B3838" w:themeColor="background2" w:themeShade="40"/>
+          <w:sz w:val="24"/>
+          <w:szCs w:val="24"/>
+        </w:rPr>
+        <w:t>–</w:t>
+      </w:r>
+      <w:r>
+        <w:rPr>
+          <w:rFonts w:ascii="Arial" w:hAnsi="Arial" w:cs="Arial"/>
+          <w:bCs/>
+          <w:color w:val="3B3838" w:themeColor="background2" w:themeShade="40"/>
+          <w:sz w:val="24"/>
+          <w:szCs w:val="24"/>
+        </w:rPr>
+        <w:t xml:space="preserve"> </w:t>
+      </w:r>
+      <w:r>
+        <w:rPr>
+          <w:rFonts w:ascii="Arial" w:hAnsi="Arial" w:cs="Arial"/>
+          <w:bCs/>
+          <w:color w:val="3B3838" w:themeColor="background2" w:themeShade="40"/>
+          <w:sz w:val="24"/>
+          <w:szCs w:val="24"/>
+        </w:rPr>
+        <w:t>05/2023</w:t>
+      </w:r>
     </w:p>
     <w:p>
       <w:pPr>
@@ -1936,50 +1951,48 @@
           <w:sz w:val="24"/>
           <w:szCs w:val="24"/>
         </w:rPr>
-        <w:t>Analyze</w:t>
-      </w:r>
-      <w:r>
-        <w:rPr>
-          <w:rFonts w:ascii="Arial" w:hAnsi="Arial" w:cs="Arial"/>
-          <w:bCs/>
-          <w:color w:val="3B3838" w:themeColor="background2" w:themeShade="40"/>
-          <w:sz w:val="24"/>
-          <w:szCs w:val="24"/>
-        </w:rPr>
-        <w:t>d</w:t>
-      </w:r>
-      <w:r>
-        <w:rPr>
-          <w:rFonts w:ascii="Arial" w:hAnsi="Arial" w:cs="Arial"/>
-          <w:bCs/>
-          <w:color w:val="3B3838" w:themeColor="background2" w:themeShade="40"/>
-          <w:sz w:val="24"/>
-          <w:szCs w:val="24"/>
-        </w:rPr>
-        <w:t xml:space="preserve"> qualitative findings using </w:t>
-      </w:r>
-      <w:r>
-        <w:rPr>
-          <w:rFonts w:ascii="Arial" w:hAnsi="Arial" w:cs="Arial"/>
-          <w:bCs/>
-          <w:color w:val="3B3838" w:themeColor="background2" w:themeShade="40"/>
-          <w:sz w:val="24"/>
-          <w:szCs w:val="24"/>
-        </w:rPr>
-        <w:t xml:space="preserve">open, axial, and selective </w:t>
-      </w:r>
-      <w:proofErr w:type="gramStart"/>
-      <w:r>
-        <w:rPr>
-          <w:rFonts w:ascii="Arial" w:hAnsi="Arial" w:cs="Arial"/>
-          <w:bCs/>
-          <w:color w:val="3B3838" w:themeColor="background2" w:themeShade="40"/>
-          <w:sz w:val="24"/>
-          <w:szCs w:val="24"/>
-        </w:rPr>
-        <w:t>coding</w:t>
-      </w:r>
-      <w:proofErr w:type="gramEnd"/>
+        <w:t>Conduct</w:t>
+      </w:r>
+      <w:r>
+        <w:rPr>
+          <w:rFonts w:ascii="Arial" w:hAnsi="Arial" w:cs="Arial"/>
+          <w:bCs/>
+          <w:color w:val="3B3838" w:themeColor="background2" w:themeShade="40"/>
+          <w:sz w:val="24"/>
+          <w:szCs w:val="24"/>
+        </w:rPr>
+        <w:t>ed</w:t>
+      </w:r>
+      <w:r>
+        <w:rPr>
+          <w:rFonts w:ascii="Arial" w:hAnsi="Arial" w:cs="Arial"/>
+          <w:bCs/>
+          <w:color w:val="3B3838" w:themeColor="background2" w:themeShade="40"/>
+          <w:sz w:val="24"/>
+          <w:szCs w:val="24"/>
+        </w:rPr>
+        <w:t xml:space="preserve"> semi-structured interview</w:t>
+      </w:r>
+      <w:r>
+        <w:rPr>
+          <w:rFonts w:ascii="Arial" w:hAnsi="Arial" w:cs="Arial"/>
+          <w:bCs/>
+          <w:color w:val="3B3838" w:themeColor="background2" w:themeShade="40"/>
+          <w:sz w:val="24"/>
+          <w:szCs w:val="24"/>
+        </w:rPr>
+        <w:t xml:space="preserve"> studies</w:t>
+      </w:r>
+      <w:r>
+        <w:rPr>
+          <w:rFonts w:ascii="Arial" w:hAnsi="Arial" w:cs="Arial"/>
+          <w:bCs/>
+          <w:color w:val="3B3838" w:themeColor="background2" w:themeShade="40"/>
+          <w:sz w:val="24"/>
+          <w:szCs w:val="24"/>
+        </w:rPr>
+        <w:t xml:space="preserve"> and participatory design workshops</w:t>
+      </w:r>
     </w:p>
     <w:p>
       <w:pPr>
@@ -2004,47 +2017,37 @@
           <w:sz w:val="24"/>
           <w:szCs w:val="24"/>
         </w:rPr>
-        <w:t>Design</w:t>
-      </w:r>
-      <w:r>
-        <w:rPr>
-          <w:rFonts w:ascii="Arial" w:hAnsi="Arial" w:cs="Arial"/>
-          <w:bCs/>
-          <w:color w:val="3B3838" w:themeColor="background2" w:themeShade="40"/>
-          <w:sz w:val="24"/>
-          <w:szCs w:val="24"/>
-        </w:rPr>
-        <w:t>ed</w:t>
-      </w:r>
-      <w:r>
-        <w:rPr>
-          <w:rFonts w:ascii="Arial" w:hAnsi="Arial" w:cs="Arial"/>
-          <w:bCs/>
-          <w:color w:val="3B3838" w:themeColor="background2" w:themeShade="40"/>
-          <w:sz w:val="24"/>
-          <w:szCs w:val="24"/>
-        </w:rPr>
-        <w:t xml:space="preserve"> and implement</w:t>
-      </w:r>
-      <w:r>
-        <w:rPr>
-          <w:rFonts w:ascii="Arial" w:hAnsi="Arial" w:cs="Arial"/>
-          <w:bCs/>
-          <w:color w:val="3B3838" w:themeColor="background2" w:themeShade="40"/>
-          <w:sz w:val="24"/>
-          <w:szCs w:val="24"/>
-        </w:rPr>
-        <w:t>ed</w:t>
-      </w:r>
-      <w:r>
-        <w:rPr>
-          <w:rFonts w:ascii="Arial" w:hAnsi="Arial" w:cs="Arial"/>
-          <w:bCs/>
-          <w:color w:val="3B3838" w:themeColor="background2" w:themeShade="40"/>
-          <w:sz w:val="24"/>
-          <w:szCs w:val="24"/>
-        </w:rPr>
-        <w:t xml:space="preserve"> Mechanical Turk experiments to evaluate cognitive biases</w:t>
+        <w:t>Analyze</w:t>
+      </w:r>
+      <w:r>
+        <w:rPr>
+          <w:rFonts w:ascii="Arial" w:hAnsi="Arial" w:cs="Arial"/>
+          <w:bCs/>
+          <w:color w:val="3B3838" w:themeColor="background2" w:themeShade="40"/>
+          <w:sz w:val="24"/>
+          <w:szCs w:val="24"/>
+        </w:rPr>
+        <w:t>d</w:t>
+      </w:r>
+      <w:r>
+        <w:rPr>
+          <w:rFonts w:ascii="Arial" w:hAnsi="Arial" w:cs="Arial"/>
+          <w:bCs/>
+          <w:color w:val="3B3838" w:themeColor="background2" w:themeShade="40"/>
+          <w:sz w:val="24"/>
+          <w:szCs w:val="24"/>
+        </w:rPr>
+        <w:t xml:space="preserve"> qualitative findings using </w:t>
+      </w:r>
+      <w:r>
+        <w:rPr>
+          <w:rFonts w:ascii="Arial" w:hAnsi="Arial" w:cs="Arial"/>
+          <w:bCs/>
+          <w:color w:val="3B3838" w:themeColor="background2" w:themeShade="40"/>
+          <w:sz w:val="24"/>
+          <w:szCs w:val="24"/>
+        </w:rPr>
+        <w:t>open, axial, and selective coding</w:t>
       </w:r>
     </w:p>
     <w:p>
@@ -2071,70 +2074,48 @@
           <w:szCs w:val="24"/>
         </w:rPr>
         <w:lastRenderedPageBreak/>
-        <w:t xml:space="preserve">Created </w:t>
-      </w:r>
-      <w:r>
-        <w:rPr>
-          <w:rFonts w:ascii="Arial" w:hAnsi="Arial" w:cs="Arial"/>
-          <w:bCs/>
-          <w:color w:val="3B3838" w:themeColor="background2" w:themeShade="40"/>
-          <w:sz w:val="24"/>
-          <w:szCs w:val="24"/>
-        </w:rPr>
-        <w:t xml:space="preserve">and evaluated </w:t>
-      </w:r>
-      <w:r>
-        <w:rPr>
-          <w:rFonts w:ascii="Arial" w:hAnsi="Arial" w:cs="Arial"/>
-          <w:bCs/>
-          <w:color w:val="3B3838" w:themeColor="background2" w:themeShade="40"/>
-          <w:sz w:val="24"/>
-          <w:szCs w:val="24"/>
-        </w:rPr>
-        <w:t>visualizations using D3.js</w:t>
-      </w:r>
-      <w:r>
-        <w:rPr>
-          <w:rFonts w:ascii="Arial" w:hAnsi="Arial" w:cs="Arial"/>
-          <w:bCs/>
-          <w:color w:val="3B3838" w:themeColor="background2" w:themeShade="40"/>
-          <w:sz w:val="24"/>
-          <w:szCs w:val="24"/>
-        </w:rPr>
-        <w:t xml:space="preserve"> </w:t>
-      </w:r>
-      <w:r>
-        <w:rPr>
-          <w:rFonts w:ascii="Arial" w:hAnsi="Arial" w:cs="Arial"/>
-          <w:bCs/>
-          <w:color w:val="3B3838" w:themeColor="background2" w:themeShade="40"/>
-          <w:sz w:val="24"/>
-          <w:szCs w:val="24"/>
-        </w:rPr>
-        <w:t>and</w:t>
-      </w:r>
-      <w:r>
-        <w:rPr>
-          <w:rFonts w:ascii="Arial" w:hAnsi="Arial" w:cs="Arial"/>
-          <w:bCs/>
-          <w:color w:val="3B3838" w:themeColor="background2" w:themeShade="40"/>
-          <w:sz w:val="24"/>
-          <w:szCs w:val="24"/>
-        </w:rPr>
-        <w:t xml:space="preserve"> usability </w:t>
-      </w:r>
-      <w:proofErr w:type="gramStart"/>
-      <w:r>
-        <w:rPr>
-          <w:rFonts w:ascii="Arial" w:hAnsi="Arial" w:cs="Arial"/>
-          <w:bCs/>
-          <w:color w:val="3B3838" w:themeColor="background2" w:themeShade="40"/>
-          <w:sz w:val="24"/>
-          <w:szCs w:val="24"/>
-        </w:rPr>
-        <w:t>testing</w:t>
-      </w:r>
-      <w:proofErr w:type="gramEnd"/>
+        <w:t>Design</w:t>
+      </w:r>
+      <w:r>
+        <w:rPr>
+          <w:rFonts w:ascii="Arial" w:hAnsi="Arial" w:cs="Arial"/>
+          <w:bCs/>
+          <w:color w:val="3B3838" w:themeColor="background2" w:themeShade="40"/>
+          <w:sz w:val="24"/>
+          <w:szCs w:val="24"/>
+        </w:rPr>
+        <w:t>ed</w:t>
+      </w:r>
+      <w:r>
+        <w:rPr>
+          <w:rFonts w:ascii="Arial" w:hAnsi="Arial" w:cs="Arial"/>
+          <w:bCs/>
+          <w:color w:val="3B3838" w:themeColor="background2" w:themeShade="40"/>
+          <w:sz w:val="24"/>
+          <w:szCs w:val="24"/>
+        </w:rPr>
+        <w:t xml:space="preserve"> and implement</w:t>
+      </w:r>
+      <w:r>
+        <w:rPr>
+          <w:rFonts w:ascii="Arial" w:hAnsi="Arial" w:cs="Arial"/>
+          <w:bCs/>
+          <w:color w:val="3B3838" w:themeColor="background2" w:themeShade="40"/>
+          <w:sz w:val="24"/>
+          <w:szCs w:val="24"/>
+        </w:rPr>
+        <w:t>ed</w:t>
+      </w:r>
+      <w:r>
+        <w:rPr>
+          <w:rFonts w:ascii="Arial" w:hAnsi="Arial" w:cs="Arial"/>
+          <w:bCs/>
+          <w:color w:val="3B3838" w:themeColor="background2" w:themeShade="40"/>
+          <w:sz w:val="24"/>
+          <w:szCs w:val="24"/>
+        </w:rPr>
+        <w:t xml:space="preserve"> Mechanical Turk experiments to evaluate cognitive biases</w:t>
+      </w:r>
     </w:p>
     <w:p>
       <w:pPr>
@@ -2159,56 +2140,33 @@
           <w:sz w:val="24"/>
           <w:szCs w:val="24"/>
         </w:rPr>
-        <w:t xml:space="preserve">Managed four undergraduate student researchers towards multiple submission </w:t>
-      </w:r>
-      <w:proofErr w:type="gramStart"/>
-      <w:r>
-        <w:rPr>
-          <w:rFonts w:ascii="Arial" w:hAnsi="Arial" w:cs="Arial"/>
-          <w:bCs/>
-          <w:color w:val="3B3838" w:themeColor="background2" w:themeShade="40"/>
-          <w:sz w:val="24"/>
-          <w:szCs w:val="24"/>
-        </w:rPr>
-        <w:t>deadlines</w:t>
-      </w:r>
-      <w:proofErr w:type="gramEnd"/>
-    </w:p>
-    <w:p>
-      <w:pPr>
-        <w:rPr>
-          <w:rFonts w:ascii="Arial" w:hAnsi="Arial" w:cs="Arial"/>
-          <w:bCs/>
-          <w:color w:val="3B3838" w:themeColor="background2" w:themeShade="40"/>
-          <w:sz w:val="24"/>
-          <w:szCs w:val="24"/>
-        </w:rPr>
-      </w:pPr>
-      <w:r>
-        <w:rPr>
-          <w:rFonts w:ascii="Arial" w:hAnsi="Arial" w:cs="Arial"/>
-          <w:b/>
-          <w:color w:val="70AD47" w:themeColor="accent6"/>
-          <w:sz w:val="24"/>
-          <w:szCs w:val="24"/>
-        </w:rPr>
-        <w:t>Undergraduate Research</w:t>
-      </w:r>
-      <w:r>
-        <w:rPr>
-          <w:rFonts w:ascii="Arial" w:hAnsi="Arial" w:cs="Arial"/>
-          <w:b/>
-          <w:color w:val="70AD47" w:themeColor="accent6"/>
-          <w:sz w:val="24"/>
-          <w:szCs w:val="24"/>
-        </w:rPr>
-        <w:t>er</w:t>
-      </w:r>
-      <w:r>
-        <w:rPr>
-          <w:rFonts w:ascii="Arial" w:hAnsi="Arial" w:cs="Arial"/>
-          <w:b/>
-          <w:color w:val="70AD47" w:themeColor="accent6"/>
+        <w:t xml:space="preserve">Created </w:t>
+      </w:r>
+      <w:r>
+        <w:rPr>
+          <w:rFonts w:ascii="Arial" w:hAnsi="Arial" w:cs="Arial"/>
+          <w:bCs/>
+          <w:color w:val="3B3838" w:themeColor="background2" w:themeShade="40"/>
+          <w:sz w:val="24"/>
+          <w:szCs w:val="24"/>
+        </w:rPr>
+        <w:t xml:space="preserve">and evaluated </w:t>
+      </w:r>
+      <w:r>
+        <w:rPr>
+          <w:rFonts w:ascii="Arial" w:hAnsi="Arial" w:cs="Arial"/>
+          <w:bCs/>
+          <w:color w:val="3B3838" w:themeColor="background2" w:themeShade="40"/>
+          <w:sz w:val="24"/>
+          <w:szCs w:val="24"/>
+        </w:rPr>
+        <w:t>visualizations using D3.js</w:t>
+      </w:r>
+      <w:r>
+        <w:rPr>
+          <w:rFonts w:ascii="Arial" w:hAnsi="Arial" w:cs="Arial"/>
+          <w:bCs/>
+          <w:color w:val="3B3838" w:themeColor="background2" w:themeShade="40"/>
           <w:sz w:val="24"/>
           <w:szCs w:val="24"/>
         </w:rPr>
@@ -2217,136 +2175,22 @@
       <w:r>
         <w:rPr>
           <w:rFonts w:ascii="Arial" w:hAnsi="Arial" w:cs="Arial"/>
-          <w:b/>
-          <w:sz w:val="24"/>
-          <w:szCs w:val="24"/>
-        </w:rPr>
-        <w:t xml:space="preserve">| </w:t>
-      </w:r>
-      <w:r>
-        <w:rPr>
-          <w:rFonts w:ascii="Arial" w:hAnsi="Arial" w:cs="Arial"/>
-          <w:b/>
-          <w:color w:val="3B3838" w:themeColor="background2" w:themeShade="40"/>
-          <w:sz w:val="24"/>
-          <w:szCs w:val="24"/>
-        </w:rPr>
-        <w:t>Kettering University,</w:t>
-      </w:r>
-      <w:r>
-        <w:rPr>
-          <w:rFonts w:ascii="Arial" w:hAnsi="Arial" w:cs="Arial"/>
-          <w:b/>
-          <w:i/>
-          <w:iCs/>
-          <w:color w:val="3B3838" w:themeColor="background2" w:themeShade="40"/>
-          <w:sz w:val="24"/>
-          <w:szCs w:val="24"/>
-        </w:rPr>
-        <w:t xml:space="preserve"> </w:t>
-      </w:r>
-      <w:r>
-        <w:rPr>
-          <w:rFonts w:ascii="Arial" w:hAnsi="Arial" w:cs="Arial"/>
-          <w:bCs/>
-          <w:color w:val="3B3838" w:themeColor="background2" w:themeShade="40"/>
-          <w:sz w:val="24"/>
-          <w:szCs w:val="24"/>
-        </w:rPr>
-        <w:t xml:space="preserve">Flint, MI         </w:t>
-      </w:r>
-      <w:r>
-        <w:rPr>
-          <w:rFonts w:ascii="Arial" w:hAnsi="Arial" w:cs="Arial"/>
-          <w:bCs/>
-          <w:color w:val="3B3838" w:themeColor="background2" w:themeShade="40"/>
-          <w:sz w:val="24"/>
-          <w:szCs w:val="24"/>
-        </w:rPr>
-        <w:t xml:space="preserve">  </w:t>
-      </w:r>
-      <w:proofErr w:type="gramStart"/>
-      <w:r>
-        <w:rPr>
-          <w:rFonts w:ascii="Arial" w:hAnsi="Arial" w:cs="Arial"/>
-          <w:bCs/>
-          <w:color w:val="3B3838" w:themeColor="background2" w:themeShade="40"/>
-          <w:sz w:val="24"/>
-          <w:szCs w:val="24"/>
-        </w:rPr>
-        <w:tab/>
-        <w:t xml:space="preserve">  06</w:t>
-      </w:r>
-      <w:proofErr w:type="gramEnd"/>
-      <w:r>
-        <w:rPr>
-          <w:rFonts w:ascii="Arial" w:hAnsi="Arial" w:cs="Arial"/>
-          <w:bCs/>
-          <w:color w:val="3B3838" w:themeColor="background2" w:themeShade="40"/>
-          <w:sz w:val="24"/>
-          <w:szCs w:val="24"/>
-        </w:rPr>
-        <w:t>/</w:t>
-      </w:r>
-      <w:r>
-        <w:rPr>
-          <w:rFonts w:ascii="Arial" w:hAnsi="Arial" w:cs="Arial"/>
-          <w:bCs/>
-          <w:color w:val="3B3838" w:themeColor="background2" w:themeShade="40"/>
-          <w:sz w:val="24"/>
-          <w:szCs w:val="24"/>
-        </w:rPr>
-        <w:t>2017</w:t>
-      </w:r>
-      <w:r>
-        <w:rPr>
-          <w:rFonts w:ascii="Arial" w:hAnsi="Arial" w:cs="Arial"/>
-          <w:bCs/>
-          <w:color w:val="3B3838" w:themeColor="background2" w:themeShade="40"/>
-          <w:sz w:val="24"/>
-          <w:szCs w:val="24"/>
-        </w:rPr>
-        <w:t xml:space="preserve"> </w:t>
-      </w:r>
-      <w:r>
-        <w:rPr>
-          <w:rFonts w:ascii="Arial" w:hAnsi="Arial" w:cs="Arial"/>
-          <w:bCs/>
-          <w:color w:val="3B3838" w:themeColor="background2" w:themeShade="40"/>
-          <w:sz w:val="24"/>
-          <w:szCs w:val="24"/>
-        </w:rPr>
-        <w:t>–</w:t>
-      </w:r>
-      <w:r>
-        <w:rPr>
-          <w:rFonts w:ascii="Arial" w:hAnsi="Arial" w:cs="Arial"/>
-          <w:bCs/>
-          <w:color w:val="3B3838" w:themeColor="background2" w:themeShade="40"/>
-          <w:sz w:val="24"/>
-          <w:szCs w:val="24"/>
-        </w:rPr>
-        <w:t xml:space="preserve"> 08</w:t>
-      </w:r>
-      <w:r>
-        <w:rPr>
-          <w:rFonts w:ascii="Arial" w:hAnsi="Arial" w:cs="Arial"/>
-          <w:bCs/>
-          <w:color w:val="3B3838" w:themeColor="background2" w:themeShade="40"/>
-          <w:sz w:val="24"/>
-          <w:szCs w:val="24"/>
-        </w:rPr>
-        <w:t>/</w:t>
-      </w:r>
-      <w:r>
-        <w:rPr>
-          <w:rFonts w:ascii="Arial" w:hAnsi="Arial" w:cs="Arial"/>
-          <w:bCs/>
-          <w:color w:val="3B3838" w:themeColor="background2" w:themeShade="40"/>
-          <w:sz w:val="24"/>
-          <w:szCs w:val="24"/>
-        </w:rPr>
-        <w:t>2018</w:t>
+          <w:bCs/>
+          <w:color w:val="3B3838" w:themeColor="background2" w:themeShade="40"/>
+          <w:sz w:val="24"/>
+          <w:szCs w:val="24"/>
+        </w:rPr>
+        <w:t>and</w:t>
+      </w:r>
+      <w:r>
+        <w:rPr>
+          <w:rFonts w:ascii="Arial" w:hAnsi="Arial" w:cs="Arial"/>
+          <w:bCs/>
+          <w:color w:val="3B3838" w:themeColor="background2" w:themeShade="40"/>
+          <w:sz w:val="24"/>
+          <w:szCs w:val="24"/>
+        </w:rPr>
+        <w:t xml:space="preserve"> usability testing</w:t>
       </w:r>
     </w:p>
     <w:p>
@@ -2372,50 +2216,181 @@
           <w:sz w:val="24"/>
           <w:szCs w:val="24"/>
         </w:rPr>
-        <w:t>Designed, created,</w:t>
-      </w:r>
-      <w:r>
-        <w:rPr>
-          <w:rFonts w:ascii="Arial" w:hAnsi="Arial" w:cs="Arial"/>
-          <w:bCs/>
-          <w:color w:val="3B3838" w:themeColor="background2" w:themeShade="40"/>
-          <w:sz w:val="24"/>
-          <w:szCs w:val="24"/>
-        </w:rPr>
-        <w:t xml:space="preserve"> and tested </w:t>
-      </w:r>
-      <w:r>
-        <w:rPr>
-          <w:rFonts w:ascii="Arial" w:hAnsi="Arial" w:cs="Arial"/>
-          <w:bCs/>
-          <w:color w:val="3B3838" w:themeColor="background2" w:themeShade="40"/>
-          <w:sz w:val="24"/>
-          <w:szCs w:val="24"/>
-        </w:rPr>
-        <w:t xml:space="preserve">a </w:t>
-      </w:r>
-      <w:r>
-        <w:rPr>
-          <w:rFonts w:ascii="Arial" w:hAnsi="Arial" w:cs="Arial"/>
-          <w:bCs/>
-          <w:color w:val="3B3838" w:themeColor="background2" w:themeShade="40"/>
-          <w:sz w:val="24"/>
-          <w:szCs w:val="24"/>
-        </w:rPr>
-        <w:t xml:space="preserve">graphical user </w:t>
-      </w:r>
-      <w:proofErr w:type="gramStart"/>
-      <w:r>
-        <w:rPr>
-          <w:rFonts w:ascii="Arial" w:hAnsi="Arial" w:cs="Arial"/>
-          <w:bCs/>
-          <w:color w:val="3B3838" w:themeColor="background2" w:themeShade="40"/>
-          <w:sz w:val="24"/>
-          <w:szCs w:val="24"/>
-        </w:rPr>
-        <w:t>interface</w:t>
-      </w:r>
-      <w:proofErr w:type="gramEnd"/>
+        <w:t>Managed four undergraduate student researchers towards multiple submission deadlines</w:t>
+      </w:r>
+    </w:p>
+    <w:p>
+      <w:pPr>
+        <w:rPr>
+          <w:rFonts w:ascii="Arial" w:hAnsi="Arial" w:cs="Arial"/>
+          <w:bCs/>
+          <w:color w:val="3B3838" w:themeColor="background2" w:themeShade="40"/>
+          <w:sz w:val="24"/>
+          <w:szCs w:val="24"/>
+        </w:rPr>
+      </w:pPr>
+      <w:r>
+        <w:rPr>
+          <w:rFonts w:ascii="Arial" w:hAnsi="Arial" w:cs="Arial"/>
+          <w:b/>
+          <w:color w:val="70AD47" w:themeColor="accent6"/>
+          <w:sz w:val="24"/>
+          <w:szCs w:val="24"/>
+        </w:rPr>
+        <w:t>Undergraduate Research</w:t>
+      </w:r>
+      <w:r>
+        <w:rPr>
+          <w:rFonts w:ascii="Arial" w:hAnsi="Arial" w:cs="Arial"/>
+          <w:b/>
+          <w:color w:val="70AD47" w:themeColor="accent6"/>
+          <w:sz w:val="24"/>
+          <w:szCs w:val="24"/>
+        </w:rPr>
+        <w:t>er</w:t>
+      </w:r>
+      <w:r>
+        <w:rPr>
+          <w:rFonts w:ascii="Arial" w:hAnsi="Arial" w:cs="Arial"/>
+          <w:b/>
+          <w:color w:val="70AD47" w:themeColor="accent6"/>
+          <w:sz w:val="24"/>
+          <w:szCs w:val="24"/>
+        </w:rPr>
+        <w:t xml:space="preserve"> </w:t>
+      </w:r>
+      <w:r>
+        <w:rPr>
+          <w:rFonts w:ascii="Arial" w:hAnsi="Arial" w:cs="Arial"/>
+          <w:b/>
+          <w:sz w:val="24"/>
+          <w:szCs w:val="24"/>
+        </w:rPr>
+        <w:t xml:space="preserve">| </w:t>
+      </w:r>
+      <w:r>
+        <w:rPr>
+          <w:rFonts w:ascii="Arial" w:hAnsi="Arial" w:cs="Arial"/>
+          <w:b/>
+          <w:color w:val="3B3838" w:themeColor="background2" w:themeShade="40"/>
+          <w:sz w:val="24"/>
+          <w:szCs w:val="24"/>
+        </w:rPr>
+        <w:t>Kettering University,</w:t>
+      </w:r>
+      <w:r>
+        <w:rPr>
+          <w:rFonts w:ascii="Arial" w:hAnsi="Arial" w:cs="Arial"/>
+          <w:b/>
+          <w:i/>
+          <w:iCs/>
+          <w:color w:val="3B3838" w:themeColor="background2" w:themeShade="40"/>
+          <w:sz w:val="24"/>
+          <w:szCs w:val="24"/>
+        </w:rPr>
+        <w:t xml:space="preserve"> </w:t>
+      </w:r>
+      <w:r>
+        <w:rPr>
+          <w:rFonts w:ascii="Arial" w:hAnsi="Arial" w:cs="Arial"/>
+          <w:bCs/>
+          <w:color w:val="3B3838" w:themeColor="background2" w:themeShade="40"/>
+          <w:sz w:val="24"/>
+          <w:szCs w:val="24"/>
+        </w:rPr>
+        <w:t xml:space="preserve">Flint, MI         </w:t>
+      </w:r>
+      <w:r>
+        <w:rPr>
+          <w:rFonts w:ascii="Arial" w:hAnsi="Arial" w:cs="Arial"/>
+          <w:bCs/>
+          <w:color w:val="3B3838" w:themeColor="background2" w:themeShade="40"/>
+          <w:sz w:val="24"/>
+          <w:szCs w:val="24"/>
+        </w:rPr>
+        <w:t xml:space="preserve">  </w:t>
+      </w:r>
+      <w:r>
+        <w:rPr>
+          <w:rFonts w:ascii="Arial" w:hAnsi="Arial" w:cs="Arial"/>
+          <w:bCs/>
+          <w:color w:val="3B3838" w:themeColor="background2" w:themeShade="40"/>
+          <w:sz w:val="24"/>
+          <w:szCs w:val="24"/>
+        </w:rPr>
+        <w:tab/>
+        <w:t xml:space="preserve">  06</w:t>
+      </w:r>
+      <w:r>
+        <w:rPr>
+          <w:rFonts w:ascii="Arial" w:hAnsi="Arial" w:cs="Arial"/>
+          <w:bCs/>
+          <w:color w:val="3B3838" w:themeColor="background2" w:themeShade="40"/>
+          <w:sz w:val="24"/>
+          <w:szCs w:val="24"/>
+        </w:rPr>
+        <w:t>/</w:t>
+      </w:r>
+      <w:r>
+        <w:rPr>
+          <w:rFonts w:ascii="Arial" w:hAnsi="Arial" w:cs="Arial"/>
+          <w:bCs/>
+          <w:color w:val="3B3838" w:themeColor="background2" w:themeShade="40"/>
+          <w:sz w:val="24"/>
+          <w:szCs w:val="24"/>
+        </w:rPr>
+        <w:t>2017</w:t>
+      </w:r>
+      <w:r>
+        <w:rPr>
+          <w:rFonts w:ascii="Arial" w:hAnsi="Arial" w:cs="Arial"/>
+          <w:bCs/>
+          <w:color w:val="3B3838" w:themeColor="background2" w:themeShade="40"/>
+          <w:sz w:val="24"/>
+          <w:szCs w:val="24"/>
+        </w:rPr>
+        <w:t xml:space="preserve"> </w:t>
+      </w:r>
+      <w:r>
+        <w:rPr>
+          <w:rFonts w:ascii="Arial" w:hAnsi="Arial" w:cs="Arial"/>
+          <w:bCs/>
+          <w:color w:val="3B3838" w:themeColor="background2" w:themeShade="40"/>
+          <w:sz w:val="24"/>
+          <w:szCs w:val="24"/>
+        </w:rPr>
+        <w:t>–</w:t>
+      </w:r>
+      <w:r>
+        <w:rPr>
+          <w:rFonts w:ascii="Arial" w:hAnsi="Arial" w:cs="Arial"/>
+          <w:bCs/>
+          <w:color w:val="3B3838" w:themeColor="background2" w:themeShade="40"/>
+          <w:sz w:val="24"/>
+          <w:szCs w:val="24"/>
+        </w:rPr>
+        <w:t xml:space="preserve"> 08</w:t>
+      </w:r>
+      <w:r>
+        <w:rPr>
+          <w:rFonts w:ascii="Arial" w:hAnsi="Arial" w:cs="Arial"/>
+          <w:bCs/>
+          <w:color w:val="3B3838" w:themeColor="background2" w:themeShade="40"/>
+          <w:sz w:val="24"/>
+          <w:szCs w:val="24"/>
+        </w:rPr>
+        <w:t>/</w:t>
+      </w:r>
+      <w:r>
+        <w:rPr>
+          <w:rFonts w:ascii="Arial" w:hAnsi="Arial" w:cs="Arial"/>
+          <w:bCs/>
+          <w:color w:val="3B3838" w:themeColor="background2" w:themeShade="40"/>
+          <w:sz w:val="24"/>
+          <w:szCs w:val="24"/>
+        </w:rPr>
+        <w:t>2018</w:t>
+      </w:r>
     </w:p>
     <w:p>
       <w:pPr>
@@ -2440,6 +2415,62 @@
           <w:sz w:val="24"/>
           <w:szCs w:val="24"/>
         </w:rPr>
+        <w:t>Designed, created,</w:t>
+      </w:r>
+      <w:r>
+        <w:rPr>
+          <w:rFonts w:ascii="Arial" w:hAnsi="Arial" w:cs="Arial"/>
+          <w:bCs/>
+          <w:color w:val="3B3838" w:themeColor="background2" w:themeShade="40"/>
+          <w:sz w:val="24"/>
+          <w:szCs w:val="24"/>
+        </w:rPr>
+        <w:t xml:space="preserve"> and tested </w:t>
+      </w:r>
+      <w:r>
+        <w:rPr>
+          <w:rFonts w:ascii="Arial" w:hAnsi="Arial" w:cs="Arial"/>
+          <w:bCs/>
+          <w:color w:val="3B3838" w:themeColor="background2" w:themeShade="40"/>
+          <w:sz w:val="24"/>
+          <w:szCs w:val="24"/>
+        </w:rPr>
+        <w:t xml:space="preserve">a </w:t>
+      </w:r>
+      <w:r>
+        <w:rPr>
+          <w:rFonts w:ascii="Arial" w:hAnsi="Arial" w:cs="Arial"/>
+          <w:bCs/>
+          <w:color w:val="3B3838" w:themeColor="background2" w:themeShade="40"/>
+          <w:sz w:val="24"/>
+          <w:szCs w:val="24"/>
+        </w:rPr>
+        <w:t>graphical user interface</w:t>
+      </w:r>
+    </w:p>
+    <w:p>
+      <w:pPr>
+        <w:pStyle w:val="ListParagraph"/>
+        <w:numPr>
+          <w:ilvl w:val="0"/>
+          <w:numId w:val="1"/>
+        </w:numPr>
+        <w:rPr>
+          <w:rFonts w:ascii="Arial" w:hAnsi="Arial" w:cs="Arial"/>
+          <w:bCs/>
+          <w:color w:val="3B3838" w:themeColor="background2" w:themeShade="40"/>
+          <w:sz w:val="24"/>
+          <w:szCs w:val="24"/>
+        </w:rPr>
+      </w:pPr>
+      <w:r>
+        <w:rPr>
+          <w:rFonts w:ascii="Arial" w:hAnsi="Arial" w:cs="Arial"/>
+          <w:bCs/>
+          <w:color w:val="3B3838" w:themeColor="background2" w:themeShade="40"/>
+          <w:sz w:val="24"/>
+          <w:szCs w:val="24"/>
+        </w:rPr>
         <w:t xml:space="preserve">Wrote and implemented </w:t>
       </w:r>
       <w:r>
@@ -2460,22 +2491,8 @@
           <w:sz w:val="24"/>
           <w:szCs w:val="24"/>
         </w:rPr>
-        <w:t xml:space="preserve"> using </w:t>
-      </w:r>
-      <w:proofErr w:type="spellStart"/>
-      <w:proofErr w:type="gramStart"/>
-      <w:r>
-        <w:rPr>
-          <w:rFonts w:ascii="Arial" w:hAnsi="Arial" w:cs="Arial"/>
-          <w:bCs/>
-          <w:color w:val="3B3838" w:themeColor="background2" w:themeShade="40"/>
-          <w:sz w:val="24"/>
-          <w:szCs w:val="24"/>
-        </w:rPr>
-        <w:t>Matlab</w:t>
-      </w:r>
-      <w:proofErr w:type="spellEnd"/>
-      <w:proofErr w:type="gramEnd"/>
+        <w:t xml:space="preserve"> using Matlab</w:t>
+      </w:r>
     </w:p>
     <w:p>
       <w:pPr>
@@ -2533,6 +2550,7 @@
         <w:contextualSpacing/>
         <w:rPr>
           <w:rFonts w:ascii="Arial" w:eastAsia="Century Gothic" w:hAnsi="Arial" w:cs="Arial"/>
+          <w:bCs/>
           <w:color w:val="3B3838" w:themeColor="background2" w:themeShade="40"/>
           <w:sz w:val="24"/>
           <w:szCs w:val="24"/>
@@ -2636,27 +2654,27 @@
           <w:sz w:val="24"/>
           <w:szCs w:val="24"/>
         </w:rPr>
-        <w:t xml:space="preserve">Thematic Analysis, </w:t>
-      </w:r>
-      <w:r>
-        <w:rPr>
-          <w:rFonts w:ascii="Arial" w:eastAsia="Century Gothic" w:hAnsi="Arial" w:cs="Arial"/>
-          <w:bCs/>
-          <w:color w:val="3B3838" w:themeColor="background2" w:themeShade="40"/>
-          <w:sz w:val="24"/>
-          <w:szCs w:val="24"/>
-        </w:rPr>
-        <w:t>A</w:t>
-      </w:r>
-      <w:r>
-        <w:rPr>
-          <w:rFonts w:ascii="Arial" w:eastAsia="Century Gothic" w:hAnsi="Arial" w:cs="Arial"/>
-          <w:bCs/>
-          <w:color w:val="3B3838" w:themeColor="background2" w:themeShade="40"/>
-          <w:sz w:val="24"/>
-          <w:szCs w:val="24"/>
-        </w:rPr>
-        <w:t>ffinity Diagramming, Participatory Design</w:t>
+        <w:t xml:space="preserve">Personas, </w:t>
+      </w:r>
+      <w:r>
+        <w:rPr>
+          <w:rFonts w:ascii="Arial" w:eastAsia="Century Gothic" w:hAnsi="Arial" w:cs="Arial"/>
+          <w:bCs/>
+          <w:color w:val="3B3838" w:themeColor="background2" w:themeShade="40"/>
+          <w:sz w:val="24"/>
+          <w:szCs w:val="24"/>
+        </w:rPr>
+        <w:t>Card Sorting,</w:t>
+      </w:r>
+      <w:r>
+        <w:rPr>
+          <w:rFonts w:ascii="Arial" w:eastAsia="Century Gothic" w:hAnsi="Arial" w:cs="Arial"/>
+          <w:bCs/>
+          <w:color w:val="3B3838" w:themeColor="background2" w:themeShade="40"/>
+          <w:sz w:val="24"/>
+          <w:szCs w:val="24"/>
+        </w:rPr>
+        <w:t xml:space="preserve"> Participatory Design</w:t>
       </w:r>
       <w:r>
         <w:rPr>
@@ -2687,6 +2705,26 @@
           <w:szCs w:val="24"/>
         </w:rPr>
         <w:t xml:space="preserve"> Studies</w:t>
+      </w:r>
+      <w:r>
+        <w:rPr>
+          <w:rFonts w:ascii="Arial" w:eastAsia="Century Gothic" w:hAnsi="Arial" w:cs="Arial"/>
+          <w:bCs/>
+          <w:color w:val="3B3838" w:themeColor="background2" w:themeShade="40"/>
+          <w:sz w:val="24"/>
+          <w:szCs w:val="24"/>
+        </w:rPr>
+        <w:t>, In-Situ Testing</w:t>
+      </w:r>
+      <w:r>
+        <w:rPr>
+          <w:rFonts w:ascii="Arial" w:eastAsia="Century Gothic" w:hAnsi="Arial" w:cs="Arial"/>
+          <w:bCs/>
+          <w:color w:val="3B3838" w:themeColor="background2" w:themeShade="40"/>
+          <w:sz w:val="24"/>
+          <w:szCs w:val="24"/>
+        </w:rPr>
+        <w:t>, Surveys</w:t>
       </w:r>
     </w:p>
     <w:p>
@@ -2696,63 +2734,51 @@
         <w:contextualSpacing/>
         <w:rPr>
           <w:rFonts w:ascii="Arial" w:eastAsia="Century Gothic" w:hAnsi="Arial" w:cs="Arial"/>
-          <w:b/>
-          <w:color w:val="70AD47" w:themeColor="accent6"/>
-          <w:sz w:val="24"/>
-          <w:szCs w:val="24"/>
-        </w:rPr>
-      </w:pPr>
-      <w:r>
-        <w:rPr>
-          <w:rFonts w:ascii="Arial" w:eastAsia="Century Gothic" w:hAnsi="Arial" w:cs="Arial"/>
-          <w:b/>
-          <w:color w:val="70AD47" w:themeColor="accent6"/>
-          <w:sz w:val="24"/>
-          <w:szCs w:val="24"/>
-        </w:rPr>
-        <w:t>Data Collection and Analysis</w:t>
-      </w:r>
-      <w:r>
-        <w:rPr>
-          <w:rFonts w:ascii="Arial" w:eastAsia="Century Gothic" w:hAnsi="Arial" w:cs="Arial"/>
-          <w:bCs/>
-          <w:color w:val="70AD47" w:themeColor="accent6"/>
-          <w:sz w:val="24"/>
-          <w:szCs w:val="24"/>
-        </w:rPr>
-        <w:t xml:space="preserve">: </w:t>
-      </w:r>
-      <w:proofErr w:type="spellStart"/>
-      <w:r>
-        <w:rPr>
-          <w:rFonts w:ascii="Arial" w:eastAsia="Century Gothic" w:hAnsi="Arial" w:cs="Arial"/>
-          <w:bCs/>
-          <w:color w:val="3B3838" w:themeColor="background2" w:themeShade="40"/>
-          <w:sz w:val="24"/>
-          <w:szCs w:val="24"/>
-        </w:rPr>
-        <w:t>DScout</w:t>
-      </w:r>
-      <w:proofErr w:type="spellEnd"/>
-      <w:r>
-        <w:rPr>
-          <w:rFonts w:ascii="Arial" w:eastAsia="Century Gothic" w:hAnsi="Arial" w:cs="Arial"/>
-          <w:bCs/>
-          <w:color w:val="3B3838" w:themeColor="background2" w:themeShade="40"/>
-          <w:sz w:val="24"/>
-          <w:szCs w:val="24"/>
-        </w:rPr>
-        <w:t xml:space="preserve">, Amazon Mechanical Turk, </w:t>
-      </w:r>
-      <w:r>
-        <w:rPr>
-          <w:rFonts w:ascii="Arial" w:eastAsia="Century Gothic" w:hAnsi="Arial" w:cs="Arial"/>
-          <w:bCs/>
-          <w:color w:val="3B3838" w:themeColor="background2" w:themeShade="40"/>
-          <w:sz w:val="24"/>
-          <w:szCs w:val="24"/>
-        </w:rPr>
-        <w:t xml:space="preserve">Qualtrics, </w:t>
+          <w:bCs/>
+          <w:color w:val="3B3838" w:themeColor="background2" w:themeShade="40"/>
+          <w:sz w:val="24"/>
+          <w:szCs w:val="24"/>
+        </w:rPr>
+      </w:pPr>
+      <w:r>
+        <w:rPr>
+          <w:rFonts w:ascii="Arial" w:eastAsia="Century Gothic" w:hAnsi="Arial" w:cs="Arial"/>
+          <w:b/>
+          <w:color w:val="70AD47" w:themeColor="accent6"/>
+          <w:sz w:val="24"/>
+          <w:szCs w:val="24"/>
+        </w:rPr>
+        <w:t xml:space="preserve">Qualitative </w:t>
+      </w:r>
+      <w:r>
+        <w:rPr>
+          <w:rFonts w:ascii="Arial" w:eastAsia="Century Gothic" w:hAnsi="Arial" w:cs="Arial"/>
+          <w:b/>
+          <w:color w:val="70AD47" w:themeColor="accent6"/>
+          <w:sz w:val="24"/>
+          <w:szCs w:val="24"/>
+        </w:rPr>
+        <w:t>Data Analysis</w:t>
+      </w:r>
+      <w:r>
+        <w:rPr>
+          <w:rFonts w:ascii="Arial" w:eastAsia="Century Gothic" w:hAnsi="Arial" w:cs="Arial"/>
+          <w:bCs/>
+          <w:color w:val="70AD47" w:themeColor="accent6"/>
+          <w:sz w:val="24"/>
+          <w:szCs w:val="24"/>
+        </w:rPr>
+        <w:t>:</w:t>
+      </w:r>
+      <w:r>
+        <w:rPr>
+          <w:rFonts w:ascii="Arial" w:eastAsia="Century Gothic" w:hAnsi="Arial" w:cs="Arial"/>
+          <w:bCs/>
+          <w:color w:val="70AD47" w:themeColor="accent6"/>
+          <w:sz w:val="24"/>
+          <w:szCs w:val="24"/>
+        </w:rPr>
+        <w:t xml:space="preserve"> </w:t>
       </w:r>
       <w:r>
         <w:rPr>
@@ -2782,39 +2808,47 @@
           <w:sz w:val="24"/>
           <w:szCs w:val="24"/>
         </w:rPr>
-        <w:t>Coding, SPSS</w:t>
-      </w:r>
-      <w:r>
-        <w:rPr>
-          <w:rFonts w:ascii="Arial" w:eastAsia="Century Gothic" w:hAnsi="Arial" w:cs="Arial"/>
-          <w:bCs/>
-          <w:color w:val="3B3838" w:themeColor="background2" w:themeShade="40"/>
-          <w:sz w:val="24"/>
-          <w:szCs w:val="24"/>
-        </w:rPr>
-        <w:t xml:space="preserve">, </w:t>
-      </w:r>
-      <w:proofErr w:type="spellStart"/>
-      <w:r>
-        <w:rPr>
-          <w:rFonts w:ascii="Arial" w:eastAsia="Century Gothic" w:hAnsi="Arial" w:cs="Arial"/>
-          <w:bCs/>
-          <w:color w:val="3B3838" w:themeColor="background2" w:themeShade="40"/>
-          <w:sz w:val="24"/>
-          <w:szCs w:val="24"/>
-        </w:rPr>
-        <w:t>Atlas.TI</w:t>
-      </w:r>
-      <w:proofErr w:type="spellEnd"/>
-      <w:r>
-        <w:rPr>
-          <w:rFonts w:ascii="Arial" w:eastAsia="Century Gothic" w:hAnsi="Arial" w:cs="Arial"/>
-          <w:bCs/>
-          <w:color w:val="3B3838" w:themeColor="background2" w:themeShade="40"/>
-          <w:sz w:val="24"/>
-          <w:szCs w:val="24"/>
-        </w:rPr>
-        <w:t>, Hypothesis Testing</w:t>
+        <w:t xml:space="preserve">Coding, </w:t>
+      </w:r>
+      <w:r>
+        <w:rPr>
+          <w:rFonts w:ascii="Arial" w:eastAsia="Century Gothic" w:hAnsi="Arial" w:cs="Arial"/>
+          <w:bCs/>
+          <w:color w:val="3B3838" w:themeColor="background2" w:themeShade="40"/>
+          <w:sz w:val="24"/>
+          <w:szCs w:val="24"/>
+        </w:rPr>
+        <w:t xml:space="preserve">Thematic Analysis, </w:t>
+      </w:r>
+      <w:r>
+        <w:rPr>
+          <w:rFonts w:ascii="Arial" w:eastAsia="Century Gothic" w:hAnsi="Arial" w:cs="Arial"/>
+          <w:bCs/>
+          <w:color w:val="3B3838" w:themeColor="background2" w:themeShade="40"/>
+          <w:sz w:val="24"/>
+          <w:szCs w:val="24"/>
+        </w:rPr>
+        <w:t>A</w:t>
+      </w:r>
+      <w:r>
+        <w:rPr>
+          <w:rFonts w:ascii="Arial" w:eastAsia="Century Gothic" w:hAnsi="Arial" w:cs="Arial"/>
+          <w:bCs/>
+          <w:color w:val="3B3838" w:themeColor="background2" w:themeShade="40"/>
+          <w:sz w:val="24"/>
+          <w:szCs w:val="24"/>
+        </w:rPr>
+        <w:t>ffinity Diagramming</w:t>
+      </w:r>
+      <w:r>
+        <w:rPr>
+          <w:rFonts w:ascii="Arial" w:eastAsia="Century Gothic" w:hAnsi="Arial" w:cs="Arial"/>
+          <w:bCs/>
+          <w:color w:val="3B3838" w:themeColor="background2" w:themeShade="40"/>
+          <w:sz w:val="24"/>
+          <w:szCs w:val="24"/>
+        </w:rPr>
+        <w:t xml:space="preserve">, Grounded Theory, Atlas.TI, </w:t>
       </w:r>
     </w:p>
     <w:p>
@@ -2824,25 +2858,37 @@
         <w:contextualSpacing/>
         <w:rPr>
           <w:rFonts w:ascii="Arial" w:eastAsia="Century Gothic" w:hAnsi="Arial" w:cs="Arial"/>
-          <w:color w:val="3B3838" w:themeColor="background2" w:themeShade="40"/>
-          <w:sz w:val="24"/>
-          <w:szCs w:val="24"/>
-        </w:rPr>
-      </w:pPr>
-      <w:r>
-        <w:rPr>
-          <w:rFonts w:ascii="Arial" w:eastAsia="Century Gothic" w:hAnsi="Arial" w:cs="Arial"/>
-          <w:b/>
-          <w:color w:val="70AD47" w:themeColor="accent6"/>
-          <w:sz w:val="24"/>
-          <w:szCs w:val="24"/>
-        </w:rPr>
-        <w:t>Interface Design:</w:t>
-      </w:r>
-      <w:r>
-        <w:rPr>
-          <w:rFonts w:ascii="Arial" w:eastAsia="Century Gothic" w:hAnsi="Arial" w:cs="Arial"/>
-          <w:color w:val="3B3838" w:themeColor="background2" w:themeShade="40"/>
+          <w:b/>
+          <w:color w:val="70AD47" w:themeColor="accent6"/>
+          <w:sz w:val="24"/>
+          <w:szCs w:val="24"/>
+        </w:rPr>
+      </w:pPr>
+      <w:r>
+        <w:rPr>
+          <w:rFonts w:ascii="Arial" w:eastAsia="Century Gothic" w:hAnsi="Arial" w:cs="Arial"/>
+          <w:b/>
+          <w:color w:val="70AD47" w:themeColor="accent6"/>
+          <w:sz w:val="24"/>
+          <w:szCs w:val="24"/>
+        </w:rPr>
+        <w:t>Qua</w:t>
+      </w:r>
+      <w:r>
+        <w:rPr>
+          <w:rFonts w:ascii="Arial" w:eastAsia="Century Gothic" w:hAnsi="Arial" w:cs="Arial"/>
+          <w:b/>
+          <w:color w:val="70AD47" w:themeColor="accent6"/>
+          <w:sz w:val="24"/>
+          <w:szCs w:val="24"/>
+        </w:rPr>
+        <w:t>ntitative</w:t>
+      </w:r>
+      <w:r>
+        <w:rPr>
+          <w:rFonts w:ascii="Arial" w:eastAsia="Century Gothic" w:hAnsi="Arial" w:cs="Arial"/>
+          <w:b/>
+          <w:color w:val="70AD47" w:themeColor="accent6"/>
           <w:sz w:val="24"/>
           <w:szCs w:val="24"/>
         </w:rPr>
@@ -2851,77 +2897,63 @@
       <w:r>
         <w:rPr>
           <w:rFonts w:ascii="Arial" w:eastAsia="Century Gothic" w:hAnsi="Arial" w:cs="Arial"/>
-          <w:color w:val="3B3838" w:themeColor="background2" w:themeShade="40"/>
-          <w:sz w:val="24"/>
-          <w:szCs w:val="24"/>
-        </w:rPr>
-        <w:t xml:space="preserve">Figma, </w:t>
-      </w:r>
-      <w:r>
-        <w:rPr>
-          <w:rFonts w:ascii="Arial" w:eastAsia="Century Gothic" w:hAnsi="Arial" w:cs="Arial"/>
-          <w:color w:val="3B3838" w:themeColor="background2" w:themeShade="40"/>
-          <w:sz w:val="24"/>
-          <w:szCs w:val="24"/>
-        </w:rPr>
-        <w:t>Maze</w:t>
-      </w:r>
-      <w:r>
-        <w:rPr>
-          <w:rFonts w:ascii="Arial" w:eastAsia="Century Gothic" w:hAnsi="Arial" w:cs="Arial"/>
-          <w:color w:val="3B3838" w:themeColor="background2" w:themeShade="40"/>
-          <w:sz w:val="24"/>
-          <w:szCs w:val="24"/>
-        </w:rPr>
-        <w:t>, Adobe X</w:t>
-      </w:r>
-      <w:r>
-        <w:rPr>
-          <w:rFonts w:ascii="Arial" w:eastAsia="Century Gothic" w:hAnsi="Arial" w:cs="Arial"/>
-          <w:color w:val="3B3838" w:themeColor="background2" w:themeShade="40"/>
-          <w:sz w:val="24"/>
-          <w:szCs w:val="24"/>
-        </w:rPr>
-        <w:t xml:space="preserve">D, </w:t>
-      </w:r>
-      <w:r>
-        <w:rPr>
-          <w:rFonts w:ascii="Arial" w:eastAsia="Century Gothic" w:hAnsi="Arial" w:cs="Arial"/>
-          <w:color w:val="3B3838" w:themeColor="background2" w:themeShade="40"/>
-          <w:sz w:val="24"/>
-          <w:szCs w:val="24"/>
-        </w:rPr>
-        <w:t>D</w:t>
-      </w:r>
-      <w:r>
-        <w:rPr>
-          <w:rFonts w:ascii="Arial" w:eastAsia="Century Gothic" w:hAnsi="Arial" w:cs="Arial"/>
-          <w:color w:val="3B3838" w:themeColor="background2" w:themeShade="40"/>
-          <w:sz w:val="24"/>
-          <w:szCs w:val="24"/>
-        </w:rPr>
-        <w:t>3.js</w:t>
-      </w:r>
-      <w:r>
-        <w:rPr>
-          <w:rFonts w:ascii="Arial" w:eastAsia="Century Gothic" w:hAnsi="Arial" w:cs="Arial"/>
-          <w:color w:val="3B3838" w:themeColor="background2" w:themeShade="40"/>
-          <w:sz w:val="24"/>
-          <w:szCs w:val="24"/>
-        </w:rPr>
-        <w:t xml:space="preserve">, </w:t>
-      </w:r>
-      <w:proofErr w:type="spellStart"/>
-      <w:r>
-        <w:rPr>
-          <w:rFonts w:ascii="Arial" w:eastAsia="Century Gothic" w:hAnsi="Arial" w:cs="Arial"/>
-          <w:color w:val="3B3838" w:themeColor="background2" w:themeShade="40"/>
-          <w:sz w:val="24"/>
-          <w:szCs w:val="24"/>
-        </w:rPr>
-        <w:t>Zeplin</w:t>
-      </w:r>
-      <w:proofErr w:type="spellEnd"/>
+          <w:b/>
+          <w:color w:val="70AD47" w:themeColor="accent6"/>
+          <w:sz w:val="24"/>
+          <w:szCs w:val="24"/>
+        </w:rPr>
+        <w:t>Data Analysis</w:t>
+      </w:r>
+      <w:r>
+        <w:rPr>
+          <w:rFonts w:ascii="Arial" w:eastAsia="Century Gothic" w:hAnsi="Arial" w:cs="Arial"/>
+          <w:bCs/>
+          <w:color w:val="70AD47" w:themeColor="accent6"/>
+          <w:sz w:val="24"/>
+          <w:szCs w:val="24"/>
+        </w:rPr>
+        <w:t>:</w:t>
+      </w:r>
+      <w:r>
+        <w:rPr>
+          <w:rFonts w:ascii="Arial" w:eastAsia="Century Gothic" w:hAnsi="Arial" w:cs="Arial"/>
+          <w:bCs/>
+          <w:color w:val="70AD47" w:themeColor="accent6"/>
+          <w:sz w:val="24"/>
+          <w:szCs w:val="24"/>
+        </w:rPr>
+        <w:t xml:space="preserve"> </w:t>
+      </w:r>
+      <w:r>
+        <w:rPr>
+          <w:rFonts w:ascii="Arial" w:eastAsia="Century Gothic" w:hAnsi="Arial" w:cs="Arial"/>
+          <w:bCs/>
+          <w:color w:val="3B3838" w:themeColor="background2" w:themeShade="40"/>
+          <w:sz w:val="24"/>
+          <w:szCs w:val="24"/>
+        </w:rPr>
+        <w:t>Hypothesis Testing, Correlation</w:t>
+      </w:r>
+      <w:r>
+        <w:rPr>
+          <w:rFonts w:ascii="Arial" w:eastAsia="Century Gothic" w:hAnsi="Arial" w:cs="Arial"/>
+          <w:bCs/>
+          <w:color w:val="3B3838" w:themeColor="background2" w:themeShade="40"/>
+          <w:sz w:val="24"/>
+          <w:szCs w:val="24"/>
+        </w:rPr>
+        <w:t xml:space="preserve">s, Regressions, </w:t>
+      </w:r>
+      <w:r>
+        <w:rPr>
+          <w:rFonts w:ascii="Arial" w:eastAsia="Century Gothic" w:hAnsi="Arial" w:cs="Arial"/>
+          <w:bCs/>
+          <w:color w:val="3B3838" w:themeColor="background2" w:themeShade="40"/>
+          <w:sz w:val="24"/>
+          <w:szCs w:val="24"/>
+        </w:rPr>
+        <w:t>Python</w:t>
+      </w:r>
     </w:p>
     <w:p>
       <w:pPr>
@@ -2943,12 +2975,12 @@
           <w:sz w:val="24"/>
           <w:szCs w:val="24"/>
         </w:rPr>
-        <w:t>Website Development:</w:t>
-      </w:r>
-      <w:r>
-        <w:rPr>
-          <w:rFonts w:ascii="Arial" w:eastAsia="Century Gothic" w:hAnsi="Arial" w:cs="Arial"/>
-          <w:color w:val="70AD47" w:themeColor="accent6"/>
+        <w:t>Interface Design:</w:t>
+      </w:r>
+      <w:r>
+        <w:rPr>
+          <w:rFonts w:ascii="Arial" w:eastAsia="Century Gothic" w:hAnsi="Arial" w:cs="Arial"/>
+          <w:color w:val="3B3838" w:themeColor="background2" w:themeShade="40"/>
           <w:sz w:val="24"/>
           <w:szCs w:val="24"/>
         </w:rPr>
@@ -2961,43 +2993,79 @@
           <w:sz w:val="24"/>
           <w:szCs w:val="24"/>
         </w:rPr>
-        <w:t>HTML</w:t>
-      </w:r>
-      <w:r>
-        <w:rPr>
-          <w:rFonts w:ascii="Arial" w:eastAsia="Century Gothic" w:hAnsi="Arial" w:cs="Arial"/>
-          <w:color w:val="3B3838" w:themeColor="background2" w:themeShade="40"/>
-          <w:sz w:val="24"/>
-          <w:szCs w:val="24"/>
-        </w:rPr>
-        <w:t>/</w:t>
-      </w:r>
-      <w:r>
-        <w:rPr>
-          <w:rFonts w:ascii="Arial" w:eastAsia="Century Gothic" w:hAnsi="Arial" w:cs="Arial"/>
-          <w:color w:val="3B3838" w:themeColor="background2" w:themeShade="40"/>
-          <w:sz w:val="24"/>
-          <w:szCs w:val="24"/>
-        </w:rPr>
-        <w:t xml:space="preserve">CSS, </w:t>
-      </w:r>
-      <w:r>
-        <w:rPr>
-          <w:rFonts w:ascii="Arial" w:eastAsia="Century Gothic" w:hAnsi="Arial" w:cs="Arial"/>
-          <w:color w:val="3B3838" w:themeColor="background2" w:themeShade="40"/>
-          <w:sz w:val="24"/>
-          <w:szCs w:val="24"/>
-        </w:rPr>
-        <w:t>JavaScript</w:t>
-      </w:r>
-      <w:r>
-        <w:rPr>
-          <w:rFonts w:ascii="Arial" w:eastAsia="Century Gothic" w:hAnsi="Arial" w:cs="Arial"/>
-          <w:color w:val="3B3838" w:themeColor="background2" w:themeShade="40"/>
-          <w:sz w:val="24"/>
-          <w:szCs w:val="24"/>
-        </w:rPr>
-        <w:t>, MySQL, Bootstrap, Django, Drupal</w:t>
+        <w:t xml:space="preserve">Figma, </w:t>
+      </w:r>
+      <w:r>
+        <w:rPr>
+          <w:rFonts w:ascii="Arial" w:eastAsia="Century Gothic" w:hAnsi="Arial" w:cs="Arial"/>
+          <w:color w:val="3B3838" w:themeColor="background2" w:themeShade="40"/>
+          <w:sz w:val="24"/>
+          <w:szCs w:val="24"/>
+        </w:rPr>
+        <w:t>Maze</w:t>
+      </w:r>
+      <w:r>
+        <w:rPr>
+          <w:rFonts w:ascii="Arial" w:eastAsia="Century Gothic" w:hAnsi="Arial" w:cs="Arial"/>
+          <w:color w:val="3B3838" w:themeColor="background2" w:themeShade="40"/>
+          <w:sz w:val="24"/>
+          <w:szCs w:val="24"/>
+        </w:rPr>
+        <w:t>, Adobe X</w:t>
+      </w:r>
+      <w:r>
+        <w:rPr>
+          <w:rFonts w:ascii="Arial" w:eastAsia="Century Gothic" w:hAnsi="Arial" w:cs="Arial"/>
+          <w:color w:val="3B3838" w:themeColor="background2" w:themeShade="40"/>
+          <w:sz w:val="24"/>
+          <w:szCs w:val="24"/>
+        </w:rPr>
+        <w:t xml:space="preserve">D, </w:t>
+      </w:r>
+      <w:r>
+        <w:rPr>
+          <w:rFonts w:ascii="Arial" w:eastAsia="Century Gothic" w:hAnsi="Arial" w:cs="Arial"/>
+          <w:color w:val="3B3838" w:themeColor="background2" w:themeShade="40"/>
+          <w:sz w:val="24"/>
+          <w:szCs w:val="24"/>
+        </w:rPr>
+        <w:t>D</w:t>
+      </w:r>
+      <w:r>
+        <w:rPr>
+          <w:rFonts w:ascii="Arial" w:eastAsia="Century Gothic" w:hAnsi="Arial" w:cs="Arial"/>
+          <w:color w:val="3B3838" w:themeColor="background2" w:themeShade="40"/>
+          <w:sz w:val="24"/>
+          <w:szCs w:val="24"/>
+        </w:rPr>
+        <w:t>3.js</w:t>
+      </w:r>
+      <w:r>
+        <w:rPr>
+          <w:rFonts w:ascii="Arial" w:eastAsia="Century Gothic" w:hAnsi="Arial" w:cs="Arial"/>
+          <w:color w:val="3B3838" w:themeColor="background2" w:themeShade="40"/>
+          <w:sz w:val="24"/>
+          <w:szCs w:val="24"/>
+        </w:rPr>
+        <w:t xml:space="preserve">, </w:t>
+      </w:r>
+      <w:r>
+        <w:rPr>
+          <w:rFonts w:ascii="Arial" w:eastAsia="Century Gothic" w:hAnsi="Arial" w:cs="Arial"/>
+          <w:color w:val="3B3838" w:themeColor="background2" w:themeShade="40"/>
+          <w:sz w:val="24"/>
+          <w:szCs w:val="24"/>
+        </w:rPr>
+        <w:t>Zeplin</w:t>
+      </w:r>
+      <w:r>
+        <w:rPr>
+          <w:rFonts w:ascii="Arial" w:eastAsia="Century Gothic" w:hAnsi="Arial" w:cs="Arial"/>
+          <w:color w:val="70AD47" w:themeColor="accent6"/>
+          <w:sz w:val="24"/>
+          <w:szCs w:val="24"/>
+        </w:rPr>
+        <w:t xml:space="preserve"> </w:t>
       </w:r>
     </w:p>
     <w:p>
@@ -3031,17 +3099,7 @@
           <w:sz w:val="24"/>
           <w:szCs w:val="24"/>
         </w:rPr>
-        <w:t>P</w:t>
-      </w:r>
-      <w:r>
-        <w:rPr>
-          <w:rFonts w:ascii="Arial" w:eastAsia="Century Gothic" w:hAnsi="Arial" w:cs="Arial"/>
-          <w:b/>
-          <w:color w:val="70AD47" w:themeColor="accent6"/>
-          <w:sz w:val="24"/>
-          <w:szCs w:val="24"/>
-        </w:rPr>
-        <w:t>rogramming</w:t>
+        <w:t>Development</w:t>
       </w:r>
       <w:r>
         <w:rPr>
@@ -3106,6 +3164,60 @@
           <w:szCs w:val="24"/>
         </w:rPr>
         <w:t>Android Studio, Git</w:t>
+      </w:r>
+      <w:r>
+        <w:rPr>
+          <w:rFonts w:ascii="Arial" w:eastAsia="Century Gothic" w:hAnsi="Arial" w:cs="Arial"/>
+          <w:color w:val="3B3838" w:themeColor="background2" w:themeShade="40"/>
+          <w:sz w:val="24"/>
+          <w:szCs w:val="24"/>
+        </w:rPr>
+        <w:t xml:space="preserve">, </w:t>
+      </w:r>
+      <w:r>
+        <w:rPr>
+          <w:rFonts w:ascii="Arial" w:eastAsia="Century Gothic" w:hAnsi="Arial" w:cs="Arial"/>
+          <w:color w:val="3B3838" w:themeColor="background2" w:themeShade="40"/>
+          <w:sz w:val="24"/>
+          <w:szCs w:val="24"/>
+        </w:rPr>
+        <w:t>HTML</w:t>
+      </w:r>
+      <w:r>
+        <w:rPr>
+          <w:rFonts w:ascii="Arial" w:eastAsia="Century Gothic" w:hAnsi="Arial" w:cs="Arial"/>
+          <w:color w:val="3B3838" w:themeColor="background2" w:themeShade="40"/>
+          <w:sz w:val="24"/>
+          <w:szCs w:val="24"/>
+        </w:rPr>
+        <w:t>/</w:t>
+      </w:r>
+      <w:r>
+        <w:rPr>
+          <w:rFonts w:ascii="Arial" w:eastAsia="Century Gothic" w:hAnsi="Arial" w:cs="Arial"/>
+          <w:color w:val="3B3838" w:themeColor="background2" w:themeShade="40"/>
+          <w:sz w:val="24"/>
+          <w:szCs w:val="24"/>
+        </w:rPr>
+        <w:t xml:space="preserve">CSS, </w:t>
+      </w:r>
+      <w:r>
+        <w:rPr>
+          <w:rFonts w:ascii="Arial" w:eastAsia="Century Gothic" w:hAnsi="Arial" w:cs="Arial"/>
+          <w:color w:val="3B3838" w:themeColor="background2" w:themeShade="40"/>
+          <w:sz w:val="24"/>
+          <w:szCs w:val="24"/>
+        </w:rPr>
+        <w:t>JavaScript</w:t>
+      </w:r>
+      <w:r>
+        <w:rPr>
+          <w:rFonts w:ascii="Arial" w:eastAsia="Century Gothic" w:hAnsi="Arial" w:cs="Arial"/>
+          <w:color w:val="3B3838" w:themeColor="background2" w:themeShade="40"/>
+          <w:sz w:val="24"/>
+          <w:szCs w:val="24"/>
+        </w:rPr>
+        <w:t>, MySQL, Bootstrap, Django, Drupal</w:t>
       </w:r>
     </w:p>
     <w:p>
@@ -3709,17 +3821,25 @@
           <w:sz w:val="24"/>
           <w:szCs w:val="24"/>
         </w:rPr>
-        <w:t>GPA: 3.95, Summa Cum Laude, Dean’s List</w:t>
-      </w:r>
-      <w:r>
-        <w:rPr>
-          <w:rFonts w:ascii="Arial" w:hAnsi="Arial" w:cs="Arial"/>
-          <w:color w:val="3B3838" w:themeColor="background2" w:themeShade="40"/>
-          <w:sz w:val="24"/>
-          <w:szCs w:val="24"/>
-        </w:rPr>
-        <w:br/>
-        <w:t>Upsilon Pi Epsilon Computer Science Honor Society, Member</w:t>
+        <w:t xml:space="preserve">GPA: 3.95, Summa Cum Laude, </w:t>
+      </w:r>
+      <w:r>
+        <w:rPr>
+          <w:rFonts w:ascii="Arial" w:hAnsi="Arial" w:cs="Arial"/>
+          <w:color w:val="3B3838" w:themeColor="background2" w:themeShade="40"/>
+          <w:sz w:val="24"/>
+          <w:szCs w:val="24"/>
+        </w:rPr>
+        <w:t>Upsilon Pi Epsilon Computer Science Honor Society</w:t>
+      </w:r>
+      <w:r>
+        <w:rPr>
+          <w:rFonts w:ascii="Arial" w:hAnsi="Arial" w:cs="Arial"/>
+          <w:color w:val="3B3838" w:themeColor="background2" w:themeShade="40"/>
+          <w:sz w:val="24"/>
+          <w:szCs w:val="24"/>
+        </w:rPr>
+        <w:t xml:space="preserve"> </w:t>
       </w:r>
       <w:r>
         <w:rPr>
@@ -3749,27 +3869,7 @@
           <w:sz w:val="24"/>
           <w:szCs w:val="24"/>
         </w:rPr>
-        <w:t xml:space="preserve">Pass </w:t>
-      </w:r>
-      <w:proofErr w:type="gramStart"/>
-      <w:r>
-        <w:rPr>
-          <w:rFonts w:ascii="Arial" w:hAnsi="Arial" w:cs="Arial"/>
-          <w:color w:val="3B3838" w:themeColor="background2" w:themeShade="40"/>
-          <w:sz w:val="24"/>
-          <w:szCs w:val="24"/>
-        </w:rPr>
-        <w:t>With</w:t>
-      </w:r>
-      <w:proofErr w:type="gramEnd"/>
-      <w:r>
-        <w:rPr>
-          <w:rFonts w:ascii="Arial" w:hAnsi="Arial" w:cs="Arial"/>
-          <w:color w:val="3B3838" w:themeColor="background2" w:themeShade="40"/>
-          <w:sz w:val="24"/>
-          <w:szCs w:val="24"/>
-        </w:rPr>
-        <w:t xml:space="preserve"> Distinction</w:t>
+        <w:t>Pass With Distinction</w:t>
       </w:r>
     </w:p>
     <w:p>
@@ -3976,7 +4076,7 @@
 </file>
 
 <file path=word/endnotes.xml><?xml version="1.0" encoding="utf-8"?>
-<w:endnotes xmlns:wpc="http://schemas.microsoft.com/office/word/2010/wordprocessingCanvas" xmlns:cx="http://schemas.microsoft.com/office/drawing/2014/chartex" xmlns:cx1="http://schemas.microsoft.com/office/drawing/2015/9/8/chartex" xmlns:cx2="http://schemas.microsoft.com/office/drawing/2015/10/21/chartex" xmlns:cx3="http://schemas.microsoft.com/office/drawing/2016/5/9/chartex" xmlns:cx4="http://schemas.microsoft.com/office/drawing/2016/5/10/chartex" xmlns:cx5="http://schemas.microsoft.com/office/drawing/2016/5/11/chartex" xmlns:cx6="http://schemas.microsoft.com/office/drawing/2016/5/12/chartex" xmlns:cx7="http://schemas.microsoft.com/office/drawing/2016/5/13/chartex" xmlns:cx8="http://schemas.microsoft.com/office/drawing/2016/5/14/chartex" xmlns:mc="http://schemas.openxmlformats.org/markup-compatibility/2006" xmlns:aink="http://schemas.microsoft.com/office/drawing/2016/ink" xmlns:am3d="http://schemas.microsoft.com/office/drawing/2017/model3d" xmlns:o="urn:schemas-microsoft-com:office:office" xmlns:oel="http://schemas.microsoft.com/office/2019/extlst" xmlns:r="http://schemas.openxmlformats.org/officeDocument/2006/relationships" xmlns:m="http://schemas.openxmlformats.org/officeDocument/2006/math" xmlns:v="urn:schemas-microsoft-com:vml" xmlns:wp14="http://schemas.microsoft.com/office/word/2010/wordprocessingDrawing" xmlns:wp="http://schemas.openxmlformats.org/drawingml/2006/wordprocessingDrawing" xmlns:w10="urn:schemas-microsoft-com:office:word" xmlns:w="http://schemas.openxmlformats.org/wordprocessingml/2006/main" xmlns:w14="http://schemas.microsoft.com/office/word/2010/wordml" xmlns:w15="http://schemas.microsoft.com/office/word/2012/wordml" xmlns:w16cex="http://schemas.microsoft.com/office/word/2018/wordml/cex" xmlns:w16cid="http://schemas.microsoft.com/office/word/2016/wordml/cid" xmlns:w16="http://schemas.microsoft.com/office/word/2018/wordml" xmlns:w16du="http://schemas.microsoft.com/office/word/2023/wordml/word16du" xmlns:w16sdtdh="http://schemas.microsoft.com/office/word/2020/wordml/sdtdatahash" xmlns:w16se="http://schemas.microsoft.com/office/word/2015/wordml/symex" xmlns:wpg="http://schemas.microsoft.com/office/word/2010/wordprocessingGroup" xmlns:wpi="http://schemas.microsoft.com/office/word/2010/wordprocessingInk" xmlns:wne="http://schemas.microsoft.com/office/word/2006/wordml" xmlns:wps="http://schemas.microsoft.com/office/word/2010/wordprocessingShape" mc:Ignorable="w14 w15 w16se w16cid w16 w16cex w16sdtdh wp14">
+<w:endnotes xmlns:wpc="http://schemas.microsoft.com/office/word/2010/wordprocessingCanvas" xmlns:cx="http://schemas.microsoft.com/office/drawing/2014/chartex" xmlns:cx1="http://schemas.microsoft.com/office/drawing/2015/9/8/chartex" xmlns:cx2="http://schemas.microsoft.com/office/drawing/2015/10/21/chartex" xmlns:cx3="http://schemas.microsoft.com/office/drawing/2016/5/9/chartex" xmlns:cx4="http://schemas.microsoft.com/office/drawing/2016/5/10/chartex" xmlns:cx5="http://schemas.microsoft.com/office/drawing/2016/5/11/chartex" xmlns:cx6="http://schemas.microsoft.com/office/drawing/2016/5/12/chartex" xmlns:cx7="http://schemas.microsoft.com/office/drawing/2016/5/13/chartex" xmlns:cx8="http://schemas.microsoft.com/office/drawing/2016/5/14/chartex" xmlns:mc="http://schemas.openxmlformats.org/markup-compatibility/2006" xmlns:aink="http://schemas.microsoft.com/office/drawing/2016/ink" xmlns:am3d="http://schemas.microsoft.com/office/drawing/2017/model3d" xmlns:o="urn:schemas-microsoft-com:office:office" xmlns:oel="http://schemas.microsoft.com/office/2019/extlst" xmlns:r="http://schemas.openxmlformats.org/officeDocument/2006/relationships" xmlns:m="http://schemas.openxmlformats.org/officeDocument/2006/math" xmlns:v="urn:schemas-microsoft-com:vml" xmlns:wp14="http://schemas.microsoft.com/office/word/2010/wordprocessingDrawing" xmlns:wp="http://schemas.openxmlformats.org/drawingml/2006/wordprocessingDrawing" xmlns:w10="urn:schemas-microsoft-com:office:word" xmlns:w="http://schemas.openxmlformats.org/wordprocessingml/2006/main" xmlns:w14="http://schemas.microsoft.com/office/word/2010/wordml" xmlns:w15="http://schemas.microsoft.com/office/word/2012/wordml" xmlns:w16cex="http://schemas.microsoft.com/office/word/2018/wordml/cex" xmlns:w16cid="http://schemas.microsoft.com/office/word/2016/wordml/cid" xmlns:w16="http://schemas.microsoft.com/office/word/2018/wordml" xmlns:w16sdtdh="http://schemas.microsoft.com/office/word/2020/wordml/sdtdatahash" xmlns:w16se="http://schemas.microsoft.com/office/word/2015/wordml/symex" xmlns:wpg="http://schemas.microsoft.com/office/word/2010/wordprocessingGroup" xmlns:wpi="http://schemas.microsoft.com/office/word/2010/wordprocessingInk" xmlns:wne="http://schemas.microsoft.com/office/word/2006/wordml" xmlns:wps="http://schemas.microsoft.com/office/word/2010/wordprocessingShape" mc:Ignorable="w14 w15 w16se w16cid w16 w16cex w16sdtdh wp14">
   <w:endnote w:type="separator" w:id="-1">
     <w:p>
       <w:pPr>
@@ -4001,7 +4101,7 @@
 </file>
 
 <file path=word/footer1.xml><?xml version="1.0" encoding="utf-8"?>
-<w:ftr xmlns:wpc="http://schemas.microsoft.com/office/word/2010/wordprocessingCanvas" xmlns:cx="http://schemas.microsoft.com/office/drawing/2014/chartex" xmlns:cx1="http://schemas.microsoft.com/office/drawing/2015/9/8/chartex" xmlns:cx2="http://schemas.microsoft.com/office/drawing/2015/10/21/chartex" xmlns:cx3="http://schemas.microsoft.com/office/drawing/2016/5/9/chartex" xmlns:cx4="http://schemas.microsoft.com/office/drawing/2016/5/10/chartex" xmlns:cx5="http://schemas.microsoft.com/office/drawing/2016/5/11/chartex" xmlns:cx6="http://schemas.microsoft.com/office/drawing/2016/5/12/chartex" xmlns:cx7="http://schemas.microsoft.com/office/drawing/2016/5/13/chartex" xmlns:cx8="http://schemas.microsoft.com/office/drawing/2016/5/14/chartex" xmlns:mc="http://schemas.openxmlformats.org/markup-compatibility/2006" xmlns:aink="http://schemas.microsoft.com/office/drawing/2016/ink" xmlns:am3d="http://schemas.microsoft.com/office/drawing/2017/model3d" xmlns:o="urn:schemas-microsoft-com:office:office" xmlns:oel="http://schemas.microsoft.com/office/2019/extlst" xmlns:r="http://schemas.openxmlformats.org/officeDocument/2006/relationships" xmlns:m="http://schemas.openxmlformats.org/officeDocument/2006/math" xmlns:v="urn:schemas-microsoft-com:vml" xmlns:wp14="http://schemas.microsoft.com/office/word/2010/wordprocessingDrawing" xmlns:wp="http://schemas.openxmlformats.org/drawingml/2006/wordprocessingDrawing" xmlns:w10="urn:schemas-microsoft-com:office:word" xmlns:w="http://schemas.openxmlformats.org/wordprocessingml/2006/main" xmlns:w14="http://schemas.microsoft.com/office/word/2010/wordml" xmlns:w15="http://schemas.microsoft.com/office/word/2012/wordml" xmlns:w16cex="http://schemas.microsoft.com/office/word/2018/wordml/cex" xmlns:w16cid="http://schemas.microsoft.com/office/word/2016/wordml/cid" xmlns:w16="http://schemas.microsoft.com/office/word/2018/wordml" xmlns:w16du="http://schemas.microsoft.com/office/word/2023/wordml/word16du" xmlns:w16sdtdh="http://schemas.microsoft.com/office/word/2020/wordml/sdtdatahash" xmlns:w16se="http://schemas.microsoft.com/office/word/2015/wordml/symex" xmlns:wpg="http://schemas.microsoft.com/office/word/2010/wordprocessingGroup" xmlns:wpi="http://schemas.microsoft.com/office/word/2010/wordprocessingInk" xmlns:wne="http://schemas.microsoft.com/office/word/2006/wordml" xmlns:wps="http://schemas.microsoft.com/office/word/2010/wordprocessingShape" mc:Ignorable="w14 w15 w16se w16cid w16 w16cex w16sdtdh wp14">
+<w:ftr xmlns:wpc="http://schemas.microsoft.com/office/word/2010/wordprocessingCanvas" xmlns:cx="http://schemas.microsoft.com/office/drawing/2014/chartex" xmlns:cx1="http://schemas.microsoft.com/office/drawing/2015/9/8/chartex" xmlns:cx2="http://schemas.microsoft.com/office/drawing/2015/10/21/chartex" xmlns:cx3="http://schemas.microsoft.com/office/drawing/2016/5/9/chartex" xmlns:cx4="http://schemas.microsoft.com/office/drawing/2016/5/10/chartex" xmlns:cx5="http://schemas.microsoft.com/office/drawing/2016/5/11/chartex" xmlns:cx6="http://schemas.microsoft.com/office/drawing/2016/5/12/chartex" xmlns:cx7="http://schemas.microsoft.com/office/drawing/2016/5/13/chartex" xmlns:cx8="http://schemas.microsoft.com/office/drawing/2016/5/14/chartex" xmlns:mc="http://schemas.openxmlformats.org/markup-compatibility/2006" xmlns:aink="http://schemas.microsoft.com/office/drawing/2016/ink" xmlns:am3d="http://schemas.microsoft.com/office/drawing/2017/model3d" xmlns:o="urn:schemas-microsoft-com:office:office" xmlns:oel="http://schemas.microsoft.com/office/2019/extlst" xmlns:r="http://schemas.openxmlformats.org/officeDocument/2006/relationships" xmlns:m="http://schemas.openxmlformats.org/officeDocument/2006/math" xmlns:v="urn:schemas-microsoft-com:vml" xmlns:wp14="http://schemas.microsoft.com/office/word/2010/wordprocessingDrawing" xmlns:wp="http://schemas.openxmlformats.org/drawingml/2006/wordprocessingDrawing" xmlns:w10="urn:schemas-microsoft-com:office:word" xmlns:w="http://schemas.openxmlformats.org/wordprocessingml/2006/main" xmlns:w14="http://schemas.microsoft.com/office/word/2010/wordml" xmlns:w15="http://schemas.microsoft.com/office/word/2012/wordml" xmlns:w16cex="http://schemas.microsoft.com/office/word/2018/wordml/cex" xmlns:w16cid="http://schemas.microsoft.com/office/word/2016/wordml/cid" xmlns:w16="http://schemas.microsoft.com/office/word/2018/wordml" xmlns:w16sdtdh="http://schemas.microsoft.com/office/word/2020/wordml/sdtdatahash" xmlns:w16se="http://schemas.microsoft.com/office/word/2015/wordml/symex" xmlns:wpg="http://schemas.microsoft.com/office/word/2010/wordprocessingGroup" xmlns:wpi="http://schemas.microsoft.com/office/word/2010/wordprocessingInk" xmlns:wne="http://schemas.microsoft.com/office/word/2006/wordml" xmlns:wps="http://schemas.microsoft.com/office/word/2010/wordprocessingShape" mc:Ignorable="w14 w15 w16se w16cid w16 w16cex w16sdtdh wp14">
   <w:p>
     <w:pPr>
       <w:pStyle w:val="Footer"/>
@@ -4092,7 +4192,7 @@
 </file>
 
 <file path=word/footnotes.xml><?xml version="1.0" encoding="utf-8"?>
-<w:footnotes xmlns:wpc="http://schemas.microsoft.com/office/word/2010/wordprocessingCanvas" xmlns:cx="http://schemas.microsoft.com/office/drawing/2014/chartex" xmlns:cx1="http://schemas.microsoft.com/office/drawing/2015/9/8/chartex" xmlns:cx2="http://schemas.microsoft.com/office/drawing/2015/10/21/chartex" xmlns:cx3="http://schemas.microsoft.com/office/drawing/2016/5/9/chartex" xmlns:cx4="http://schemas.microsoft.com/office/drawing/2016/5/10/chartex" xmlns:cx5="http://schemas.microsoft.com/office/drawing/2016/5/11/chartex" xmlns:cx6="http://schemas.microsoft.com/office/drawing/2016/5/12/chartex" xmlns:cx7="http://schemas.microsoft.com/office/drawing/2016/5/13/chartex" xmlns:cx8="http://schemas.microsoft.com/office/drawing/2016/5/14/chartex" xmlns:mc="http://schemas.openxmlformats.org/markup-compatibility/2006" xmlns:aink="http://schemas.microsoft.com/office/drawing/2016/ink" xmlns:am3d="http://schemas.microsoft.com/office/drawing/2017/model3d" xmlns:o="urn:schemas-microsoft-com:office:office" xmlns:oel="http://schemas.microsoft.com/office/2019/extlst" xmlns:r="http://schemas.openxmlformats.org/officeDocument/2006/relationships" xmlns:m="http://schemas.openxmlformats.org/officeDocument/2006/math" xmlns:v="urn:schemas-microsoft-com:vml" xmlns:wp14="http://schemas.microsoft.com/office/word/2010/wordprocessingDrawing" xmlns:wp="http://schemas.openxmlformats.org/drawingml/2006/wordprocessingDrawing" xmlns:w10="urn:schemas-microsoft-com:office:word" xmlns:w="http://schemas.openxmlformats.org/wordprocessingml/2006/main" xmlns:w14="http://schemas.microsoft.com/office/word/2010/wordml" xmlns:w15="http://schemas.microsoft.com/office/word/2012/wordml" xmlns:w16cex="http://schemas.microsoft.com/office/word/2018/wordml/cex" xmlns:w16cid="http://schemas.microsoft.com/office/word/2016/wordml/cid" xmlns:w16="http://schemas.microsoft.com/office/word/2018/wordml" xmlns:w16du="http://schemas.microsoft.com/office/word/2023/wordml/word16du" xmlns:w16sdtdh="http://schemas.microsoft.com/office/word/2020/wordml/sdtdatahash" xmlns:w16se="http://schemas.microsoft.com/office/word/2015/wordml/symex" xmlns:wpg="http://schemas.microsoft.com/office/word/2010/wordprocessingGroup" xmlns:wpi="http://schemas.microsoft.com/office/word/2010/wordprocessingInk" xmlns:wne="http://schemas.microsoft.com/office/word/2006/wordml" xmlns:wps="http://schemas.microsoft.com/office/word/2010/wordprocessingShape" mc:Ignorable="w14 w15 w16se w16cid w16 w16cex w16sdtdh wp14">
+<w:footnotes xmlns:wpc="http://schemas.microsoft.com/office/word/2010/wordprocessingCanvas" xmlns:cx="http://schemas.microsoft.com/office/drawing/2014/chartex" xmlns:cx1="http://schemas.microsoft.com/office/drawing/2015/9/8/chartex" xmlns:cx2="http://schemas.microsoft.com/office/drawing/2015/10/21/chartex" xmlns:cx3="http://schemas.microsoft.com/office/drawing/2016/5/9/chartex" xmlns:cx4="http://schemas.microsoft.com/office/drawing/2016/5/10/chartex" xmlns:cx5="http://schemas.microsoft.com/office/drawing/2016/5/11/chartex" xmlns:cx6="http://schemas.microsoft.com/office/drawing/2016/5/12/chartex" xmlns:cx7="http://schemas.microsoft.com/office/drawing/2016/5/13/chartex" xmlns:cx8="http://schemas.microsoft.com/office/drawing/2016/5/14/chartex" xmlns:mc="http://schemas.openxmlformats.org/markup-compatibility/2006" xmlns:aink="http://schemas.microsoft.com/office/drawing/2016/ink" xmlns:am3d="http://schemas.microsoft.com/office/drawing/2017/model3d" xmlns:o="urn:schemas-microsoft-com:office:office" xmlns:oel="http://schemas.microsoft.com/office/2019/extlst" xmlns:r="http://schemas.openxmlformats.org/officeDocument/2006/relationships" xmlns:m="http://schemas.openxmlformats.org/officeDocument/2006/math" xmlns:v="urn:schemas-microsoft-com:vml" xmlns:wp14="http://schemas.microsoft.com/office/word/2010/wordprocessingDrawing" xmlns:wp="http://schemas.openxmlformats.org/drawingml/2006/wordprocessingDrawing" xmlns:w10="urn:schemas-microsoft-com:office:word" xmlns:w="http://schemas.openxmlformats.org/wordprocessingml/2006/main" xmlns:w14="http://schemas.microsoft.com/office/word/2010/wordml" xmlns:w15="http://schemas.microsoft.com/office/word/2012/wordml" xmlns:w16cex="http://schemas.microsoft.com/office/word/2018/wordml/cex" xmlns:w16cid="http://schemas.microsoft.com/office/word/2016/wordml/cid" xmlns:w16="http://schemas.microsoft.com/office/word/2018/wordml" xmlns:w16sdtdh="http://schemas.microsoft.com/office/word/2020/wordml/sdtdatahash" xmlns:w16se="http://schemas.microsoft.com/office/word/2015/wordml/symex" xmlns:wpg="http://schemas.microsoft.com/office/word/2010/wordprocessingGroup" xmlns:wpi="http://schemas.microsoft.com/office/word/2010/wordprocessingInk" xmlns:wne="http://schemas.microsoft.com/office/word/2006/wordml" xmlns:wps="http://schemas.microsoft.com/office/word/2010/wordprocessingShape" mc:Ignorable="w14 w15 w16se w16cid w16 w16cex w16sdtdh wp14">
   <w:footnote w:type="separator" w:id="-1">
     <w:p>
       <w:pPr>
@@ -4117,7 +4217,7 @@
 </file>
 
 <file path=word/numbering.xml><?xml version="1.0" encoding="utf-8"?>
-<w:numbering xmlns:wpc="http://schemas.microsoft.com/office/word/2010/wordprocessingCanvas" xmlns:cx="http://schemas.microsoft.com/office/drawing/2014/chartex" xmlns:cx1="http://schemas.microsoft.com/office/drawing/2015/9/8/chartex" xmlns:cx2="http://schemas.microsoft.com/office/drawing/2015/10/21/chartex" xmlns:cx3="http://schemas.microsoft.com/office/drawing/2016/5/9/chartex" xmlns:cx4="http://schemas.microsoft.com/office/drawing/2016/5/10/chartex" xmlns:cx5="http://schemas.microsoft.com/office/drawing/2016/5/11/chartex" xmlns:cx6="http://schemas.microsoft.com/office/drawing/2016/5/12/chartex" xmlns:cx7="http://schemas.microsoft.com/office/drawing/2016/5/13/chartex" xmlns:cx8="http://schemas.microsoft.com/office/drawing/2016/5/14/chartex" xmlns:mc="http://schemas.openxmlformats.org/markup-compatibility/2006" xmlns:aink="http://schemas.microsoft.com/office/drawing/2016/ink" xmlns:am3d="http://schemas.microsoft.com/office/drawing/2017/model3d" xmlns:o="urn:schemas-microsoft-com:office:office" xmlns:oel="http://schemas.microsoft.com/office/2019/extlst" xmlns:r="http://schemas.openxmlformats.org/officeDocument/2006/relationships" xmlns:m="http://schemas.openxmlformats.org/officeDocument/2006/math" xmlns:v="urn:schemas-microsoft-com:vml" xmlns:wp14="http://schemas.microsoft.com/office/word/2010/wordprocessingDrawing" xmlns:wp="http://schemas.openxmlformats.org/drawingml/2006/wordprocessingDrawing" xmlns:w10="urn:schemas-microsoft-com:office:word" xmlns:w="http://schemas.openxmlformats.org/wordprocessingml/2006/main" xmlns:w14="http://schemas.microsoft.com/office/word/2010/wordml" xmlns:w15="http://schemas.microsoft.com/office/word/2012/wordml" xmlns:w16cex="http://schemas.microsoft.com/office/word/2018/wordml/cex" xmlns:w16cid="http://schemas.microsoft.com/office/word/2016/wordml/cid" xmlns:w16="http://schemas.microsoft.com/office/word/2018/wordml" xmlns:w16du="http://schemas.microsoft.com/office/word/2023/wordml/word16du" xmlns:w16sdtdh="http://schemas.microsoft.com/office/word/2020/wordml/sdtdatahash" xmlns:w16se="http://schemas.microsoft.com/office/word/2015/wordml/symex" xmlns:wpg="http://schemas.microsoft.com/office/word/2010/wordprocessingGroup" xmlns:wpi="http://schemas.microsoft.com/office/word/2010/wordprocessingInk" xmlns:wne="http://schemas.microsoft.com/office/word/2006/wordml" xmlns:wps="http://schemas.microsoft.com/office/word/2010/wordprocessingShape" mc:Ignorable="w14 w15 w16se w16cid w16 w16cex w16sdtdh wp14">
+<w:numbering xmlns:wpc="http://schemas.microsoft.com/office/word/2010/wordprocessingCanvas" xmlns:cx="http://schemas.microsoft.com/office/drawing/2014/chartex" xmlns:cx1="http://schemas.microsoft.com/office/drawing/2015/9/8/chartex" xmlns:cx2="http://schemas.microsoft.com/office/drawing/2015/10/21/chartex" xmlns:cx3="http://schemas.microsoft.com/office/drawing/2016/5/9/chartex" xmlns:cx4="http://schemas.microsoft.com/office/drawing/2016/5/10/chartex" xmlns:cx5="http://schemas.microsoft.com/office/drawing/2016/5/11/chartex" xmlns:cx6="http://schemas.microsoft.com/office/drawing/2016/5/12/chartex" xmlns:cx7="http://schemas.microsoft.com/office/drawing/2016/5/13/chartex" xmlns:cx8="http://schemas.microsoft.com/office/drawing/2016/5/14/chartex" xmlns:mc="http://schemas.openxmlformats.org/markup-compatibility/2006" xmlns:aink="http://schemas.microsoft.com/office/drawing/2016/ink" xmlns:am3d="http://schemas.microsoft.com/office/drawing/2017/model3d" xmlns:o="urn:schemas-microsoft-com:office:office" xmlns:oel="http://schemas.microsoft.com/office/2019/extlst" xmlns:r="http://schemas.openxmlformats.org/officeDocument/2006/relationships" xmlns:m="http://schemas.openxmlformats.org/officeDocument/2006/math" xmlns:v="urn:schemas-microsoft-com:vml" xmlns:wp14="http://schemas.microsoft.com/office/word/2010/wordprocessingDrawing" xmlns:wp="http://schemas.openxmlformats.org/drawingml/2006/wordprocessingDrawing" xmlns:w10="urn:schemas-microsoft-com:office:word" xmlns:w="http://schemas.openxmlformats.org/wordprocessingml/2006/main" xmlns:w14="http://schemas.microsoft.com/office/word/2010/wordml" xmlns:w15="http://schemas.microsoft.com/office/word/2012/wordml" xmlns:w16cex="http://schemas.microsoft.com/office/word/2018/wordml/cex" xmlns:w16cid="http://schemas.microsoft.com/office/word/2016/wordml/cid" xmlns:w16="http://schemas.microsoft.com/office/word/2018/wordml" xmlns:w16sdtdh="http://schemas.microsoft.com/office/word/2020/wordml/sdtdatahash" xmlns:w16se="http://schemas.microsoft.com/office/word/2015/wordml/symex" xmlns:wpg="http://schemas.microsoft.com/office/word/2010/wordprocessingGroup" xmlns:wpi="http://schemas.microsoft.com/office/word/2010/wordprocessingInk" xmlns:wne="http://schemas.microsoft.com/office/word/2006/wordml" xmlns:wps="http://schemas.microsoft.com/office/word/2010/wordprocessingShape" mc:Ignorable="w14 w15 w16se w16cid w16 w16cex w16sdtdh wp14">
   <w:abstractNum w:abstractNumId="0" w15:restartNumberingAfterBreak="0">
     <w:nsid w:val="0E0B7565"/>
     <w:multiLevelType w:val="hybridMultilevel"/>

</xml_diff>